<commit_message>
Documentación del Sprint 2
Registro del trabajo del 13/03
</commit_message>
<xml_diff>
--- a/memoria.docx
+++ b/memoria.docx
@@ -509,21 +509,22 @@
     <w:tbl>
       <w:tblPr>
         <w:tblStyle w:val="TableGrid"/>
-        <w:tblW w:w="13035" w:type="dxa"/>
+        <w:tblpPr w:leftFromText="141" w:rightFromText="141" w:vertAnchor="text" w:horzAnchor="page" w:tblpXSpec="center" w:tblpY="1908"/>
+        <w:tblW w:w="10484" w:type="dxa"/>
         <w:tblLook w:val="04A0" w:firstRow="1" w:lastRow="0" w:firstColumn="1" w:lastColumn="0" w:noHBand="0" w:noVBand="1"/>
       </w:tblPr>
       <w:tblGrid>
-        <w:gridCol w:w="1413"/>
-        <w:gridCol w:w="4111"/>
-        <w:gridCol w:w="1984"/>
-        <w:gridCol w:w="1984"/>
-        <w:gridCol w:w="1984"/>
-        <w:gridCol w:w="1559"/>
+        <w:gridCol w:w="1400"/>
+        <w:gridCol w:w="3539"/>
+        <w:gridCol w:w="1553"/>
+        <w:gridCol w:w="1661"/>
+        <w:gridCol w:w="1083"/>
+        <w:gridCol w:w="1248"/>
       </w:tblGrid>
       <w:tr>
         <w:tc>
           <w:tcPr>
-            <w:tcW w:w="1413" w:type="dxa"/>
+            <w:tcW w:w="1409" w:type="dxa"/>
             <w:shd w:val="clear" w:color="auto" w:fill="D9D9D9" w:themeFill="background1" w:themeFillShade="D9"/>
           </w:tcPr>
           <w:p>
@@ -542,7 +543,7 @@
         </w:tc>
         <w:tc>
           <w:tcPr>
-            <w:tcW w:w="4111" w:type="dxa"/>
+            <w:tcW w:w="3734" w:type="dxa"/>
             <w:shd w:val="clear" w:color="auto" w:fill="D9D9D9" w:themeFill="background1" w:themeFillShade="D9"/>
           </w:tcPr>
           <w:p>
@@ -561,7 +562,7 @@
         </w:tc>
         <w:tc>
           <w:tcPr>
-            <w:tcW w:w="1984" w:type="dxa"/>
+            <w:tcW w:w="1557" w:type="dxa"/>
             <w:shd w:val="clear" w:color="auto" w:fill="D9D9D9" w:themeFill="background1" w:themeFillShade="D9"/>
           </w:tcPr>
           <w:p>
@@ -580,7 +581,7 @@
         </w:tc>
         <w:tc>
           <w:tcPr>
-            <w:tcW w:w="1984" w:type="dxa"/>
+            <w:tcW w:w="1688" w:type="dxa"/>
             <w:shd w:val="clear" w:color="auto" w:fill="D9D9D9" w:themeFill="background1" w:themeFillShade="D9"/>
           </w:tcPr>
           <w:p>
@@ -599,7 +600,7 @@
         </w:tc>
         <w:tc>
           <w:tcPr>
-            <w:tcW w:w="1984" w:type="dxa"/>
+            <w:tcW w:w="820" w:type="dxa"/>
             <w:shd w:val="clear" w:color="auto" w:fill="D9D9D9" w:themeFill="background1" w:themeFillShade="D9"/>
           </w:tcPr>
           <w:p>
@@ -618,7 +619,7 @@
         </w:tc>
         <w:tc>
           <w:tcPr>
-            <w:tcW w:w="1559" w:type="dxa"/>
+            <w:tcW w:w="1276" w:type="dxa"/>
             <w:shd w:val="clear" w:color="auto" w:fill="D9D9D9" w:themeFill="background1" w:themeFillShade="D9"/>
           </w:tcPr>
           <w:p>
@@ -639,7 +640,7 @@
       <w:tr>
         <w:tc>
           <w:tcPr>
-            <w:tcW w:w="1413" w:type="dxa"/>
+            <w:tcW w:w="1409" w:type="dxa"/>
             <w:vAlign w:val="center"/>
           </w:tcPr>
           <w:p>
@@ -653,13 +654,13 @@
                 <w:color w:val="000000"/>
                 <w:lang w:val="x-none" w:eastAsia="x-none"/>
               </w:rPr>
-              <w:t>16/09/2023</w:t>
-            </w:r>
-          </w:p>
-        </w:tc>
-        <w:tc>
-          <w:tcPr>
-            <w:tcW w:w="4111" w:type="dxa"/>
+              <w:t>16/09/2024</w:t>
+            </w:r>
+          </w:p>
+        </w:tc>
+        <w:tc>
+          <w:tcPr>
+            <w:tcW w:w="3734" w:type="dxa"/>
           </w:tcPr>
           <w:p>
             <w:pPr>
@@ -677,7 +678,7 @@
         </w:tc>
         <w:tc>
           <w:tcPr>
-            <w:tcW w:w="1984" w:type="dxa"/>
+            <w:tcW w:w="1557" w:type="dxa"/>
             <w:shd w:val="clear" w:color="auto" w:fill="FFFFFF" w:themeFill="background1"/>
           </w:tcPr>
           <w:p>
@@ -699,7 +700,7 @@
         </w:tc>
         <w:tc>
           <w:tcPr>
-            <w:tcW w:w="1984" w:type="dxa"/>
+            <w:tcW w:w="1688" w:type="dxa"/>
           </w:tcPr>
           <w:p>
             <w:pPr>
@@ -718,7 +719,7 @@
         </w:tc>
         <w:tc>
           <w:tcPr>
-            <w:tcW w:w="1984" w:type="dxa"/>
+            <w:tcW w:w="820" w:type="dxa"/>
           </w:tcPr>
           <w:p>
             <w:pPr>
@@ -737,7 +738,7 @@
         </w:tc>
         <w:tc>
           <w:tcPr>
-            <w:tcW w:w="1559" w:type="dxa"/>
+            <w:tcW w:w="1276" w:type="dxa"/>
           </w:tcPr>
           <w:p>
             <w:pPr>
@@ -758,7 +759,7 @@
       <w:tr>
         <w:tc>
           <w:tcPr>
-            <w:tcW w:w="1413" w:type="dxa"/>
+            <w:tcW w:w="1409" w:type="dxa"/>
             <w:vAlign w:val="center"/>
           </w:tcPr>
           <w:p>
@@ -771,13 +772,13 @@
               <w:rPr>
                 <w:color w:val="000000"/>
               </w:rPr>
-              <w:t>19/09/2023</w:t>
-            </w:r>
-          </w:p>
-        </w:tc>
-        <w:tc>
-          <w:tcPr>
-            <w:tcW w:w="4111" w:type="dxa"/>
+              <w:t>19/09/2024</w:t>
+            </w:r>
+          </w:p>
+        </w:tc>
+        <w:tc>
+          <w:tcPr>
+            <w:tcW w:w="3734" w:type="dxa"/>
           </w:tcPr>
           <w:p>
             <w:pPr>
@@ -795,7 +796,7 @@
         </w:tc>
         <w:tc>
           <w:tcPr>
-            <w:tcW w:w="1984" w:type="dxa"/>
+            <w:tcW w:w="1557" w:type="dxa"/>
             <w:shd w:val="clear" w:color="auto" w:fill="FFFFFF" w:themeFill="background1"/>
           </w:tcPr>
           <w:p>
@@ -817,7 +818,7 @@
         </w:tc>
         <w:tc>
           <w:tcPr>
-            <w:tcW w:w="1984" w:type="dxa"/>
+            <w:tcW w:w="1688" w:type="dxa"/>
           </w:tcPr>
           <w:p>
             <w:pPr>
@@ -836,7 +837,7 @@
         </w:tc>
         <w:tc>
           <w:tcPr>
-            <w:tcW w:w="1984" w:type="dxa"/>
+            <w:tcW w:w="820" w:type="dxa"/>
           </w:tcPr>
           <w:p>
             <w:pPr>
@@ -855,7 +856,7 @@
         </w:tc>
         <w:tc>
           <w:tcPr>
-            <w:tcW w:w="1559" w:type="dxa"/>
+            <w:tcW w:w="1276" w:type="dxa"/>
           </w:tcPr>
           <w:p>
             <w:pPr>
@@ -876,7 +877,7 @@
       <w:tr>
         <w:tc>
           <w:tcPr>
-            <w:tcW w:w="1413" w:type="dxa"/>
+            <w:tcW w:w="1409" w:type="dxa"/>
             <w:vAlign w:val="center"/>
           </w:tcPr>
           <w:p>
@@ -889,13 +890,13 @@
               <w:rPr>
                 <w:color w:val="000000"/>
               </w:rPr>
-              <w:t>20/09/2023</w:t>
-            </w:r>
-          </w:p>
-        </w:tc>
-        <w:tc>
-          <w:tcPr>
-            <w:tcW w:w="4111" w:type="dxa"/>
+              <w:t>20/09/2024</w:t>
+            </w:r>
+          </w:p>
+        </w:tc>
+        <w:tc>
+          <w:tcPr>
+            <w:tcW w:w="3734" w:type="dxa"/>
           </w:tcPr>
           <w:p>
             <w:pPr>
@@ -913,7 +914,7 @@
         </w:tc>
         <w:tc>
           <w:tcPr>
-            <w:tcW w:w="1984" w:type="dxa"/>
+            <w:tcW w:w="1557" w:type="dxa"/>
             <w:shd w:val="clear" w:color="auto" w:fill="FFFFFF" w:themeFill="background1"/>
           </w:tcPr>
           <w:p>
@@ -935,7 +936,7 @@
         </w:tc>
         <w:tc>
           <w:tcPr>
-            <w:tcW w:w="1984" w:type="dxa"/>
+            <w:tcW w:w="1688" w:type="dxa"/>
           </w:tcPr>
           <w:p>
             <w:pPr>
@@ -954,7 +955,7 @@
         </w:tc>
         <w:tc>
           <w:tcPr>
-            <w:tcW w:w="1984" w:type="dxa"/>
+            <w:tcW w:w="820" w:type="dxa"/>
           </w:tcPr>
           <w:p>
             <w:pPr>
@@ -973,7 +974,7 @@
         </w:tc>
         <w:tc>
           <w:tcPr>
-            <w:tcW w:w="1559" w:type="dxa"/>
+            <w:tcW w:w="1276" w:type="dxa"/>
           </w:tcPr>
           <w:p>
             <w:pPr>
@@ -994,7 +995,7 @@
       <w:tr>
         <w:tc>
           <w:tcPr>
-            <w:tcW w:w="1413" w:type="dxa"/>
+            <w:tcW w:w="1409" w:type="dxa"/>
             <w:vAlign w:val="center"/>
           </w:tcPr>
           <w:p>
@@ -1007,13 +1008,14 @@
               <w:rPr>
                 <w:color w:val="000000"/>
               </w:rPr>
-              <w:t>21/09/2023</w:t>
-            </w:r>
-          </w:p>
-        </w:tc>
-        <w:tc>
-          <w:tcPr>
-            <w:tcW w:w="4111" w:type="dxa"/>
+              <w:lastRenderedPageBreak/>
+              <w:t>21/09/2024</w:t>
+            </w:r>
+          </w:p>
+        </w:tc>
+        <w:tc>
+          <w:tcPr>
+            <w:tcW w:w="3734" w:type="dxa"/>
           </w:tcPr>
           <w:p>
             <w:pPr>
@@ -1031,7 +1033,7 @@
         </w:tc>
         <w:tc>
           <w:tcPr>
-            <w:tcW w:w="1984" w:type="dxa"/>
+            <w:tcW w:w="1557" w:type="dxa"/>
           </w:tcPr>
           <w:p>
             <w:pPr>
@@ -1052,7 +1054,7 @@
         </w:tc>
         <w:tc>
           <w:tcPr>
-            <w:tcW w:w="1984" w:type="dxa"/>
+            <w:tcW w:w="1688" w:type="dxa"/>
           </w:tcPr>
           <w:p>
             <w:pPr>
@@ -1071,7 +1073,7 @@
         </w:tc>
         <w:tc>
           <w:tcPr>
-            <w:tcW w:w="1984" w:type="dxa"/>
+            <w:tcW w:w="820" w:type="dxa"/>
           </w:tcPr>
           <w:p>
             <w:pPr>
@@ -1090,7 +1092,7 @@
         </w:tc>
         <w:tc>
           <w:tcPr>
-            <w:tcW w:w="1559" w:type="dxa"/>
+            <w:tcW w:w="1276" w:type="dxa"/>
           </w:tcPr>
           <w:p>
             <w:pPr>
@@ -1111,7 +1113,7 @@
       <w:tr>
         <w:tc>
           <w:tcPr>
-            <w:tcW w:w="1413" w:type="dxa"/>
+            <w:tcW w:w="1409" w:type="dxa"/>
             <w:vAlign w:val="center"/>
           </w:tcPr>
           <w:p>
@@ -1124,13 +1126,13 @@
               <w:rPr>
                 <w:color w:val="000000"/>
               </w:rPr>
-              <w:t>22/09/2023</w:t>
-            </w:r>
-          </w:p>
-        </w:tc>
-        <w:tc>
-          <w:tcPr>
-            <w:tcW w:w="4111" w:type="dxa"/>
+              <w:t>22/09/2024</w:t>
+            </w:r>
+          </w:p>
+        </w:tc>
+        <w:tc>
+          <w:tcPr>
+            <w:tcW w:w="3734" w:type="dxa"/>
           </w:tcPr>
           <w:p>
             <w:pPr>
@@ -1148,7 +1150,7 @@
         </w:tc>
         <w:tc>
           <w:tcPr>
-            <w:tcW w:w="1984" w:type="dxa"/>
+            <w:tcW w:w="1557" w:type="dxa"/>
           </w:tcPr>
           <w:p>
             <w:pPr>
@@ -1169,7 +1171,7 @@
         </w:tc>
         <w:tc>
           <w:tcPr>
-            <w:tcW w:w="1984" w:type="dxa"/>
+            <w:tcW w:w="1688" w:type="dxa"/>
           </w:tcPr>
           <w:p>
             <w:pPr>
@@ -1188,7 +1190,7 @@
         </w:tc>
         <w:tc>
           <w:tcPr>
-            <w:tcW w:w="1984" w:type="dxa"/>
+            <w:tcW w:w="820" w:type="dxa"/>
           </w:tcPr>
           <w:p>
             <w:pPr>
@@ -1207,7 +1209,7 @@
         </w:tc>
         <w:tc>
           <w:tcPr>
-            <w:tcW w:w="1559" w:type="dxa"/>
+            <w:tcW w:w="1276" w:type="dxa"/>
           </w:tcPr>
           <w:p>
             <w:pPr>
@@ -1228,7 +1230,7 @@
       <w:tr>
         <w:tc>
           <w:tcPr>
-            <w:tcW w:w="1413" w:type="dxa"/>
+            <w:tcW w:w="1409" w:type="dxa"/>
             <w:vAlign w:val="center"/>
           </w:tcPr>
           <w:p>
@@ -1241,13 +1243,13 @@
               <w:rPr>
                 <w:color w:val="000000"/>
               </w:rPr>
-              <w:t>23/09/2023</w:t>
-            </w:r>
-          </w:p>
-        </w:tc>
-        <w:tc>
-          <w:tcPr>
-            <w:tcW w:w="4111" w:type="dxa"/>
+              <w:t>23/09/2024</w:t>
+            </w:r>
+          </w:p>
+        </w:tc>
+        <w:tc>
+          <w:tcPr>
+            <w:tcW w:w="3734" w:type="dxa"/>
           </w:tcPr>
           <w:p>
             <w:pPr>
@@ -1265,7 +1267,7 @@
         </w:tc>
         <w:tc>
           <w:tcPr>
-            <w:tcW w:w="1984" w:type="dxa"/>
+            <w:tcW w:w="1557" w:type="dxa"/>
           </w:tcPr>
           <w:p>
             <w:pPr>
@@ -1286,7 +1288,7 @@
         </w:tc>
         <w:tc>
           <w:tcPr>
-            <w:tcW w:w="1984" w:type="dxa"/>
+            <w:tcW w:w="1688" w:type="dxa"/>
           </w:tcPr>
           <w:p>
             <w:pPr>
@@ -1305,7 +1307,7 @@
         </w:tc>
         <w:tc>
           <w:tcPr>
-            <w:tcW w:w="1984" w:type="dxa"/>
+            <w:tcW w:w="820" w:type="dxa"/>
           </w:tcPr>
           <w:p>
             <w:pPr>
@@ -1324,7 +1326,7 @@
         </w:tc>
         <w:tc>
           <w:tcPr>
-            <w:tcW w:w="1559" w:type="dxa"/>
+            <w:tcW w:w="1276" w:type="dxa"/>
           </w:tcPr>
           <w:p>
             <w:pPr>
@@ -1345,7 +1347,7 @@
       <w:tr>
         <w:tc>
           <w:tcPr>
-            <w:tcW w:w="1413" w:type="dxa"/>
+            <w:tcW w:w="1409" w:type="dxa"/>
             <w:vAlign w:val="center"/>
           </w:tcPr>
           <w:p>
@@ -1358,13 +1360,13 @@
               <w:rPr>
                 <w:color w:val="000000"/>
               </w:rPr>
-              <w:t>26/09/2023</w:t>
-            </w:r>
-          </w:p>
-        </w:tc>
-        <w:tc>
-          <w:tcPr>
-            <w:tcW w:w="4111" w:type="dxa"/>
+              <w:t>26/09/2024</w:t>
+            </w:r>
+          </w:p>
+        </w:tc>
+        <w:tc>
+          <w:tcPr>
+            <w:tcW w:w="3734" w:type="dxa"/>
           </w:tcPr>
           <w:p>
             <w:pPr>
@@ -1382,7 +1384,7 @@
         </w:tc>
         <w:tc>
           <w:tcPr>
-            <w:tcW w:w="1984" w:type="dxa"/>
+            <w:tcW w:w="1557" w:type="dxa"/>
           </w:tcPr>
           <w:p>
             <w:pPr>
@@ -1403,7 +1405,7 @@
         </w:tc>
         <w:tc>
           <w:tcPr>
-            <w:tcW w:w="1984" w:type="dxa"/>
+            <w:tcW w:w="1688" w:type="dxa"/>
           </w:tcPr>
           <w:p>
             <w:pPr>
@@ -1422,7 +1424,7 @@
         </w:tc>
         <w:tc>
           <w:tcPr>
-            <w:tcW w:w="1984" w:type="dxa"/>
+            <w:tcW w:w="820" w:type="dxa"/>
           </w:tcPr>
           <w:p>
             <w:pPr>
@@ -1441,7 +1443,7 @@
         </w:tc>
         <w:tc>
           <w:tcPr>
-            <w:tcW w:w="1559" w:type="dxa"/>
+            <w:tcW w:w="1276" w:type="dxa"/>
           </w:tcPr>
           <w:p>
             <w:pPr>
@@ -1462,7 +1464,7 @@
       <w:tr>
         <w:tc>
           <w:tcPr>
-            <w:tcW w:w="1413" w:type="dxa"/>
+            <w:tcW w:w="1409" w:type="dxa"/>
             <w:vAlign w:val="center"/>
           </w:tcPr>
           <w:p>
@@ -1475,13 +1477,13 @@
               <w:rPr>
                 <w:color w:val="000000"/>
               </w:rPr>
-              <w:t>27/09/2023</w:t>
-            </w:r>
-          </w:p>
-        </w:tc>
-        <w:tc>
-          <w:tcPr>
-            <w:tcW w:w="4111" w:type="dxa"/>
+              <w:t>27/09/2024</w:t>
+            </w:r>
+          </w:p>
+        </w:tc>
+        <w:tc>
+          <w:tcPr>
+            <w:tcW w:w="3734" w:type="dxa"/>
           </w:tcPr>
           <w:p>
             <w:pPr>
@@ -1499,7 +1501,7 @@
         </w:tc>
         <w:tc>
           <w:tcPr>
-            <w:tcW w:w="1984" w:type="dxa"/>
+            <w:tcW w:w="1557" w:type="dxa"/>
           </w:tcPr>
           <w:p>
             <w:pPr>
@@ -1520,7 +1522,7 @@
         </w:tc>
         <w:tc>
           <w:tcPr>
-            <w:tcW w:w="1984" w:type="dxa"/>
+            <w:tcW w:w="1688" w:type="dxa"/>
           </w:tcPr>
           <w:p>
             <w:pPr>
@@ -1539,7 +1541,7 @@
         </w:tc>
         <w:tc>
           <w:tcPr>
-            <w:tcW w:w="1984" w:type="dxa"/>
+            <w:tcW w:w="820" w:type="dxa"/>
           </w:tcPr>
           <w:p>
             <w:pPr>
@@ -1558,7 +1560,7 @@
         </w:tc>
         <w:tc>
           <w:tcPr>
-            <w:tcW w:w="1559" w:type="dxa"/>
+            <w:tcW w:w="1276" w:type="dxa"/>
           </w:tcPr>
           <w:p>
             <w:pPr>
@@ -1579,7 +1581,7 @@
       <w:tr>
         <w:tc>
           <w:tcPr>
-            <w:tcW w:w="1413" w:type="dxa"/>
+            <w:tcW w:w="1409" w:type="dxa"/>
             <w:vAlign w:val="center"/>
           </w:tcPr>
           <w:p>
@@ -1592,14 +1594,13 @@
               <w:rPr>
                 <w:color w:val="000000"/>
               </w:rPr>
-              <w:lastRenderedPageBreak/>
-              <w:t>28/09/2023</w:t>
-            </w:r>
-          </w:p>
-        </w:tc>
-        <w:tc>
-          <w:tcPr>
-            <w:tcW w:w="4111" w:type="dxa"/>
+              <w:t>28/09/2024</w:t>
+            </w:r>
+          </w:p>
+        </w:tc>
+        <w:tc>
+          <w:tcPr>
+            <w:tcW w:w="3734" w:type="dxa"/>
           </w:tcPr>
           <w:p>
             <w:pPr>
@@ -1617,7 +1618,7 @@
         </w:tc>
         <w:tc>
           <w:tcPr>
-            <w:tcW w:w="1984" w:type="dxa"/>
+            <w:tcW w:w="1557" w:type="dxa"/>
           </w:tcPr>
           <w:p>
             <w:pPr>
@@ -1638,7 +1639,7 @@
         </w:tc>
         <w:tc>
           <w:tcPr>
-            <w:tcW w:w="1984" w:type="dxa"/>
+            <w:tcW w:w="1688" w:type="dxa"/>
           </w:tcPr>
           <w:p>
             <w:pPr>
@@ -1657,7 +1658,7 @@
         </w:tc>
         <w:tc>
           <w:tcPr>
-            <w:tcW w:w="1984" w:type="dxa"/>
+            <w:tcW w:w="820" w:type="dxa"/>
           </w:tcPr>
           <w:p>
             <w:pPr>
@@ -1676,7 +1677,7 @@
         </w:tc>
         <w:tc>
           <w:tcPr>
-            <w:tcW w:w="1559" w:type="dxa"/>
+            <w:tcW w:w="1276" w:type="dxa"/>
           </w:tcPr>
           <w:p>
             <w:pPr>
@@ -1697,7 +1698,7 @@
       <w:tr>
         <w:tc>
           <w:tcPr>
-            <w:tcW w:w="1413" w:type="dxa"/>
+            <w:tcW w:w="1409" w:type="dxa"/>
             <w:vAlign w:val="center"/>
           </w:tcPr>
           <w:p>
@@ -1710,13 +1711,13 @@
               <w:rPr>
                 <w:color w:val="000000"/>
               </w:rPr>
-              <w:t>29/09/2023</w:t>
-            </w:r>
-          </w:p>
-        </w:tc>
-        <w:tc>
-          <w:tcPr>
-            <w:tcW w:w="4111" w:type="dxa"/>
+              <w:t>29/09/2024</w:t>
+            </w:r>
+          </w:p>
+        </w:tc>
+        <w:tc>
+          <w:tcPr>
+            <w:tcW w:w="3734" w:type="dxa"/>
           </w:tcPr>
           <w:p>
             <w:pPr>
@@ -1734,7 +1735,7 @@
         </w:tc>
         <w:tc>
           <w:tcPr>
-            <w:tcW w:w="1984" w:type="dxa"/>
+            <w:tcW w:w="1557" w:type="dxa"/>
           </w:tcPr>
           <w:p>
             <w:pPr>
@@ -1755,7 +1756,7 @@
         </w:tc>
         <w:tc>
           <w:tcPr>
-            <w:tcW w:w="1984" w:type="dxa"/>
+            <w:tcW w:w="1688" w:type="dxa"/>
           </w:tcPr>
           <w:p>
             <w:pPr>
@@ -1774,7 +1775,7 @@
         </w:tc>
         <w:tc>
           <w:tcPr>
-            <w:tcW w:w="1984" w:type="dxa"/>
+            <w:tcW w:w="820" w:type="dxa"/>
           </w:tcPr>
           <w:p>
             <w:pPr>
@@ -1793,7 +1794,7 @@
         </w:tc>
         <w:tc>
           <w:tcPr>
-            <w:tcW w:w="1559" w:type="dxa"/>
+            <w:tcW w:w="1276" w:type="dxa"/>
           </w:tcPr>
           <w:p>
             <w:pPr>
@@ -1814,7 +1815,7 @@
       <w:tr>
         <w:tc>
           <w:tcPr>
-            <w:tcW w:w="1413" w:type="dxa"/>
+            <w:tcW w:w="1409" w:type="dxa"/>
             <w:vAlign w:val="center"/>
           </w:tcPr>
           <w:p>
@@ -1827,13 +1828,13 @@
               <w:rPr>
                 <w:color w:val="000000"/>
               </w:rPr>
-              <w:t>01/10/2023</w:t>
-            </w:r>
-          </w:p>
-        </w:tc>
-        <w:tc>
-          <w:tcPr>
-            <w:tcW w:w="4111" w:type="dxa"/>
+              <w:t>01/10/2024</w:t>
+            </w:r>
+          </w:p>
+        </w:tc>
+        <w:tc>
+          <w:tcPr>
+            <w:tcW w:w="3734" w:type="dxa"/>
           </w:tcPr>
           <w:p>
             <w:pPr>
@@ -1851,7 +1852,7 @@
         </w:tc>
         <w:tc>
           <w:tcPr>
-            <w:tcW w:w="1984" w:type="dxa"/>
+            <w:tcW w:w="1557" w:type="dxa"/>
           </w:tcPr>
           <w:p>
             <w:pPr>
@@ -1872,7 +1873,7 @@
         </w:tc>
         <w:tc>
           <w:tcPr>
-            <w:tcW w:w="1984" w:type="dxa"/>
+            <w:tcW w:w="1688" w:type="dxa"/>
           </w:tcPr>
           <w:p>
             <w:pPr>
@@ -1891,7 +1892,7 @@
         </w:tc>
         <w:tc>
           <w:tcPr>
-            <w:tcW w:w="1984" w:type="dxa"/>
+            <w:tcW w:w="820" w:type="dxa"/>
           </w:tcPr>
           <w:p>
             <w:pPr>
@@ -1910,7 +1911,7 @@
         </w:tc>
         <w:tc>
           <w:tcPr>
-            <w:tcW w:w="1559" w:type="dxa"/>
+            <w:tcW w:w="1276" w:type="dxa"/>
           </w:tcPr>
           <w:p>
             <w:pPr>
@@ -1929,6 +1930,13 @@
         </w:tc>
       </w:tr>
     </w:tbl>
+    <w:p>
+      <w:pPr>
+        <w:rPr>
+          <w:lang w:val="x-none" w:eastAsia="x-none"/>
+        </w:rPr>
+      </w:pPr>
+    </w:p>
     <w:p>
       <w:pPr>
         <w:rPr>
@@ -1961,6 +1969,1046 @@
           </wp:inline>
         </w:drawing>
       </w:r>
+    </w:p>
+    <w:p>
+      <w:pPr>
+        <w:rPr>
+          <w:lang w:val="x-none" w:eastAsia="x-none"/>
+        </w:rPr>
+      </w:pPr>
+    </w:p>
+    <w:p>
+      <w:pPr>
+        <w:pStyle w:val="Heading1"/>
+        <w:rPr>
+          <w:rStyle w:val="IntenseReference"/>
+        </w:rPr>
+      </w:pPr>
+      <w:r>
+        <w:rPr>
+          <w:rStyle w:val="IntenseReference"/>
+        </w:rPr>
+        <w:lastRenderedPageBreak/>
+        <w:t xml:space="preserve">Sprint 2: </w:t>
+      </w:r>
+      <w:r>
+        <w:rPr>
+          <w:rStyle w:val="IntenseReference"/>
+        </w:rPr>
+        <w:t>01/03/2024</w:t>
+      </w:r>
+      <w:r>
+        <w:rPr>
+          <w:rStyle w:val="IntenseReference"/>
+        </w:rPr>
+        <w:t xml:space="preserve"> –</w:t>
+      </w:r>
+    </w:p>
+    <w:tbl>
+      <w:tblPr>
+        <w:tblStyle w:val="TableGrid"/>
+        <w:tblpPr w:leftFromText="141" w:rightFromText="141" w:vertAnchor="text" w:horzAnchor="margin" w:tblpXSpec="center" w:tblpY="277"/>
+        <w:tblW w:w="10484" w:type="dxa"/>
+        <w:tblLook w:val="04A0" w:firstRow="1" w:lastRow="0" w:firstColumn="1" w:lastColumn="0" w:noHBand="0" w:noVBand="1"/>
+      </w:tblPr>
+      <w:tblGrid>
+        <w:gridCol w:w="1397"/>
+        <w:gridCol w:w="3491"/>
+        <w:gridCol w:w="1616"/>
+        <w:gridCol w:w="1655"/>
+        <w:gridCol w:w="1083"/>
+        <w:gridCol w:w="1242"/>
+      </w:tblGrid>
+      <w:tr>
+        <w:tc>
+          <w:tcPr>
+            <w:tcW w:w="1397" w:type="dxa"/>
+            <w:shd w:val="clear" w:color="auto" w:fill="D9D9D9" w:themeFill="background1" w:themeFillShade="D9"/>
+          </w:tcPr>
+          <w:p>
+            <w:pPr>
+              <w:rPr>
+                <w:lang w:val="x-none" w:eastAsia="x-none"/>
+              </w:rPr>
+            </w:pPr>
+            <w:r>
+              <w:rPr>
+                <w:lang w:val="x-none" w:eastAsia="x-none"/>
+              </w:rPr>
+              <w:t>Fecha</w:t>
+            </w:r>
+          </w:p>
+        </w:tc>
+        <w:tc>
+          <w:tcPr>
+            <w:tcW w:w="3491" w:type="dxa"/>
+            <w:shd w:val="clear" w:color="auto" w:fill="D9D9D9" w:themeFill="background1" w:themeFillShade="D9"/>
+          </w:tcPr>
+          <w:p>
+            <w:pPr>
+              <w:rPr>
+                <w:lang w:val="x-none" w:eastAsia="x-none"/>
+              </w:rPr>
+            </w:pPr>
+            <w:r>
+              <w:rPr>
+                <w:lang w:val="x-none" w:eastAsia="x-none"/>
+              </w:rPr>
+              <w:t>Tarea</w:t>
+            </w:r>
+          </w:p>
+        </w:tc>
+        <w:tc>
+          <w:tcPr>
+            <w:tcW w:w="1616" w:type="dxa"/>
+            <w:shd w:val="clear" w:color="auto" w:fill="D9D9D9" w:themeFill="background1" w:themeFillShade="D9"/>
+          </w:tcPr>
+          <w:p>
+            <w:pPr>
+              <w:rPr>
+                <w:lang w:val="x-none" w:eastAsia="x-none"/>
+              </w:rPr>
+            </w:pPr>
+            <w:r>
+              <w:rPr>
+                <w:lang w:val="x-none" w:eastAsia="x-none"/>
+              </w:rPr>
+              <w:t>Etiqueta</w:t>
+            </w:r>
+          </w:p>
+        </w:tc>
+        <w:tc>
+          <w:tcPr>
+            <w:tcW w:w="1655" w:type="dxa"/>
+            <w:shd w:val="clear" w:color="auto" w:fill="D9D9D9" w:themeFill="background1" w:themeFillShade="D9"/>
+          </w:tcPr>
+          <w:p>
+            <w:pPr>
+              <w:rPr>
+                <w:lang w:val="x-none" w:eastAsia="x-none"/>
+              </w:rPr>
+            </w:pPr>
+            <w:r>
+              <w:rPr>
+                <w:lang w:val="x-none" w:eastAsia="x-none"/>
+              </w:rPr>
+              <w:t>Estado</w:t>
+            </w:r>
+          </w:p>
+        </w:tc>
+        <w:tc>
+          <w:tcPr>
+            <w:tcW w:w="1083" w:type="dxa"/>
+            <w:shd w:val="clear" w:color="auto" w:fill="D9D9D9" w:themeFill="background1" w:themeFillShade="D9"/>
+          </w:tcPr>
+          <w:p>
+            <w:pPr>
+              <w:rPr>
+                <w:lang w:val="x-none" w:eastAsia="x-none"/>
+              </w:rPr>
+            </w:pPr>
+            <w:r>
+              <w:rPr>
+                <w:lang w:val="x-none" w:eastAsia="x-none"/>
+              </w:rPr>
+              <w:t>Tiempo estimado</w:t>
+            </w:r>
+          </w:p>
+        </w:tc>
+        <w:tc>
+          <w:tcPr>
+            <w:tcW w:w="1242" w:type="dxa"/>
+            <w:shd w:val="clear" w:color="auto" w:fill="D9D9D9" w:themeFill="background1" w:themeFillShade="D9"/>
+          </w:tcPr>
+          <w:p>
+            <w:pPr>
+              <w:rPr>
+                <w:lang w:val="x-none" w:eastAsia="x-none"/>
+              </w:rPr>
+            </w:pPr>
+            <w:r>
+              <w:rPr>
+                <w:lang w:val="x-none" w:eastAsia="x-none"/>
+              </w:rPr>
+              <w:t>Tiempo real</w:t>
+            </w:r>
+          </w:p>
+        </w:tc>
+      </w:tr>
+      <w:tr>
+        <w:tc>
+          <w:tcPr>
+            <w:tcW w:w="1397" w:type="dxa"/>
+            <w:vAlign w:val="center"/>
+          </w:tcPr>
+          <w:p>
+            <w:pPr>
+              <w:rPr>
+                <w:lang w:val="x-none" w:eastAsia="x-none"/>
+              </w:rPr>
+            </w:pPr>
+            <w:r>
+              <w:rPr>
+                <w:color w:val="000000"/>
+                <w:lang w:val="x-none" w:eastAsia="x-none"/>
+              </w:rPr>
+              <w:t>06/09/2024</w:t>
+            </w:r>
+          </w:p>
+        </w:tc>
+        <w:tc>
+          <w:tcPr>
+            <w:tcW w:w="3491" w:type="dxa"/>
+          </w:tcPr>
+          <w:p>
+            <w:pPr>
+              <w:rPr>
+                <w:lang w:val="x-none" w:eastAsia="x-none"/>
+              </w:rPr>
+            </w:pPr>
+            <w:r>
+              <w:rPr>
+                <w:lang w:val="x-none" w:eastAsia="x-none"/>
+              </w:rPr>
+              <w:t xml:space="preserve">Cambiar el plan estructural de Trello </w:t>
+            </w:r>
+          </w:p>
+        </w:tc>
+        <w:tc>
+          <w:tcPr>
+            <w:tcW w:w="1616" w:type="dxa"/>
+            <w:shd w:val="clear" w:color="auto" w:fill="FFFFFF" w:themeFill="background1"/>
+          </w:tcPr>
+          <w:p>
+            <w:pPr>
+              <w:jc w:val="center"/>
+              <w:rPr>
+                <w:lang w:val="x-none" w:eastAsia="x-none"/>
+              </w:rPr>
+            </w:pPr>
+            <w:proofErr w:type="spellStart"/>
+            <w:r>
+              <w:rPr>
+                <w:lang w:val="x-none" w:eastAsia="x-none"/>
+              </w:rPr>
+              <w:t>Development</w:t>
+            </w:r>
+            <w:proofErr w:type="spellEnd"/>
+          </w:p>
+        </w:tc>
+        <w:tc>
+          <w:tcPr>
+            <w:tcW w:w="1655" w:type="dxa"/>
+          </w:tcPr>
+          <w:p>
+            <w:pPr>
+              <w:jc w:val="center"/>
+              <w:rPr>
+                <w:lang w:val="x-none" w:eastAsia="x-none"/>
+              </w:rPr>
+            </w:pPr>
+            <w:r>
+              <w:rPr>
+                <w:lang w:val="x-none" w:eastAsia="x-none"/>
+              </w:rPr>
+              <w:t>Completado</w:t>
+            </w:r>
+          </w:p>
+        </w:tc>
+        <w:tc>
+          <w:tcPr>
+            <w:tcW w:w="1083" w:type="dxa"/>
+          </w:tcPr>
+          <w:p>
+            <w:pPr>
+              <w:jc w:val="center"/>
+              <w:rPr>
+                <w:lang w:val="x-none" w:eastAsia="x-none"/>
+              </w:rPr>
+            </w:pPr>
+            <w:r>
+              <w:rPr>
+                <w:lang w:val="x-none" w:eastAsia="x-none"/>
+              </w:rPr>
+              <w:t>0.</w:t>
+            </w:r>
+            <w:r>
+              <w:rPr>
+                <w:lang w:val="x-none" w:eastAsia="x-none"/>
+              </w:rPr>
+              <w:t>5</w:t>
+            </w:r>
+          </w:p>
+        </w:tc>
+        <w:tc>
+          <w:tcPr>
+            <w:tcW w:w="1242" w:type="dxa"/>
+          </w:tcPr>
+          <w:p>
+            <w:pPr>
+              <w:jc w:val="center"/>
+              <w:rPr>
+                <w:lang w:val="x-none" w:eastAsia="x-none"/>
+              </w:rPr>
+            </w:pPr>
+            <w:r>
+              <w:rPr>
+                <w:lang w:val="x-none" w:eastAsia="x-none"/>
+              </w:rPr>
+              <w:t>0.</w:t>
+            </w:r>
+            <w:r>
+              <w:rPr>
+                <w:lang w:val="x-none" w:eastAsia="x-none"/>
+              </w:rPr>
+              <w:t>3</w:t>
+            </w:r>
+          </w:p>
+        </w:tc>
+      </w:tr>
+      <w:tr>
+        <w:tc>
+          <w:tcPr>
+            <w:tcW w:w="1397" w:type="dxa"/>
+            <w:vAlign w:val="center"/>
+          </w:tcPr>
+          <w:p>
+            <w:pPr>
+              <w:rPr>
+                <w:color w:val="000000"/>
+                <w:lang w:val="x-none" w:eastAsia="x-none"/>
+              </w:rPr>
+            </w:pPr>
+            <w:r>
+              <w:rPr>
+                <w:color w:val="000000"/>
+                <w:lang w:val="x-none" w:eastAsia="x-none"/>
+              </w:rPr>
+              <w:t>07/09/2024</w:t>
+            </w:r>
+          </w:p>
+        </w:tc>
+        <w:tc>
+          <w:tcPr>
+            <w:tcW w:w="3491" w:type="dxa"/>
+          </w:tcPr>
+          <w:p>
+            <w:pPr>
+              <w:rPr>
+                <w:lang w:val="x-none" w:eastAsia="x-none"/>
+              </w:rPr>
+            </w:pPr>
+            <w:r>
+              <w:rPr>
+                <w:lang w:val="x-none" w:eastAsia="x-none"/>
+              </w:rPr>
+              <w:t>Cambiar la base de datos de referencias de Mendeley a Zotero</w:t>
+            </w:r>
+          </w:p>
+        </w:tc>
+        <w:tc>
+          <w:tcPr>
+            <w:tcW w:w="1616" w:type="dxa"/>
+            <w:shd w:val="clear" w:color="auto" w:fill="FFFFFF" w:themeFill="background1"/>
+          </w:tcPr>
+          <w:p>
+            <w:pPr>
+              <w:jc w:val="center"/>
+              <w:rPr>
+                <w:lang w:val="x-none" w:eastAsia="x-none"/>
+              </w:rPr>
+            </w:pPr>
+            <w:proofErr w:type="spellStart"/>
+            <w:r>
+              <w:rPr>
+                <w:lang w:val="x-none" w:eastAsia="x-none"/>
+              </w:rPr>
+              <w:t>Development</w:t>
+            </w:r>
+            <w:proofErr w:type="spellEnd"/>
+          </w:p>
+        </w:tc>
+        <w:tc>
+          <w:tcPr>
+            <w:tcW w:w="1655" w:type="dxa"/>
+          </w:tcPr>
+          <w:p>
+            <w:pPr>
+              <w:jc w:val="center"/>
+              <w:rPr>
+                <w:lang w:val="x-none" w:eastAsia="x-none"/>
+              </w:rPr>
+            </w:pPr>
+            <w:r>
+              <w:rPr>
+                <w:lang w:val="x-none" w:eastAsia="x-none"/>
+              </w:rPr>
+              <w:t>Completado</w:t>
+            </w:r>
+          </w:p>
+        </w:tc>
+        <w:tc>
+          <w:tcPr>
+            <w:tcW w:w="1083" w:type="dxa"/>
+          </w:tcPr>
+          <w:p>
+            <w:pPr>
+              <w:jc w:val="center"/>
+              <w:rPr>
+                <w:lang w:val="x-none" w:eastAsia="x-none"/>
+              </w:rPr>
+            </w:pPr>
+            <w:r>
+              <w:rPr>
+                <w:lang w:val="x-none" w:eastAsia="x-none"/>
+              </w:rPr>
+              <w:t>0.25</w:t>
+            </w:r>
+          </w:p>
+        </w:tc>
+        <w:tc>
+          <w:tcPr>
+            <w:tcW w:w="1242" w:type="dxa"/>
+          </w:tcPr>
+          <w:p>
+            <w:pPr>
+              <w:jc w:val="center"/>
+              <w:rPr>
+                <w:lang w:val="x-none" w:eastAsia="x-none"/>
+              </w:rPr>
+            </w:pPr>
+            <w:r>
+              <w:rPr>
+                <w:lang w:val="x-none" w:eastAsia="x-none"/>
+              </w:rPr>
+              <w:t>0.25</w:t>
+            </w:r>
+          </w:p>
+        </w:tc>
+      </w:tr>
+      <w:tr>
+        <w:tc>
+          <w:tcPr>
+            <w:tcW w:w="1397" w:type="dxa"/>
+            <w:vAlign w:val="center"/>
+          </w:tcPr>
+          <w:p>
+            <w:pPr>
+              <w:rPr>
+                <w:color w:val="000000"/>
+                <w:lang w:val="x-none" w:eastAsia="x-none"/>
+              </w:rPr>
+            </w:pPr>
+            <w:r>
+              <w:rPr>
+                <w:color w:val="000000"/>
+                <w:lang w:val="x-none" w:eastAsia="x-none"/>
+              </w:rPr>
+              <w:t>10/09/2024</w:t>
+            </w:r>
+          </w:p>
+        </w:tc>
+        <w:tc>
+          <w:tcPr>
+            <w:tcW w:w="3491" w:type="dxa"/>
+          </w:tcPr>
+          <w:p>
+            <w:pPr>
+              <w:rPr>
+                <w:lang w:val="x-none" w:eastAsia="x-none"/>
+              </w:rPr>
+            </w:pPr>
+            <w:r>
+              <w:rPr>
+                <w:lang w:val="x-none" w:eastAsia="x-none"/>
+              </w:rPr>
+              <w:t>Documentar Sprint 1</w:t>
+            </w:r>
+          </w:p>
+        </w:tc>
+        <w:tc>
+          <w:tcPr>
+            <w:tcW w:w="1616" w:type="dxa"/>
+            <w:shd w:val="clear" w:color="auto" w:fill="FFFFFF" w:themeFill="background1"/>
+          </w:tcPr>
+          <w:p>
+            <w:pPr>
+              <w:jc w:val="center"/>
+              <w:rPr>
+                <w:lang w:val="x-none" w:eastAsia="x-none"/>
+              </w:rPr>
+            </w:pPr>
+            <w:proofErr w:type="spellStart"/>
+            <w:r>
+              <w:rPr>
+                <w:lang w:val="x-none" w:eastAsia="x-none"/>
+              </w:rPr>
+              <w:t>Development</w:t>
+            </w:r>
+            <w:proofErr w:type="spellEnd"/>
+          </w:p>
+        </w:tc>
+        <w:tc>
+          <w:tcPr>
+            <w:tcW w:w="1655" w:type="dxa"/>
+          </w:tcPr>
+          <w:p>
+            <w:pPr>
+              <w:jc w:val="center"/>
+              <w:rPr>
+                <w:lang w:val="x-none" w:eastAsia="x-none"/>
+              </w:rPr>
+            </w:pPr>
+            <w:r>
+              <w:rPr>
+                <w:lang w:val="x-none" w:eastAsia="x-none"/>
+              </w:rPr>
+              <w:t>En curso</w:t>
+            </w:r>
+          </w:p>
+        </w:tc>
+        <w:tc>
+          <w:tcPr>
+            <w:tcW w:w="1083" w:type="dxa"/>
+          </w:tcPr>
+          <w:p>
+            <w:pPr>
+              <w:jc w:val="center"/>
+              <w:rPr>
+                <w:lang w:val="x-none" w:eastAsia="x-none"/>
+              </w:rPr>
+            </w:pPr>
+            <w:r>
+              <w:rPr>
+                <w:lang w:val="x-none" w:eastAsia="x-none"/>
+              </w:rPr>
+              <w:t>1</w:t>
+            </w:r>
+          </w:p>
+        </w:tc>
+        <w:tc>
+          <w:tcPr>
+            <w:tcW w:w="1242" w:type="dxa"/>
+          </w:tcPr>
+          <w:p>
+            <w:pPr>
+              <w:jc w:val="center"/>
+              <w:rPr>
+                <w:lang w:val="x-none" w:eastAsia="x-none"/>
+              </w:rPr>
+            </w:pPr>
+            <w:r>
+              <w:rPr>
+                <w:lang w:val="x-none" w:eastAsia="x-none"/>
+              </w:rPr>
+              <w:t>2</w:t>
+            </w:r>
+          </w:p>
+        </w:tc>
+      </w:tr>
+      <w:tr>
+        <w:tc>
+          <w:tcPr>
+            <w:tcW w:w="1397" w:type="dxa"/>
+            <w:vAlign w:val="center"/>
+          </w:tcPr>
+          <w:p>
+            <w:pPr>
+              <w:rPr>
+                <w:color w:val="000000"/>
+                <w:lang w:val="x-none" w:eastAsia="x-none"/>
+              </w:rPr>
+            </w:pPr>
+            <w:r>
+              <w:rPr>
+                <w:color w:val="000000"/>
+                <w:lang w:val="x-none" w:eastAsia="x-none"/>
+              </w:rPr>
+              <w:t>11/09/2024</w:t>
+            </w:r>
+          </w:p>
+        </w:tc>
+        <w:tc>
+          <w:tcPr>
+            <w:tcW w:w="3491" w:type="dxa"/>
+          </w:tcPr>
+          <w:p>
+            <w:pPr>
+              <w:rPr>
+                <w:lang w:val="x-none" w:eastAsia="x-none"/>
+              </w:rPr>
+            </w:pPr>
+            <w:r>
+              <w:rPr>
+                <w:lang w:val="x-none" w:eastAsia="x-none"/>
+              </w:rPr>
+              <w:t>Documentar Sprint 1</w:t>
+            </w:r>
+          </w:p>
+        </w:tc>
+        <w:tc>
+          <w:tcPr>
+            <w:tcW w:w="1616" w:type="dxa"/>
+            <w:shd w:val="clear" w:color="auto" w:fill="FFFFFF" w:themeFill="background1"/>
+          </w:tcPr>
+          <w:p>
+            <w:pPr>
+              <w:jc w:val="center"/>
+              <w:rPr>
+                <w:lang w:val="x-none" w:eastAsia="x-none"/>
+              </w:rPr>
+            </w:pPr>
+            <w:proofErr w:type="spellStart"/>
+            <w:r>
+              <w:rPr>
+                <w:lang w:val="x-none" w:eastAsia="x-none"/>
+              </w:rPr>
+              <w:t>Development</w:t>
+            </w:r>
+            <w:proofErr w:type="spellEnd"/>
+          </w:p>
+        </w:tc>
+        <w:tc>
+          <w:tcPr>
+            <w:tcW w:w="1655" w:type="dxa"/>
+          </w:tcPr>
+          <w:p>
+            <w:pPr>
+              <w:jc w:val="center"/>
+              <w:rPr>
+                <w:lang w:val="x-none" w:eastAsia="x-none"/>
+              </w:rPr>
+            </w:pPr>
+            <w:r>
+              <w:rPr>
+                <w:lang w:val="x-none" w:eastAsia="x-none"/>
+              </w:rPr>
+              <w:t>Completado</w:t>
+            </w:r>
+          </w:p>
+        </w:tc>
+        <w:tc>
+          <w:tcPr>
+            <w:tcW w:w="1083" w:type="dxa"/>
+          </w:tcPr>
+          <w:p>
+            <w:pPr>
+              <w:jc w:val="center"/>
+              <w:rPr>
+                <w:lang w:val="x-none" w:eastAsia="x-none"/>
+              </w:rPr>
+            </w:pPr>
+            <w:r>
+              <w:rPr>
+                <w:lang w:val="x-none" w:eastAsia="x-none"/>
+              </w:rPr>
+              <w:t>1</w:t>
+            </w:r>
+          </w:p>
+        </w:tc>
+        <w:tc>
+          <w:tcPr>
+            <w:tcW w:w="1242" w:type="dxa"/>
+          </w:tcPr>
+          <w:p>
+            <w:pPr>
+              <w:jc w:val="center"/>
+              <w:rPr>
+                <w:lang w:val="x-none" w:eastAsia="x-none"/>
+              </w:rPr>
+            </w:pPr>
+            <w:r>
+              <w:rPr>
+                <w:lang w:val="x-none" w:eastAsia="x-none"/>
+              </w:rPr>
+              <w:t>1</w:t>
+            </w:r>
+          </w:p>
+        </w:tc>
+      </w:tr>
+      <w:tr>
+        <w:tc>
+          <w:tcPr>
+            <w:tcW w:w="1397" w:type="dxa"/>
+            <w:vAlign w:val="center"/>
+          </w:tcPr>
+          <w:p>
+            <w:pPr>
+              <w:rPr>
+                <w:color w:val="000000"/>
+                <w:lang w:val="x-none" w:eastAsia="x-none"/>
+              </w:rPr>
+            </w:pPr>
+            <w:r>
+              <w:rPr>
+                <w:color w:val="000000"/>
+                <w:lang w:val="x-none" w:eastAsia="x-none"/>
+              </w:rPr>
+              <w:t>12/09/2024</w:t>
+            </w:r>
+          </w:p>
+        </w:tc>
+        <w:tc>
+          <w:tcPr>
+            <w:tcW w:w="3491" w:type="dxa"/>
+          </w:tcPr>
+          <w:p>
+            <w:pPr>
+              <w:rPr>
+                <w:lang w:val="x-none" w:eastAsia="x-none"/>
+              </w:rPr>
+            </w:pPr>
+            <w:r>
+              <w:rPr>
+                <w:lang w:val="x-none" w:eastAsia="x-none"/>
+              </w:rPr>
+              <w:t>Documentar Sprint 2 y avances de los paquetes OMR en la memoria</w:t>
+            </w:r>
+          </w:p>
+        </w:tc>
+        <w:tc>
+          <w:tcPr>
+            <w:tcW w:w="1616" w:type="dxa"/>
+            <w:shd w:val="clear" w:color="auto" w:fill="FFFFFF" w:themeFill="background1"/>
+          </w:tcPr>
+          <w:p>
+            <w:pPr>
+              <w:jc w:val="center"/>
+              <w:rPr>
+                <w:lang w:val="x-none" w:eastAsia="x-none"/>
+              </w:rPr>
+            </w:pPr>
+            <w:proofErr w:type="spellStart"/>
+            <w:r>
+              <w:rPr>
+                <w:lang w:val="x-none" w:eastAsia="x-none"/>
+              </w:rPr>
+              <w:t>Developement</w:t>
+            </w:r>
+            <w:proofErr w:type="spellEnd"/>
+          </w:p>
+        </w:tc>
+        <w:tc>
+          <w:tcPr>
+            <w:tcW w:w="1655" w:type="dxa"/>
+          </w:tcPr>
+          <w:p>
+            <w:pPr>
+              <w:jc w:val="center"/>
+              <w:rPr>
+                <w:lang w:val="x-none" w:eastAsia="x-none"/>
+              </w:rPr>
+            </w:pPr>
+            <w:r>
+              <w:rPr>
+                <w:lang w:val="x-none" w:eastAsia="x-none"/>
+              </w:rPr>
+              <w:t>En curso</w:t>
+            </w:r>
+          </w:p>
+        </w:tc>
+        <w:tc>
+          <w:tcPr>
+            <w:tcW w:w="1083" w:type="dxa"/>
+          </w:tcPr>
+          <w:p>
+            <w:pPr>
+              <w:jc w:val="center"/>
+              <w:rPr>
+                <w:lang w:val="x-none" w:eastAsia="x-none"/>
+              </w:rPr>
+            </w:pPr>
+            <w:r>
+              <w:rPr>
+                <w:lang w:val="x-none" w:eastAsia="x-none"/>
+              </w:rPr>
+              <w:t>1</w:t>
+            </w:r>
+          </w:p>
+        </w:tc>
+        <w:tc>
+          <w:tcPr>
+            <w:tcW w:w="1242" w:type="dxa"/>
+          </w:tcPr>
+          <w:p>
+            <w:pPr>
+              <w:jc w:val="center"/>
+              <w:rPr>
+                <w:lang w:val="x-none" w:eastAsia="x-none"/>
+              </w:rPr>
+            </w:pPr>
+            <w:r>
+              <w:rPr>
+                <w:lang w:val="x-none" w:eastAsia="x-none"/>
+              </w:rPr>
+              <w:t>1.5</w:t>
+            </w:r>
+          </w:p>
+        </w:tc>
+      </w:tr>
+      <w:tr>
+        <w:tc>
+          <w:tcPr>
+            <w:tcW w:w="1397" w:type="dxa"/>
+            <w:vAlign w:val="center"/>
+          </w:tcPr>
+          <w:p>
+            <w:pPr>
+              <w:rPr>
+                <w:color w:val="000000"/>
+                <w:lang w:val="x-none" w:eastAsia="x-none"/>
+              </w:rPr>
+            </w:pPr>
+            <w:r>
+              <w:rPr>
+                <w:color w:val="000000"/>
+                <w:lang w:val="x-none" w:eastAsia="x-none"/>
+              </w:rPr>
+              <w:t>12/09/2024</w:t>
+            </w:r>
+          </w:p>
+        </w:tc>
+        <w:tc>
+          <w:tcPr>
+            <w:tcW w:w="3491" w:type="dxa"/>
+          </w:tcPr>
+          <w:p>
+            <w:pPr>
+              <w:rPr>
+                <w:lang w:val="x-none" w:eastAsia="x-none"/>
+              </w:rPr>
+            </w:pPr>
+            <w:r>
+              <w:rPr>
+                <w:lang w:val="x-none" w:eastAsia="x-none"/>
+              </w:rPr>
+              <w:t xml:space="preserve">Investigar servidor web: Django vs </w:t>
+            </w:r>
+            <w:proofErr w:type="spellStart"/>
+            <w:r>
+              <w:rPr>
+                <w:lang w:val="x-none" w:eastAsia="x-none"/>
+              </w:rPr>
+              <w:t>Flask</w:t>
+            </w:r>
+            <w:proofErr w:type="spellEnd"/>
+          </w:p>
+        </w:tc>
+        <w:tc>
+          <w:tcPr>
+            <w:tcW w:w="1616" w:type="dxa"/>
+            <w:shd w:val="clear" w:color="auto" w:fill="FFFFFF" w:themeFill="background1"/>
+          </w:tcPr>
+          <w:p>
+            <w:pPr>
+              <w:jc w:val="center"/>
+              <w:rPr>
+                <w:lang w:val="x-none" w:eastAsia="x-none"/>
+              </w:rPr>
+            </w:pPr>
+            <w:proofErr w:type="spellStart"/>
+            <w:r>
+              <w:rPr>
+                <w:lang w:val="x-none" w:eastAsia="x-none"/>
+              </w:rPr>
+              <w:t>Research</w:t>
+            </w:r>
+            <w:proofErr w:type="spellEnd"/>
+          </w:p>
+        </w:tc>
+        <w:tc>
+          <w:tcPr>
+            <w:tcW w:w="1655" w:type="dxa"/>
+          </w:tcPr>
+          <w:p>
+            <w:pPr>
+              <w:jc w:val="center"/>
+              <w:rPr>
+                <w:lang w:val="x-none" w:eastAsia="x-none"/>
+              </w:rPr>
+            </w:pPr>
+            <w:r>
+              <w:rPr>
+                <w:lang w:val="x-none" w:eastAsia="x-none"/>
+              </w:rPr>
+              <w:t>En curso</w:t>
+            </w:r>
+          </w:p>
+        </w:tc>
+        <w:tc>
+          <w:tcPr>
+            <w:tcW w:w="1083" w:type="dxa"/>
+          </w:tcPr>
+          <w:p>
+            <w:pPr>
+              <w:jc w:val="center"/>
+              <w:rPr>
+                <w:lang w:val="x-none" w:eastAsia="x-none"/>
+              </w:rPr>
+            </w:pPr>
+            <w:r>
+              <w:rPr>
+                <w:lang w:val="x-none" w:eastAsia="x-none"/>
+              </w:rPr>
+              <w:t>1</w:t>
+            </w:r>
+          </w:p>
+        </w:tc>
+        <w:tc>
+          <w:tcPr>
+            <w:tcW w:w="1242" w:type="dxa"/>
+          </w:tcPr>
+          <w:p>
+            <w:pPr>
+              <w:jc w:val="center"/>
+              <w:rPr>
+                <w:lang w:val="x-none" w:eastAsia="x-none"/>
+              </w:rPr>
+            </w:pPr>
+            <w:r>
+              <w:rPr>
+                <w:lang w:val="x-none" w:eastAsia="x-none"/>
+              </w:rPr>
+              <w:t>1</w:t>
+            </w:r>
+          </w:p>
+        </w:tc>
+      </w:tr>
+      <w:tr>
+        <w:tc>
+          <w:tcPr>
+            <w:tcW w:w="1397" w:type="dxa"/>
+            <w:vAlign w:val="center"/>
+          </w:tcPr>
+          <w:p>
+            <w:pPr>
+              <w:rPr>
+                <w:color w:val="000000"/>
+                <w:lang w:val="x-none" w:eastAsia="x-none"/>
+              </w:rPr>
+            </w:pPr>
+            <w:r>
+              <w:rPr>
+                <w:color w:val="000000"/>
+                <w:lang w:val="x-none" w:eastAsia="x-none"/>
+              </w:rPr>
+              <w:t>1</w:t>
+            </w:r>
+            <w:r>
+              <w:rPr>
+                <w:color w:val="000000"/>
+                <w:lang w:val="x-none" w:eastAsia="x-none"/>
+              </w:rPr>
+              <w:t>3</w:t>
+            </w:r>
+            <w:r>
+              <w:rPr>
+                <w:color w:val="000000"/>
+                <w:lang w:val="x-none" w:eastAsia="x-none"/>
+              </w:rPr>
+              <w:t>/09/2024</w:t>
+            </w:r>
+          </w:p>
+        </w:tc>
+        <w:tc>
+          <w:tcPr>
+            <w:tcW w:w="3491" w:type="dxa"/>
+          </w:tcPr>
+          <w:p>
+            <w:pPr>
+              <w:rPr>
+                <w:lang w:val="x-none" w:eastAsia="x-none"/>
+              </w:rPr>
+            </w:pPr>
+            <w:r>
+              <w:rPr>
+                <w:lang w:val="x-none" w:eastAsia="x-none"/>
+              </w:rPr>
+              <w:t>Investigar servidor web: Django vs Flask</w:t>
+            </w:r>
+          </w:p>
+        </w:tc>
+        <w:tc>
+          <w:tcPr>
+            <w:tcW w:w="1616" w:type="dxa"/>
+            <w:shd w:val="clear" w:color="auto" w:fill="FFFFFF" w:themeFill="background1"/>
+          </w:tcPr>
+          <w:p>
+            <w:pPr>
+              <w:jc w:val="center"/>
+              <w:rPr>
+                <w:lang w:val="x-none" w:eastAsia="x-none"/>
+              </w:rPr>
+            </w:pPr>
+            <w:proofErr w:type="spellStart"/>
+            <w:r>
+              <w:rPr>
+                <w:lang w:val="x-none" w:eastAsia="x-none"/>
+              </w:rPr>
+              <w:t>Research</w:t>
+            </w:r>
+            <w:proofErr w:type="spellEnd"/>
+          </w:p>
+        </w:tc>
+        <w:tc>
+          <w:tcPr>
+            <w:tcW w:w="1655" w:type="dxa"/>
+          </w:tcPr>
+          <w:p>
+            <w:pPr>
+              <w:jc w:val="center"/>
+              <w:rPr>
+                <w:lang w:val="x-none" w:eastAsia="x-none"/>
+              </w:rPr>
+            </w:pPr>
+            <w:r>
+              <w:rPr>
+                <w:lang w:val="x-none" w:eastAsia="x-none"/>
+              </w:rPr>
+              <w:t>En curso</w:t>
+            </w:r>
+          </w:p>
+        </w:tc>
+        <w:tc>
+          <w:tcPr>
+            <w:tcW w:w="1083" w:type="dxa"/>
+          </w:tcPr>
+          <w:p>
+            <w:pPr>
+              <w:jc w:val="center"/>
+              <w:rPr>
+                <w:lang w:val="x-none" w:eastAsia="x-none"/>
+              </w:rPr>
+            </w:pPr>
+            <w:r>
+              <w:rPr>
+                <w:lang w:val="x-none" w:eastAsia="x-none"/>
+              </w:rPr>
+              <w:t>2</w:t>
+            </w:r>
+          </w:p>
+        </w:tc>
+        <w:tc>
+          <w:tcPr>
+            <w:tcW w:w="1242" w:type="dxa"/>
+          </w:tcPr>
+          <w:p>
+            <w:pPr>
+              <w:jc w:val="center"/>
+              <w:rPr>
+                <w:lang w:val="x-none" w:eastAsia="x-none"/>
+              </w:rPr>
+            </w:pPr>
+          </w:p>
+        </w:tc>
+      </w:tr>
+    </w:tbl>
+    <w:p>
+      <w:pPr>
+        <w:rPr>
+          <w:lang w:val="x-none" w:eastAsia="x-none"/>
+        </w:rPr>
+      </w:pPr>
     </w:p>
     <w:sectPr>
       <w:headerReference w:type="default" r:id="rId9"/>

</xml_diff>

<commit_message>
Documentación del Sprint 2, 14-03-24
</commit_message>
<xml_diff>
--- a/memoria.docx
+++ b/memoria.docx
@@ -263,7 +263,6 @@
         </w:rPr>
         <w:t xml:space="preserve"> </w:t>
       </w:r>
-      <w:proofErr w:type="spellStart"/>
       <w:r>
         <w:rPr>
           <w:rFonts w:ascii="Adobe Garamond Pro" w:hAnsi="Adobe Garamond Pro"/>
@@ -276,7 +275,6 @@
         </w:rPr>
         <w:t>rdax</w:t>
       </w:r>
-      <w:proofErr w:type="spellEnd"/>
     </w:p>
     <w:p>
       <w:pPr>
@@ -335,19 +333,11 @@
           <w:rFonts w:ascii="Adobe Garamond Pro" w:hAnsi="Adobe Garamond Pro"/>
         </w:rPr>
       </w:pPr>
-      <w:proofErr w:type="spellStart"/>
       <w:r>
         <w:rPr>
           <w:rFonts w:ascii="Adobe Garamond Pro" w:hAnsi="Adobe Garamond Pro"/>
         </w:rPr>
-        <w:t>Escula</w:t>
-      </w:r>
-      <w:proofErr w:type="spellEnd"/>
-      <w:r>
-        <w:rPr>
-          <w:rFonts w:ascii="Adobe Garamond Pro" w:hAnsi="Adobe Garamond Pro"/>
-        </w:rPr>
-        <w:t xml:space="preserve"> Politécnica Superior</w:t>
+        <w:t>Escula Politécnica Superior</w:t>
       </w:r>
     </w:p>
     <w:p>
@@ -489,21 +479,7 @@
         <w:rPr>
           <w:lang w:val="x-none" w:eastAsia="x-none"/>
         </w:rPr>
-        <w:t xml:space="preserve">Por último me decanté por desarrollar la memoria en Word por su simplicidad en comparación con </w:t>
-      </w:r>
-      <w:proofErr w:type="spellStart"/>
-      <w:r>
-        <w:rPr>
-          <w:lang w:val="x-none" w:eastAsia="x-none"/>
-        </w:rPr>
-        <w:t>Latex</w:t>
-      </w:r>
-      <w:proofErr w:type="spellEnd"/>
-      <w:r>
-        <w:rPr>
-          <w:lang w:val="x-none" w:eastAsia="x-none"/>
-        </w:rPr>
-        <w:t>.</w:t>
+        <w:t>Por último me decanté por desarrollar la memoria en Word por su simplicidad en comparación con Latex.</w:t>
       </w:r>
     </w:p>
     <w:tbl>
@@ -688,14 +664,12 @@
                 <w:lang w:val="x-none" w:eastAsia="x-none"/>
               </w:rPr>
             </w:pPr>
-            <w:proofErr w:type="spellStart"/>
             <w:r>
               <w:rPr>
                 <w:lang w:val="x-none" w:eastAsia="x-none"/>
               </w:rPr>
               <w:t>Development</w:t>
             </w:r>
-            <w:proofErr w:type="spellEnd"/>
           </w:p>
         </w:tc>
         <w:tc>
@@ -806,14 +780,12 @@
                 <w:lang w:val="x-none" w:eastAsia="x-none"/>
               </w:rPr>
             </w:pPr>
-            <w:proofErr w:type="spellStart"/>
             <w:r>
               <w:rPr>
                 <w:lang w:val="x-none" w:eastAsia="x-none"/>
               </w:rPr>
               <w:t>Development</w:t>
             </w:r>
-            <w:proofErr w:type="spellEnd"/>
           </w:p>
         </w:tc>
         <w:tc>
@@ -924,14 +896,12 @@
                 <w:lang w:val="x-none" w:eastAsia="x-none"/>
               </w:rPr>
             </w:pPr>
-            <w:proofErr w:type="spellStart"/>
             <w:r>
               <w:rPr>
                 <w:lang w:val="x-none" w:eastAsia="x-none"/>
               </w:rPr>
               <w:t>Development</w:t>
             </w:r>
-            <w:proofErr w:type="spellEnd"/>
           </w:p>
         </w:tc>
         <w:tc>
@@ -1042,14 +1012,12 @@
                 <w:lang w:val="x-none" w:eastAsia="x-none"/>
               </w:rPr>
             </w:pPr>
-            <w:proofErr w:type="spellStart"/>
             <w:r>
               <w:rPr>
                 <w:lang w:val="x-none" w:eastAsia="x-none"/>
               </w:rPr>
               <w:t>Research</w:t>
             </w:r>
-            <w:proofErr w:type="spellEnd"/>
           </w:p>
         </w:tc>
         <w:tc>
@@ -1159,14 +1127,12 @@
                 <w:lang w:val="x-none" w:eastAsia="x-none"/>
               </w:rPr>
             </w:pPr>
-            <w:proofErr w:type="spellStart"/>
             <w:r>
               <w:rPr>
                 <w:lang w:val="x-none" w:eastAsia="x-none"/>
               </w:rPr>
               <w:t>Research</w:t>
             </w:r>
-            <w:proofErr w:type="spellEnd"/>
           </w:p>
         </w:tc>
         <w:tc>
@@ -1276,14 +1242,12 @@
                 <w:lang w:val="x-none" w:eastAsia="x-none"/>
               </w:rPr>
             </w:pPr>
-            <w:proofErr w:type="spellStart"/>
             <w:r>
               <w:rPr>
                 <w:lang w:val="x-none" w:eastAsia="x-none"/>
               </w:rPr>
               <w:t>Research</w:t>
             </w:r>
-            <w:proofErr w:type="spellEnd"/>
           </w:p>
         </w:tc>
         <w:tc>
@@ -1393,14 +1357,12 @@
                 <w:lang w:val="x-none" w:eastAsia="x-none"/>
               </w:rPr>
             </w:pPr>
-            <w:proofErr w:type="spellStart"/>
             <w:r>
               <w:rPr>
                 <w:lang w:val="x-none" w:eastAsia="x-none"/>
               </w:rPr>
               <w:t>Research</w:t>
             </w:r>
-            <w:proofErr w:type="spellEnd"/>
           </w:p>
         </w:tc>
         <w:tc>
@@ -1510,14 +1472,12 @@
                 <w:lang w:val="x-none" w:eastAsia="x-none"/>
               </w:rPr>
             </w:pPr>
-            <w:proofErr w:type="spellStart"/>
             <w:r>
               <w:rPr>
                 <w:lang w:val="x-none" w:eastAsia="x-none"/>
               </w:rPr>
               <w:t>Research</w:t>
             </w:r>
-            <w:proofErr w:type="spellEnd"/>
           </w:p>
         </w:tc>
         <w:tc>
@@ -1627,14 +1587,12 @@
                 <w:lang w:val="x-none" w:eastAsia="x-none"/>
               </w:rPr>
             </w:pPr>
-            <w:proofErr w:type="spellStart"/>
             <w:r>
               <w:rPr>
                 <w:lang w:val="x-none" w:eastAsia="x-none"/>
               </w:rPr>
               <w:t>Research</w:t>
             </w:r>
-            <w:proofErr w:type="spellEnd"/>
           </w:p>
         </w:tc>
         <w:tc>
@@ -1744,14 +1702,12 @@
                 <w:lang w:val="x-none" w:eastAsia="x-none"/>
               </w:rPr>
             </w:pPr>
-            <w:proofErr w:type="spellStart"/>
             <w:r>
               <w:rPr>
                 <w:lang w:val="x-none" w:eastAsia="x-none"/>
               </w:rPr>
               <w:t>Research</w:t>
             </w:r>
-            <w:proofErr w:type="spellEnd"/>
           </w:p>
         </w:tc>
         <w:tc>
@@ -1861,14 +1817,12 @@
                 <w:lang w:val="x-none" w:eastAsia="x-none"/>
               </w:rPr>
             </w:pPr>
-            <w:proofErr w:type="spellStart"/>
             <w:r>
               <w:rPr>
                 <w:lang w:val="x-none" w:eastAsia="x-none"/>
               </w:rPr>
               <w:t>Reserach</w:t>
             </w:r>
-            <w:proofErr w:type="spellEnd"/>
           </w:p>
         </w:tc>
         <w:tc>
@@ -2186,14 +2140,12 @@
                 <w:lang w:val="x-none" w:eastAsia="x-none"/>
               </w:rPr>
             </w:pPr>
-            <w:proofErr w:type="spellStart"/>
             <w:r>
               <w:rPr>
                 <w:lang w:val="x-none" w:eastAsia="x-none"/>
               </w:rPr>
               <w:t>Development</w:t>
             </w:r>
-            <w:proofErr w:type="spellEnd"/>
           </w:p>
         </w:tc>
         <w:tc>
@@ -2318,14 +2270,12 @@
                 <w:lang w:val="x-none" w:eastAsia="x-none"/>
               </w:rPr>
             </w:pPr>
-            <w:proofErr w:type="spellStart"/>
             <w:r>
               <w:rPr>
                 <w:lang w:val="x-none" w:eastAsia="x-none"/>
               </w:rPr>
               <w:t>Development</w:t>
             </w:r>
-            <w:proofErr w:type="spellEnd"/>
           </w:p>
         </w:tc>
         <w:tc>
@@ -2438,14 +2388,12 @@
                 <w:lang w:val="x-none" w:eastAsia="x-none"/>
               </w:rPr>
             </w:pPr>
-            <w:proofErr w:type="spellStart"/>
             <w:r>
               <w:rPr>
                 <w:lang w:val="x-none" w:eastAsia="x-none"/>
               </w:rPr>
               <w:t>Development</w:t>
             </w:r>
-            <w:proofErr w:type="spellEnd"/>
           </w:p>
         </w:tc>
         <w:tc>
@@ -2558,14 +2506,12 @@
                 <w:lang w:val="x-none" w:eastAsia="x-none"/>
               </w:rPr>
             </w:pPr>
-            <w:proofErr w:type="spellStart"/>
             <w:r>
               <w:rPr>
                 <w:lang w:val="x-none" w:eastAsia="x-none"/>
               </w:rPr>
               <w:t>Development</w:t>
             </w:r>
-            <w:proofErr w:type="spellEnd"/>
           </w:p>
         </w:tc>
         <w:tc>
@@ -2678,14 +2624,12 @@
                 <w:lang w:val="x-none" w:eastAsia="x-none"/>
               </w:rPr>
             </w:pPr>
-            <w:proofErr w:type="spellStart"/>
             <w:r>
               <w:rPr>
                 <w:lang w:val="x-none" w:eastAsia="x-none"/>
               </w:rPr>
               <w:t>Developement</w:t>
             </w:r>
-            <w:proofErr w:type="spellEnd"/>
           </w:p>
         </w:tc>
         <w:tc>
@@ -2782,16 +2726,8 @@
               <w:rPr>
                 <w:lang w:val="x-none" w:eastAsia="x-none"/>
               </w:rPr>
-              <w:t xml:space="preserve">Investigar servidor web: Django vs </w:t>
-            </w:r>
-            <w:proofErr w:type="spellStart"/>
-            <w:r>
-              <w:rPr>
-                <w:lang w:val="x-none" w:eastAsia="x-none"/>
-              </w:rPr>
-              <w:t>Flask</w:t>
-            </w:r>
-            <w:proofErr w:type="spellEnd"/>
+              <w:t>Investigar servidor web: Django vs Flask</w:t>
+            </w:r>
           </w:p>
         </w:tc>
         <w:tc>
@@ -2806,14 +2742,12 @@
                 <w:lang w:val="x-none" w:eastAsia="x-none"/>
               </w:rPr>
             </w:pPr>
-            <w:proofErr w:type="spellStart"/>
             <w:r>
               <w:rPr>
                 <w:lang w:val="x-none" w:eastAsia="x-none"/>
               </w:rPr>
               <w:t>Research</w:t>
             </w:r>
-            <w:proofErr w:type="spellEnd"/>
           </w:p>
         </w:tc>
         <w:tc>
@@ -2892,21 +2826,7 @@
                 <w:color w:val="000000"/>
                 <w:lang w:val="x-none" w:eastAsia="x-none"/>
               </w:rPr>
-              <w:t>1</w:t>
-            </w:r>
-            <w:r>
-              <w:rPr>
-                <w:color w:val="000000"/>
-                <w:lang w:val="x-none" w:eastAsia="x-none"/>
-              </w:rPr>
-              <w:t>3</w:t>
-            </w:r>
-            <w:r>
-              <w:rPr>
-                <w:color w:val="000000"/>
-                <w:lang w:val="x-none" w:eastAsia="x-none"/>
-              </w:rPr>
-              <w:t>/09/2024</w:t>
+              <w:t>13/09/2024</w:t>
             </w:r>
           </w:p>
         </w:tc>
@@ -2940,14 +2860,12 @@
                 <w:lang w:val="x-none" w:eastAsia="x-none"/>
               </w:rPr>
             </w:pPr>
-            <w:proofErr w:type="spellStart"/>
             <w:r>
               <w:rPr>
                 <w:lang w:val="x-none" w:eastAsia="x-none"/>
               </w:rPr>
               <w:t>Research</w:t>
             </w:r>
-            <w:proofErr w:type="spellEnd"/>
           </w:p>
         </w:tc>
         <w:tc>
@@ -2999,6 +2917,144 @@
                 <w:lang w:val="x-none" w:eastAsia="x-none"/>
               </w:rPr>
             </w:pPr>
+            <w:r>
+              <w:rPr>
+                <w:lang w:val="x-none" w:eastAsia="x-none"/>
+              </w:rPr>
+              <w:t>2</w:t>
+            </w:r>
+          </w:p>
+        </w:tc>
+      </w:tr>
+      <w:tr>
+        <w:tc>
+          <w:tcPr>
+            <w:tcW w:w="1397" w:type="dxa"/>
+            <w:vAlign w:val="center"/>
+          </w:tcPr>
+          <w:p>
+            <w:pPr>
+              <w:rPr>
+                <w:color w:val="000000"/>
+                <w:lang w:val="x-none" w:eastAsia="x-none"/>
+              </w:rPr>
+            </w:pPr>
+            <w:r>
+              <w:rPr>
+                <w:color w:val="000000"/>
+                <w:lang w:val="x-none" w:eastAsia="x-none"/>
+              </w:rPr>
+              <w:t>1</w:t>
+            </w:r>
+            <w:r>
+              <w:rPr>
+                <w:color w:val="000000"/>
+                <w:lang w:val="x-none" w:eastAsia="x-none"/>
+              </w:rPr>
+              <w:t>4</w:t>
+            </w:r>
+            <w:r>
+              <w:rPr>
+                <w:color w:val="000000"/>
+                <w:lang w:val="x-none" w:eastAsia="x-none"/>
+              </w:rPr>
+              <w:t>/09/2024</w:t>
+            </w:r>
+          </w:p>
+        </w:tc>
+        <w:tc>
+          <w:tcPr>
+            <w:tcW w:w="3491" w:type="dxa"/>
+          </w:tcPr>
+          <w:p>
+            <w:pPr>
+              <w:rPr>
+                <w:lang w:val="x-none" w:eastAsia="x-none"/>
+              </w:rPr>
+            </w:pPr>
+            <w:r>
+              <w:rPr>
+                <w:lang w:val="x-none" w:eastAsia="x-none"/>
+              </w:rPr>
+              <w:t>Investigar servidor web: Django vs Flask</w:t>
+            </w:r>
+          </w:p>
+        </w:tc>
+        <w:tc>
+          <w:tcPr>
+            <w:tcW w:w="1616" w:type="dxa"/>
+            <w:shd w:val="clear" w:color="auto" w:fill="FFFFFF" w:themeFill="background1"/>
+          </w:tcPr>
+          <w:p>
+            <w:pPr>
+              <w:jc w:val="center"/>
+              <w:rPr>
+                <w:lang w:val="x-none" w:eastAsia="x-none"/>
+              </w:rPr>
+            </w:pPr>
+            <w:r>
+              <w:rPr>
+                <w:lang w:val="x-none" w:eastAsia="x-none"/>
+              </w:rPr>
+              <w:t>Research</w:t>
+            </w:r>
+          </w:p>
+        </w:tc>
+        <w:tc>
+          <w:tcPr>
+            <w:tcW w:w="1655" w:type="dxa"/>
+          </w:tcPr>
+          <w:p>
+            <w:pPr>
+              <w:jc w:val="center"/>
+              <w:rPr>
+                <w:lang w:val="x-none" w:eastAsia="x-none"/>
+              </w:rPr>
+            </w:pPr>
+            <w:r>
+              <w:rPr>
+                <w:lang w:val="x-none" w:eastAsia="x-none"/>
+              </w:rPr>
+              <w:t>En curso</w:t>
+            </w:r>
+          </w:p>
+        </w:tc>
+        <w:tc>
+          <w:tcPr>
+            <w:tcW w:w="1083" w:type="dxa"/>
+          </w:tcPr>
+          <w:p>
+            <w:pPr>
+              <w:jc w:val="center"/>
+              <w:rPr>
+                <w:lang w:val="x-none" w:eastAsia="x-none"/>
+              </w:rPr>
+            </w:pPr>
+            <w:r>
+              <w:rPr>
+                <w:lang w:val="x-none" w:eastAsia="x-none"/>
+              </w:rPr>
+              <w:t>1</w:t>
+            </w:r>
+          </w:p>
+        </w:tc>
+        <w:tc>
+          <w:tcPr>
+            <w:tcW w:w="1242" w:type="dxa"/>
+          </w:tcPr>
+          <w:p>
+            <w:pPr>
+              <w:jc w:val="center"/>
+              <w:rPr>
+                <w:lang w:val="x-none" w:eastAsia="x-none"/>
+              </w:rPr>
+            </w:pPr>
+            <w:r>
+              <w:rPr>
+                <w:lang w:val="x-none" w:eastAsia="x-none"/>
+              </w:rPr>
+              <w:t>2</w:t>
+            </w:r>
           </w:p>
         </w:tc>
       </w:tr>

</xml_diff>

<commit_message>
Tarea: Django vs Flask completada
</commit_message>
<xml_diff>
--- a/memoria.docx
+++ b/memoria.docx
@@ -263,6 +263,7 @@
         </w:rPr>
         <w:t xml:space="preserve"> </w:t>
       </w:r>
+      <w:proofErr w:type="spellStart"/>
       <w:r>
         <w:rPr>
           <w:rFonts w:ascii="Adobe Garamond Pro" w:hAnsi="Adobe Garamond Pro"/>
@@ -275,6 +276,7 @@
         </w:rPr>
         <w:t>rdax</w:t>
       </w:r>
+      <w:proofErr w:type="spellEnd"/>
     </w:p>
     <w:p>
       <w:pPr>
@@ -333,11 +335,19 @@
           <w:rFonts w:ascii="Adobe Garamond Pro" w:hAnsi="Adobe Garamond Pro"/>
         </w:rPr>
       </w:pPr>
+      <w:proofErr w:type="spellStart"/>
       <w:r>
         <w:rPr>
           <w:rFonts w:ascii="Adobe Garamond Pro" w:hAnsi="Adobe Garamond Pro"/>
         </w:rPr>
-        <w:t>Escula Politécnica Superior</w:t>
+        <w:t>Escula</w:t>
+      </w:r>
+      <w:proofErr w:type="spellEnd"/>
+      <w:r>
+        <w:rPr>
+          <w:rFonts w:ascii="Adobe Garamond Pro" w:hAnsi="Adobe Garamond Pro"/>
+        </w:rPr>
+        <w:t xml:space="preserve"> Politécnica Superior</w:t>
       </w:r>
     </w:p>
     <w:p>
@@ -479,7 +489,21 @@
         <w:rPr>
           <w:lang w:val="x-none" w:eastAsia="x-none"/>
         </w:rPr>
-        <w:t>Por último me decanté por desarrollar la memoria en Word por su simplicidad en comparación con Latex.</w:t>
+        <w:t xml:space="preserve">Por último me decanté por desarrollar la memoria en Word por su simplicidad en comparación con </w:t>
+      </w:r>
+      <w:proofErr w:type="spellStart"/>
+      <w:r>
+        <w:rPr>
+          <w:lang w:val="x-none" w:eastAsia="x-none"/>
+        </w:rPr>
+        <w:t>Latex</w:t>
+      </w:r>
+      <w:proofErr w:type="spellEnd"/>
+      <w:r>
+        <w:rPr>
+          <w:lang w:val="x-none" w:eastAsia="x-none"/>
+        </w:rPr>
+        <w:t>.</w:t>
       </w:r>
     </w:p>
     <w:tbl>
@@ -664,12 +688,14 @@
                 <w:lang w:val="x-none" w:eastAsia="x-none"/>
               </w:rPr>
             </w:pPr>
+            <w:proofErr w:type="spellStart"/>
             <w:r>
               <w:rPr>
                 <w:lang w:val="x-none" w:eastAsia="x-none"/>
               </w:rPr>
               <w:t>Development</w:t>
             </w:r>
+            <w:proofErr w:type="spellEnd"/>
           </w:p>
         </w:tc>
         <w:tc>
@@ -780,12 +806,14 @@
                 <w:lang w:val="x-none" w:eastAsia="x-none"/>
               </w:rPr>
             </w:pPr>
+            <w:proofErr w:type="spellStart"/>
             <w:r>
               <w:rPr>
                 <w:lang w:val="x-none" w:eastAsia="x-none"/>
               </w:rPr>
               <w:t>Development</w:t>
             </w:r>
+            <w:proofErr w:type="spellEnd"/>
           </w:p>
         </w:tc>
         <w:tc>
@@ -896,12 +924,14 @@
                 <w:lang w:val="x-none" w:eastAsia="x-none"/>
               </w:rPr>
             </w:pPr>
+            <w:proofErr w:type="spellStart"/>
             <w:r>
               <w:rPr>
                 <w:lang w:val="x-none" w:eastAsia="x-none"/>
               </w:rPr>
               <w:t>Development</w:t>
             </w:r>
+            <w:proofErr w:type="spellEnd"/>
           </w:p>
         </w:tc>
         <w:tc>
@@ -1012,12 +1042,14 @@
                 <w:lang w:val="x-none" w:eastAsia="x-none"/>
               </w:rPr>
             </w:pPr>
+            <w:proofErr w:type="spellStart"/>
             <w:r>
               <w:rPr>
                 <w:lang w:val="x-none" w:eastAsia="x-none"/>
               </w:rPr>
               <w:t>Research</w:t>
             </w:r>
+            <w:proofErr w:type="spellEnd"/>
           </w:p>
         </w:tc>
         <w:tc>
@@ -1127,12 +1159,14 @@
                 <w:lang w:val="x-none" w:eastAsia="x-none"/>
               </w:rPr>
             </w:pPr>
+            <w:proofErr w:type="spellStart"/>
             <w:r>
               <w:rPr>
                 <w:lang w:val="x-none" w:eastAsia="x-none"/>
               </w:rPr>
               <w:t>Research</w:t>
             </w:r>
+            <w:proofErr w:type="spellEnd"/>
           </w:p>
         </w:tc>
         <w:tc>
@@ -1242,12 +1276,14 @@
                 <w:lang w:val="x-none" w:eastAsia="x-none"/>
               </w:rPr>
             </w:pPr>
+            <w:proofErr w:type="spellStart"/>
             <w:r>
               <w:rPr>
                 <w:lang w:val="x-none" w:eastAsia="x-none"/>
               </w:rPr>
               <w:t>Research</w:t>
             </w:r>
+            <w:proofErr w:type="spellEnd"/>
           </w:p>
         </w:tc>
         <w:tc>
@@ -1357,12 +1393,14 @@
                 <w:lang w:val="x-none" w:eastAsia="x-none"/>
               </w:rPr>
             </w:pPr>
+            <w:proofErr w:type="spellStart"/>
             <w:r>
               <w:rPr>
                 <w:lang w:val="x-none" w:eastAsia="x-none"/>
               </w:rPr>
               <w:t>Research</w:t>
             </w:r>
+            <w:proofErr w:type="spellEnd"/>
           </w:p>
         </w:tc>
         <w:tc>
@@ -1472,12 +1510,14 @@
                 <w:lang w:val="x-none" w:eastAsia="x-none"/>
               </w:rPr>
             </w:pPr>
+            <w:proofErr w:type="spellStart"/>
             <w:r>
               <w:rPr>
                 <w:lang w:val="x-none" w:eastAsia="x-none"/>
               </w:rPr>
               <w:t>Research</w:t>
             </w:r>
+            <w:proofErr w:type="spellEnd"/>
           </w:p>
         </w:tc>
         <w:tc>
@@ -1587,12 +1627,14 @@
                 <w:lang w:val="x-none" w:eastAsia="x-none"/>
               </w:rPr>
             </w:pPr>
+            <w:proofErr w:type="spellStart"/>
             <w:r>
               <w:rPr>
                 <w:lang w:val="x-none" w:eastAsia="x-none"/>
               </w:rPr>
               <w:t>Research</w:t>
             </w:r>
+            <w:proofErr w:type="spellEnd"/>
           </w:p>
         </w:tc>
         <w:tc>
@@ -1702,12 +1744,14 @@
                 <w:lang w:val="x-none" w:eastAsia="x-none"/>
               </w:rPr>
             </w:pPr>
+            <w:proofErr w:type="spellStart"/>
             <w:r>
               <w:rPr>
                 <w:lang w:val="x-none" w:eastAsia="x-none"/>
               </w:rPr>
               <w:t>Research</w:t>
             </w:r>
+            <w:proofErr w:type="spellEnd"/>
           </w:p>
         </w:tc>
         <w:tc>
@@ -1817,12 +1861,14 @@
                 <w:lang w:val="x-none" w:eastAsia="x-none"/>
               </w:rPr>
             </w:pPr>
+            <w:proofErr w:type="spellStart"/>
             <w:r>
               <w:rPr>
                 <w:lang w:val="x-none" w:eastAsia="x-none"/>
               </w:rPr>
               <w:t>Reserach</w:t>
             </w:r>
+            <w:proofErr w:type="spellEnd"/>
           </w:p>
         </w:tc>
         <w:tc>
@@ -2140,12 +2186,14 @@
                 <w:lang w:val="x-none" w:eastAsia="x-none"/>
               </w:rPr>
             </w:pPr>
+            <w:proofErr w:type="spellStart"/>
             <w:r>
               <w:rPr>
                 <w:lang w:val="x-none" w:eastAsia="x-none"/>
               </w:rPr>
               <w:t>Development</w:t>
             </w:r>
+            <w:proofErr w:type="spellEnd"/>
           </w:p>
         </w:tc>
         <w:tc>
@@ -2270,12 +2318,14 @@
                 <w:lang w:val="x-none" w:eastAsia="x-none"/>
               </w:rPr>
             </w:pPr>
+            <w:proofErr w:type="spellStart"/>
             <w:r>
               <w:rPr>
                 <w:lang w:val="x-none" w:eastAsia="x-none"/>
               </w:rPr>
               <w:t>Development</w:t>
             </w:r>
+            <w:proofErr w:type="spellEnd"/>
           </w:p>
         </w:tc>
         <w:tc>
@@ -2388,12 +2438,14 @@
                 <w:lang w:val="x-none" w:eastAsia="x-none"/>
               </w:rPr>
             </w:pPr>
+            <w:proofErr w:type="spellStart"/>
             <w:r>
               <w:rPr>
                 <w:lang w:val="x-none" w:eastAsia="x-none"/>
               </w:rPr>
               <w:t>Development</w:t>
             </w:r>
+            <w:proofErr w:type="spellEnd"/>
           </w:p>
         </w:tc>
         <w:tc>
@@ -2506,12 +2558,14 @@
                 <w:lang w:val="x-none" w:eastAsia="x-none"/>
               </w:rPr>
             </w:pPr>
+            <w:proofErr w:type="spellStart"/>
             <w:r>
               <w:rPr>
                 <w:lang w:val="x-none" w:eastAsia="x-none"/>
               </w:rPr>
               <w:t>Development</w:t>
             </w:r>
+            <w:proofErr w:type="spellEnd"/>
           </w:p>
         </w:tc>
         <w:tc>
@@ -2624,12 +2678,14 @@
                 <w:lang w:val="x-none" w:eastAsia="x-none"/>
               </w:rPr>
             </w:pPr>
+            <w:proofErr w:type="spellStart"/>
             <w:r>
               <w:rPr>
                 <w:lang w:val="x-none" w:eastAsia="x-none"/>
               </w:rPr>
               <w:t>Developement</w:t>
             </w:r>
+            <w:proofErr w:type="spellEnd"/>
           </w:p>
         </w:tc>
         <w:tc>
@@ -2726,8 +2782,16 @@
               <w:rPr>
                 <w:lang w:val="x-none" w:eastAsia="x-none"/>
               </w:rPr>
-              <w:t>Investigar servidor web: Django vs Flask</w:t>
-            </w:r>
+              <w:t xml:space="preserve">Investigar servidor web: Django vs </w:t>
+            </w:r>
+            <w:proofErr w:type="spellStart"/>
+            <w:r>
+              <w:rPr>
+                <w:lang w:val="x-none" w:eastAsia="x-none"/>
+              </w:rPr>
+              <w:t>Flask</w:t>
+            </w:r>
+            <w:proofErr w:type="spellEnd"/>
           </w:p>
         </w:tc>
         <w:tc>
@@ -2742,12 +2806,14 @@
                 <w:lang w:val="x-none" w:eastAsia="x-none"/>
               </w:rPr>
             </w:pPr>
+            <w:proofErr w:type="spellStart"/>
             <w:r>
               <w:rPr>
                 <w:lang w:val="x-none" w:eastAsia="x-none"/>
               </w:rPr>
               <w:t>Research</w:t>
             </w:r>
+            <w:proofErr w:type="spellEnd"/>
           </w:p>
         </w:tc>
         <w:tc>
@@ -2844,8 +2910,16 @@
               <w:rPr>
                 <w:lang w:val="x-none" w:eastAsia="x-none"/>
               </w:rPr>
-              <w:t>Investigar servidor web: Django vs Flask</w:t>
-            </w:r>
+              <w:t xml:space="preserve">Investigar servidor web: Django vs </w:t>
+            </w:r>
+            <w:proofErr w:type="spellStart"/>
+            <w:r>
+              <w:rPr>
+                <w:lang w:val="x-none" w:eastAsia="x-none"/>
+              </w:rPr>
+              <w:t>Flask</w:t>
+            </w:r>
+            <w:proofErr w:type="spellEnd"/>
           </w:p>
         </w:tc>
         <w:tc>
@@ -2860,12 +2934,14 @@
                 <w:lang w:val="x-none" w:eastAsia="x-none"/>
               </w:rPr>
             </w:pPr>
+            <w:proofErr w:type="spellStart"/>
             <w:r>
               <w:rPr>
                 <w:lang w:val="x-none" w:eastAsia="x-none"/>
               </w:rPr>
               <w:t>Research</w:t>
             </w:r>
+            <w:proofErr w:type="spellEnd"/>
           </w:p>
         </w:tc>
         <w:tc>
@@ -2976,8 +3052,16 @@
               <w:rPr>
                 <w:lang w:val="x-none" w:eastAsia="x-none"/>
               </w:rPr>
-              <w:t>Investigar servidor web: Django vs Flask</w:t>
-            </w:r>
+              <w:t xml:space="preserve">Investigar servidor web: Django vs </w:t>
+            </w:r>
+            <w:proofErr w:type="spellStart"/>
+            <w:r>
+              <w:rPr>
+                <w:lang w:val="x-none" w:eastAsia="x-none"/>
+              </w:rPr>
+              <w:t>Flask</w:t>
+            </w:r>
+            <w:proofErr w:type="spellEnd"/>
           </w:p>
         </w:tc>
         <w:tc>
@@ -2992,12 +3076,14 @@
                 <w:lang w:val="x-none" w:eastAsia="x-none"/>
               </w:rPr>
             </w:pPr>
+            <w:proofErr w:type="spellStart"/>
             <w:r>
               <w:rPr>
                 <w:lang w:val="x-none" w:eastAsia="x-none"/>
               </w:rPr>
               <w:t>Research</w:t>
             </w:r>
+            <w:proofErr w:type="spellEnd"/>
           </w:p>
         </w:tc>
         <w:tc>
@@ -3015,7 +3101,7 @@
               <w:rPr>
                 <w:lang w:val="x-none" w:eastAsia="x-none"/>
               </w:rPr>
-              <w:t>En curso</w:t>
+              <w:t>Completado</w:t>
             </w:r>
           </w:p>
         </w:tc>

</xml_diff>

<commit_message>
Documentación Sprint 2, 16-02-24
</commit_message>
<xml_diff>
--- a/memoria.docx
+++ b/memoria.docx
@@ -263,7 +263,6 @@
         </w:rPr>
         <w:t xml:space="preserve"> </w:t>
       </w:r>
-      <w:proofErr w:type="spellStart"/>
       <w:r>
         <w:rPr>
           <w:rFonts w:ascii="Adobe Garamond Pro" w:hAnsi="Adobe Garamond Pro"/>
@@ -276,7 +275,6 @@
         </w:rPr>
         <w:t>rdax</w:t>
       </w:r>
-      <w:proofErr w:type="spellEnd"/>
     </w:p>
     <w:p>
       <w:pPr>
@@ -335,19 +333,11 @@
           <w:rFonts w:ascii="Adobe Garamond Pro" w:hAnsi="Adobe Garamond Pro"/>
         </w:rPr>
       </w:pPr>
-      <w:proofErr w:type="spellStart"/>
       <w:r>
         <w:rPr>
           <w:rFonts w:ascii="Adobe Garamond Pro" w:hAnsi="Adobe Garamond Pro"/>
         </w:rPr>
-        <w:t>Escula</w:t>
-      </w:r>
-      <w:proofErr w:type="spellEnd"/>
-      <w:r>
-        <w:rPr>
-          <w:rFonts w:ascii="Adobe Garamond Pro" w:hAnsi="Adobe Garamond Pro"/>
-        </w:rPr>
-        <w:t xml:space="preserve"> Politécnica Superior</w:t>
+        <w:t>Escula Politécnica Superior</w:t>
       </w:r>
     </w:p>
     <w:p>
@@ -489,21 +479,7 @@
         <w:rPr>
           <w:lang w:val="x-none" w:eastAsia="x-none"/>
         </w:rPr>
-        <w:t xml:space="preserve">Por último me decanté por desarrollar la memoria en Word por su simplicidad en comparación con </w:t>
-      </w:r>
-      <w:proofErr w:type="spellStart"/>
-      <w:r>
-        <w:rPr>
-          <w:lang w:val="x-none" w:eastAsia="x-none"/>
-        </w:rPr>
-        <w:t>Latex</w:t>
-      </w:r>
-      <w:proofErr w:type="spellEnd"/>
-      <w:r>
-        <w:rPr>
-          <w:lang w:val="x-none" w:eastAsia="x-none"/>
-        </w:rPr>
-        <w:t>.</w:t>
+        <w:t>Por último me decanté por desarrollar la memoria en Word por su simplicidad en comparación con Latex.</w:t>
       </w:r>
     </w:p>
     <w:tbl>
@@ -688,14 +664,12 @@
                 <w:lang w:val="x-none" w:eastAsia="x-none"/>
               </w:rPr>
             </w:pPr>
-            <w:proofErr w:type="spellStart"/>
             <w:r>
               <w:rPr>
                 <w:lang w:val="x-none" w:eastAsia="x-none"/>
               </w:rPr>
               <w:t>Development</w:t>
             </w:r>
-            <w:proofErr w:type="spellEnd"/>
           </w:p>
         </w:tc>
         <w:tc>
@@ -806,14 +780,12 @@
                 <w:lang w:val="x-none" w:eastAsia="x-none"/>
               </w:rPr>
             </w:pPr>
-            <w:proofErr w:type="spellStart"/>
             <w:r>
               <w:rPr>
                 <w:lang w:val="x-none" w:eastAsia="x-none"/>
               </w:rPr>
               <w:t>Development</w:t>
             </w:r>
-            <w:proofErr w:type="spellEnd"/>
           </w:p>
         </w:tc>
         <w:tc>
@@ -924,14 +896,12 @@
                 <w:lang w:val="x-none" w:eastAsia="x-none"/>
               </w:rPr>
             </w:pPr>
-            <w:proofErr w:type="spellStart"/>
             <w:r>
               <w:rPr>
                 <w:lang w:val="x-none" w:eastAsia="x-none"/>
               </w:rPr>
               <w:t>Development</w:t>
             </w:r>
-            <w:proofErr w:type="spellEnd"/>
           </w:p>
         </w:tc>
         <w:tc>
@@ -1042,14 +1012,12 @@
                 <w:lang w:val="x-none" w:eastAsia="x-none"/>
               </w:rPr>
             </w:pPr>
-            <w:proofErr w:type="spellStart"/>
             <w:r>
               <w:rPr>
                 <w:lang w:val="x-none" w:eastAsia="x-none"/>
               </w:rPr>
               <w:t>Research</w:t>
             </w:r>
-            <w:proofErr w:type="spellEnd"/>
           </w:p>
         </w:tc>
         <w:tc>
@@ -1159,14 +1127,12 @@
                 <w:lang w:val="x-none" w:eastAsia="x-none"/>
               </w:rPr>
             </w:pPr>
-            <w:proofErr w:type="spellStart"/>
             <w:r>
               <w:rPr>
                 <w:lang w:val="x-none" w:eastAsia="x-none"/>
               </w:rPr>
               <w:t>Research</w:t>
             </w:r>
-            <w:proofErr w:type="spellEnd"/>
           </w:p>
         </w:tc>
         <w:tc>
@@ -1276,14 +1242,12 @@
                 <w:lang w:val="x-none" w:eastAsia="x-none"/>
               </w:rPr>
             </w:pPr>
-            <w:proofErr w:type="spellStart"/>
             <w:r>
               <w:rPr>
                 <w:lang w:val="x-none" w:eastAsia="x-none"/>
               </w:rPr>
               <w:t>Research</w:t>
             </w:r>
-            <w:proofErr w:type="spellEnd"/>
           </w:p>
         </w:tc>
         <w:tc>
@@ -1393,14 +1357,12 @@
                 <w:lang w:val="x-none" w:eastAsia="x-none"/>
               </w:rPr>
             </w:pPr>
-            <w:proofErr w:type="spellStart"/>
             <w:r>
               <w:rPr>
                 <w:lang w:val="x-none" w:eastAsia="x-none"/>
               </w:rPr>
               <w:t>Research</w:t>
             </w:r>
-            <w:proofErr w:type="spellEnd"/>
           </w:p>
         </w:tc>
         <w:tc>
@@ -1510,14 +1472,12 @@
                 <w:lang w:val="x-none" w:eastAsia="x-none"/>
               </w:rPr>
             </w:pPr>
-            <w:proofErr w:type="spellStart"/>
             <w:r>
               <w:rPr>
                 <w:lang w:val="x-none" w:eastAsia="x-none"/>
               </w:rPr>
               <w:t>Research</w:t>
             </w:r>
-            <w:proofErr w:type="spellEnd"/>
           </w:p>
         </w:tc>
         <w:tc>
@@ -1627,14 +1587,12 @@
                 <w:lang w:val="x-none" w:eastAsia="x-none"/>
               </w:rPr>
             </w:pPr>
-            <w:proofErr w:type="spellStart"/>
             <w:r>
               <w:rPr>
                 <w:lang w:val="x-none" w:eastAsia="x-none"/>
               </w:rPr>
               <w:t>Research</w:t>
             </w:r>
-            <w:proofErr w:type="spellEnd"/>
           </w:p>
         </w:tc>
         <w:tc>
@@ -1744,14 +1702,12 @@
                 <w:lang w:val="x-none" w:eastAsia="x-none"/>
               </w:rPr>
             </w:pPr>
-            <w:proofErr w:type="spellStart"/>
             <w:r>
               <w:rPr>
                 <w:lang w:val="x-none" w:eastAsia="x-none"/>
               </w:rPr>
               <w:t>Research</w:t>
             </w:r>
-            <w:proofErr w:type="spellEnd"/>
           </w:p>
         </w:tc>
         <w:tc>
@@ -1861,14 +1817,12 @@
                 <w:lang w:val="x-none" w:eastAsia="x-none"/>
               </w:rPr>
             </w:pPr>
-            <w:proofErr w:type="spellStart"/>
             <w:r>
               <w:rPr>
                 <w:lang w:val="x-none" w:eastAsia="x-none"/>
               </w:rPr>
               <w:t>Reserach</w:t>
             </w:r>
-            <w:proofErr w:type="spellEnd"/>
           </w:p>
         </w:tc>
         <w:tc>
@@ -2186,14 +2140,12 @@
                 <w:lang w:val="x-none" w:eastAsia="x-none"/>
               </w:rPr>
             </w:pPr>
-            <w:proofErr w:type="spellStart"/>
             <w:r>
               <w:rPr>
                 <w:lang w:val="x-none" w:eastAsia="x-none"/>
               </w:rPr>
               <w:t>Development</w:t>
             </w:r>
-            <w:proofErr w:type="spellEnd"/>
           </w:p>
         </w:tc>
         <w:tc>
@@ -2318,14 +2270,12 @@
                 <w:lang w:val="x-none" w:eastAsia="x-none"/>
               </w:rPr>
             </w:pPr>
-            <w:proofErr w:type="spellStart"/>
             <w:r>
               <w:rPr>
                 <w:lang w:val="x-none" w:eastAsia="x-none"/>
               </w:rPr>
               <w:t>Development</w:t>
             </w:r>
-            <w:proofErr w:type="spellEnd"/>
           </w:p>
         </w:tc>
         <w:tc>
@@ -2438,14 +2388,12 @@
                 <w:lang w:val="x-none" w:eastAsia="x-none"/>
               </w:rPr>
             </w:pPr>
-            <w:proofErr w:type="spellStart"/>
             <w:r>
               <w:rPr>
                 <w:lang w:val="x-none" w:eastAsia="x-none"/>
               </w:rPr>
               <w:t>Development</w:t>
             </w:r>
-            <w:proofErr w:type="spellEnd"/>
           </w:p>
         </w:tc>
         <w:tc>
@@ -2558,14 +2506,12 @@
                 <w:lang w:val="x-none" w:eastAsia="x-none"/>
               </w:rPr>
             </w:pPr>
-            <w:proofErr w:type="spellStart"/>
             <w:r>
               <w:rPr>
                 <w:lang w:val="x-none" w:eastAsia="x-none"/>
               </w:rPr>
               <w:t>Development</w:t>
             </w:r>
-            <w:proofErr w:type="spellEnd"/>
           </w:p>
         </w:tc>
         <w:tc>
@@ -2678,14 +2624,12 @@
                 <w:lang w:val="x-none" w:eastAsia="x-none"/>
               </w:rPr>
             </w:pPr>
-            <w:proofErr w:type="spellStart"/>
             <w:r>
               <w:rPr>
                 <w:lang w:val="x-none" w:eastAsia="x-none"/>
               </w:rPr>
               <w:t>Developement</w:t>
             </w:r>
-            <w:proofErr w:type="spellEnd"/>
           </w:p>
         </w:tc>
         <w:tc>
@@ -2782,16 +2726,8 @@
               <w:rPr>
                 <w:lang w:val="x-none" w:eastAsia="x-none"/>
               </w:rPr>
-              <w:t xml:space="preserve">Investigar servidor web: Django vs </w:t>
-            </w:r>
-            <w:proofErr w:type="spellStart"/>
-            <w:r>
-              <w:rPr>
-                <w:lang w:val="x-none" w:eastAsia="x-none"/>
-              </w:rPr>
-              <w:t>Flask</w:t>
-            </w:r>
-            <w:proofErr w:type="spellEnd"/>
+              <w:t>Investigar servidor web: Django vs Flask</w:t>
+            </w:r>
           </w:p>
         </w:tc>
         <w:tc>
@@ -2806,14 +2742,12 @@
                 <w:lang w:val="x-none" w:eastAsia="x-none"/>
               </w:rPr>
             </w:pPr>
-            <w:proofErr w:type="spellStart"/>
             <w:r>
               <w:rPr>
                 <w:lang w:val="x-none" w:eastAsia="x-none"/>
               </w:rPr>
               <w:t>Research</w:t>
             </w:r>
-            <w:proofErr w:type="spellEnd"/>
           </w:p>
         </w:tc>
         <w:tc>
@@ -2910,16 +2844,8 @@
               <w:rPr>
                 <w:lang w:val="x-none" w:eastAsia="x-none"/>
               </w:rPr>
-              <w:t xml:space="preserve">Investigar servidor web: Django vs </w:t>
-            </w:r>
-            <w:proofErr w:type="spellStart"/>
-            <w:r>
-              <w:rPr>
-                <w:lang w:val="x-none" w:eastAsia="x-none"/>
-              </w:rPr>
-              <w:t>Flask</w:t>
-            </w:r>
-            <w:proofErr w:type="spellEnd"/>
+              <w:t>Investigar servidor web: Django vs Flask</w:t>
+            </w:r>
           </w:p>
         </w:tc>
         <w:tc>
@@ -2934,14 +2860,12 @@
                 <w:lang w:val="x-none" w:eastAsia="x-none"/>
               </w:rPr>
             </w:pPr>
-            <w:proofErr w:type="spellStart"/>
             <w:r>
               <w:rPr>
                 <w:lang w:val="x-none" w:eastAsia="x-none"/>
               </w:rPr>
               <w:t>Research</w:t>
             </w:r>
-            <w:proofErr w:type="spellEnd"/>
           </w:p>
         </w:tc>
         <w:tc>
@@ -3052,16 +2976,8 @@
               <w:rPr>
                 <w:lang w:val="x-none" w:eastAsia="x-none"/>
               </w:rPr>
-              <w:t xml:space="preserve">Investigar servidor web: Django vs </w:t>
-            </w:r>
-            <w:proofErr w:type="spellStart"/>
-            <w:r>
-              <w:rPr>
-                <w:lang w:val="x-none" w:eastAsia="x-none"/>
-              </w:rPr>
-              <w:t>Flask</w:t>
-            </w:r>
-            <w:proofErr w:type="spellEnd"/>
+              <w:t>Investigar servidor web: Django vs Flask</w:t>
+            </w:r>
           </w:p>
         </w:tc>
         <w:tc>
@@ -3076,14 +2992,12 @@
                 <w:lang w:val="x-none" w:eastAsia="x-none"/>
               </w:rPr>
             </w:pPr>
-            <w:proofErr w:type="spellStart"/>
             <w:r>
               <w:rPr>
                 <w:lang w:val="x-none" w:eastAsia="x-none"/>
               </w:rPr>
               <w:t>Research</w:t>
             </w:r>
-            <w:proofErr w:type="spellEnd"/>
           </w:p>
         </w:tc>
         <w:tc>
@@ -3140,6 +3054,138 @@
                 <w:lang w:val="x-none" w:eastAsia="x-none"/>
               </w:rPr>
               <w:t>2</w:t>
+            </w:r>
+          </w:p>
+        </w:tc>
+      </w:tr>
+      <w:tr>
+        <w:tc>
+          <w:tcPr>
+            <w:tcW w:w="1397" w:type="dxa"/>
+            <w:vAlign w:val="center"/>
+          </w:tcPr>
+          <w:p>
+            <w:pPr>
+              <w:rPr>
+                <w:color w:val="000000"/>
+                <w:lang w:val="x-none" w:eastAsia="x-none"/>
+              </w:rPr>
+            </w:pPr>
+            <w:r>
+              <w:rPr>
+                <w:color w:val="000000"/>
+                <w:lang w:val="x-none" w:eastAsia="x-none"/>
+              </w:rPr>
+              <w:t>1</w:t>
+            </w:r>
+            <w:r>
+              <w:rPr>
+                <w:color w:val="000000"/>
+                <w:lang w:val="x-none" w:eastAsia="x-none"/>
+              </w:rPr>
+              <w:t>6</w:t>
+            </w:r>
+            <w:r>
+              <w:rPr>
+                <w:color w:val="000000"/>
+                <w:lang w:val="x-none" w:eastAsia="x-none"/>
+              </w:rPr>
+              <w:t>/09/2024</w:t>
+            </w:r>
+          </w:p>
+        </w:tc>
+        <w:tc>
+          <w:tcPr>
+            <w:tcW w:w="3491" w:type="dxa"/>
+          </w:tcPr>
+          <w:p>
+            <w:pPr>
+              <w:rPr>
+                <w:lang w:val="x-none" w:eastAsia="x-none"/>
+              </w:rPr>
+            </w:pPr>
+            <w:r>
+              <w:rPr>
+                <w:lang w:val="x-none" w:eastAsia="x-none"/>
+              </w:rPr>
+              <w:t>Investigar paquetes OMR para mi proyecto y elegir el más ideal</w:t>
+            </w:r>
+          </w:p>
+        </w:tc>
+        <w:tc>
+          <w:tcPr>
+            <w:tcW w:w="1616" w:type="dxa"/>
+            <w:shd w:val="clear" w:color="auto" w:fill="FFFFFF" w:themeFill="background1"/>
+          </w:tcPr>
+          <w:p>
+            <w:pPr>
+              <w:jc w:val="center"/>
+              <w:rPr>
+                <w:lang w:val="x-none" w:eastAsia="x-none"/>
+              </w:rPr>
+            </w:pPr>
+            <w:r>
+              <w:rPr>
+                <w:lang w:val="x-none" w:eastAsia="x-none"/>
+              </w:rPr>
+              <w:t>Research</w:t>
+            </w:r>
+          </w:p>
+        </w:tc>
+        <w:tc>
+          <w:tcPr>
+            <w:tcW w:w="1655" w:type="dxa"/>
+          </w:tcPr>
+          <w:p>
+            <w:pPr>
+              <w:jc w:val="center"/>
+              <w:rPr>
+                <w:lang w:val="x-none" w:eastAsia="x-none"/>
+              </w:rPr>
+            </w:pPr>
+            <w:r>
+              <w:rPr>
+                <w:lang w:val="x-none" w:eastAsia="x-none"/>
+              </w:rPr>
+              <w:t>En curso</w:t>
+            </w:r>
+          </w:p>
+        </w:tc>
+        <w:tc>
+          <w:tcPr>
+            <w:tcW w:w="1083" w:type="dxa"/>
+          </w:tcPr>
+          <w:p>
+            <w:pPr>
+              <w:jc w:val="center"/>
+              <w:rPr>
+                <w:lang w:val="x-none" w:eastAsia="x-none"/>
+              </w:rPr>
+            </w:pPr>
+            <w:r>
+              <w:rPr>
+                <w:lang w:val="x-none" w:eastAsia="x-none"/>
+              </w:rPr>
+              <w:t>2</w:t>
+            </w:r>
+          </w:p>
+        </w:tc>
+        <w:tc>
+          <w:tcPr>
+            <w:tcW w:w="1242" w:type="dxa"/>
+          </w:tcPr>
+          <w:p>
+            <w:pPr>
+              <w:jc w:val="center"/>
+              <w:rPr>
+                <w:lang w:val="x-none" w:eastAsia="x-none"/>
+              </w:rPr>
+            </w:pPr>
+            <w:r>
+              <w:rPr>
+                <w:lang w:val="x-none" w:eastAsia="x-none"/>
+              </w:rPr>
+              <w:t>2.5</w:t>
             </w:r>
           </w:p>
         </w:tc>

</xml_diff>

<commit_message>
Documentación Sprint 2, 19-03-24
</commit_message>
<xml_diff>
--- a/memoria.docx
+++ b/memoria.docx
@@ -263,6 +263,7 @@
         </w:rPr>
         <w:t xml:space="preserve"> </w:t>
       </w:r>
+      <w:proofErr w:type="spellStart"/>
       <w:r>
         <w:rPr>
           <w:rFonts w:ascii="Adobe Garamond Pro" w:hAnsi="Adobe Garamond Pro"/>
@@ -275,6 +276,7 @@
         </w:rPr>
         <w:t>rdax</w:t>
       </w:r>
+      <w:proofErr w:type="spellEnd"/>
     </w:p>
     <w:p>
       <w:pPr>
@@ -333,11 +335,19 @@
           <w:rFonts w:ascii="Adobe Garamond Pro" w:hAnsi="Adobe Garamond Pro"/>
         </w:rPr>
       </w:pPr>
+      <w:proofErr w:type="spellStart"/>
       <w:r>
         <w:rPr>
           <w:rFonts w:ascii="Adobe Garamond Pro" w:hAnsi="Adobe Garamond Pro"/>
         </w:rPr>
-        <w:t>Escula Politécnica Superior</w:t>
+        <w:t>Escula</w:t>
+      </w:r>
+      <w:proofErr w:type="spellEnd"/>
+      <w:r>
+        <w:rPr>
+          <w:rFonts w:ascii="Adobe Garamond Pro" w:hAnsi="Adobe Garamond Pro"/>
+        </w:rPr>
+        <w:t xml:space="preserve"> Politécnica Superior</w:t>
       </w:r>
     </w:p>
     <w:p>
@@ -479,7 +489,21 @@
         <w:rPr>
           <w:lang w:val="x-none" w:eastAsia="x-none"/>
         </w:rPr>
-        <w:t>Por último me decanté por desarrollar la memoria en Word por su simplicidad en comparación con Latex.</w:t>
+        <w:t xml:space="preserve">Por último me decanté por desarrollar la memoria en Word por su simplicidad en comparación con </w:t>
+      </w:r>
+      <w:proofErr w:type="spellStart"/>
+      <w:r>
+        <w:rPr>
+          <w:lang w:val="x-none" w:eastAsia="x-none"/>
+        </w:rPr>
+        <w:t>Latex</w:t>
+      </w:r>
+      <w:proofErr w:type="spellEnd"/>
+      <w:r>
+        <w:rPr>
+          <w:lang w:val="x-none" w:eastAsia="x-none"/>
+        </w:rPr>
+        <w:t>.</w:t>
       </w:r>
     </w:p>
     <w:tbl>
@@ -664,12 +688,14 @@
                 <w:lang w:val="x-none" w:eastAsia="x-none"/>
               </w:rPr>
             </w:pPr>
+            <w:proofErr w:type="spellStart"/>
             <w:r>
               <w:rPr>
                 <w:lang w:val="x-none" w:eastAsia="x-none"/>
               </w:rPr>
               <w:t>Development</w:t>
             </w:r>
+            <w:proofErr w:type="spellEnd"/>
           </w:p>
         </w:tc>
         <w:tc>
@@ -780,12 +806,14 @@
                 <w:lang w:val="x-none" w:eastAsia="x-none"/>
               </w:rPr>
             </w:pPr>
+            <w:proofErr w:type="spellStart"/>
             <w:r>
               <w:rPr>
                 <w:lang w:val="x-none" w:eastAsia="x-none"/>
               </w:rPr>
               <w:t>Development</w:t>
             </w:r>
+            <w:proofErr w:type="spellEnd"/>
           </w:p>
         </w:tc>
         <w:tc>
@@ -896,12 +924,14 @@
                 <w:lang w:val="x-none" w:eastAsia="x-none"/>
               </w:rPr>
             </w:pPr>
+            <w:proofErr w:type="spellStart"/>
             <w:r>
               <w:rPr>
                 <w:lang w:val="x-none" w:eastAsia="x-none"/>
               </w:rPr>
               <w:t>Development</w:t>
             </w:r>
+            <w:proofErr w:type="spellEnd"/>
           </w:p>
         </w:tc>
         <w:tc>
@@ -1012,12 +1042,14 @@
                 <w:lang w:val="x-none" w:eastAsia="x-none"/>
               </w:rPr>
             </w:pPr>
+            <w:proofErr w:type="spellStart"/>
             <w:r>
               <w:rPr>
                 <w:lang w:val="x-none" w:eastAsia="x-none"/>
               </w:rPr>
               <w:t>Research</w:t>
             </w:r>
+            <w:proofErr w:type="spellEnd"/>
           </w:p>
         </w:tc>
         <w:tc>
@@ -1127,12 +1159,14 @@
                 <w:lang w:val="x-none" w:eastAsia="x-none"/>
               </w:rPr>
             </w:pPr>
+            <w:proofErr w:type="spellStart"/>
             <w:r>
               <w:rPr>
                 <w:lang w:val="x-none" w:eastAsia="x-none"/>
               </w:rPr>
               <w:t>Research</w:t>
             </w:r>
+            <w:proofErr w:type="spellEnd"/>
           </w:p>
         </w:tc>
         <w:tc>
@@ -1242,12 +1276,14 @@
                 <w:lang w:val="x-none" w:eastAsia="x-none"/>
               </w:rPr>
             </w:pPr>
+            <w:proofErr w:type="spellStart"/>
             <w:r>
               <w:rPr>
                 <w:lang w:val="x-none" w:eastAsia="x-none"/>
               </w:rPr>
               <w:t>Research</w:t>
             </w:r>
+            <w:proofErr w:type="spellEnd"/>
           </w:p>
         </w:tc>
         <w:tc>
@@ -1357,12 +1393,14 @@
                 <w:lang w:val="x-none" w:eastAsia="x-none"/>
               </w:rPr>
             </w:pPr>
+            <w:proofErr w:type="spellStart"/>
             <w:r>
               <w:rPr>
                 <w:lang w:val="x-none" w:eastAsia="x-none"/>
               </w:rPr>
               <w:t>Research</w:t>
             </w:r>
+            <w:proofErr w:type="spellEnd"/>
           </w:p>
         </w:tc>
         <w:tc>
@@ -1472,12 +1510,14 @@
                 <w:lang w:val="x-none" w:eastAsia="x-none"/>
               </w:rPr>
             </w:pPr>
+            <w:proofErr w:type="spellStart"/>
             <w:r>
               <w:rPr>
                 <w:lang w:val="x-none" w:eastAsia="x-none"/>
               </w:rPr>
               <w:t>Research</w:t>
             </w:r>
+            <w:proofErr w:type="spellEnd"/>
           </w:p>
         </w:tc>
         <w:tc>
@@ -1587,12 +1627,14 @@
                 <w:lang w:val="x-none" w:eastAsia="x-none"/>
               </w:rPr>
             </w:pPr>
+            <w:proofErr w:type="spellStart"/>
             <w:r>
               <w:rPr>
                 <w:lang w:val="x-none" w:eastAsia="x-none"/>
               </w:rPr>
               <w:t>Research</w:t>
             </w:r>
+            <w:proofErr w:type="spellEnd"/>
           </w:p>
         </w:tc>
         <w:tc>
@@ -1702,12 +1744,14 @@
                 <w:lang w:val="x-none" w:eastAsia="x-none"/>
               </w:rPr>
             </w:pPr>
+            <w:proofErr w:type="spellStart"/>
             <w:r>
               <w:rPr>
                 <w:lang w:val="x-none" w:eastAsia="x-none"/>
               </w:rPr>
               <w:t>Research</w:t>
             </w:r>
+            <w:proofErr w:type="spellEnd"/>
           </w:p>
         </w:tc>
         <w:tc>
@@ -1817,12 +1861,14 @@
                 <w:lang w:val="x-none" w:eastAsia="x-none"/>
               </w:rPr>
             </w:pPr>
+            <w:proofErr w:type="spellStart"/>
             <w:r>
               <w:rPr>
                 <w:lang w:val="x-none" w:eastAsia="x-none"/>
               </w:rPr>
               <w:t>Reserach</w:t>
             </w:r>
+            <w:proofErr w:type="spellEnd"/>
           </w:p>
         </w:tc>
         <w:tc>
@@ -1942,20 +1988,325 @@
         <w:rPr>
           <w:rStyle w:val="IntenseReference"/>
         </w:rPr>
+        <w:t xml:space="preserve">Sprint 2: </w:t>
+      </w:r>
+      <w:r>
+        <w:rPr>
+          <w:rStyle w:val="IntenseReference"/>
+        </w:rPr>
+        <w:t>01/03/2024</w:t>
+      </w:r>
+      <w:r>
+        <w:rPr>
+          <w:rStyle w:val="IntenseReference"/>
+        </w:rPr>
+        <w:t xml:space="preserve"> –</w:t>
+      </w:r>
+      <w:r>
+        <w:rPr>
+          <w:rStyle w:val="IntenseReference"/>
+        </w:rPr>
+        <w:t>17/</w:t>
+      </w:r>
+      <w:r>
+        <w:rPr>
+          <w:rStyle w:val="IntenseReference"/>
+        </w:rPr>
+        <w:t>03/2024</w:t>
+      </w:r>
+    </w:p>
+    <w:p>
+      <w:pPr>
+        <w:rPr>
+          <w:lang w:val="x-none" w:eastAsia="x-none"/>
+        </w:rPr>
+      </w:pPr>
+      <w:r>
+        <w:rPr>
+          <w:lang w:val="x-none" w:eastAsia="x-none"/>
+        </w:rPr>
+        <w:t>Este sprint se dedicó el trabajo a la investigación y el estudio de las herramientas a utilizar en el proyecto para levantar un servidor web</w:t>
+      </w:r>
+      <w:r>
+        <w:rPr>
+          <w:lang w:val="x-none" w:eastAsia="x-none"/>
+        </w:rPr>
+        <w:t xml:space="preserve">. Entre ellas se valoró </w:t>
+      </w:r>
+      <w:proofErr w:type="spellStart"/>
+      <w:r>
+        <w:rPr>
+          <w:lang w:val="x-none" w:eastAsia="x-none"/>
+        </w:rPr>
+        <w:t>Flask</w:t>
+      </w:r>
+      <w:proofErr w:type="spellEnd"/>
+      <w:r>
+        <w:rPr>
+          <w:lang w:val="x-none" w:eastAsia="x-none"/>
+        </w:rPr>
+        <w:t xml:space="preserve"> o Django. </w:t>
+      </w:r>
+      <w:proofErr w:type="spellStart"/>
+      <w:r>
+        <w:rPr>
+          <w:lang w:val="x-none" w:eastAsia="x-none"/>
+        </w:rPr>
+        <w:t>Flask</w:t>
+      </w:r>
+      <w:proofErr w:type="spellEnd"/>
+      <w:r>
+        <w:rPr>
+          <w:lang w:val="x-none" w:eastAsia="x-none"/>
+        </w:rPr>
+        <w:t xml:space="preserve"> ofrec</w:t>
+      </w:r>
+      <w:r>
+        <w:rPr>
+          <w:lang w:val="x-none" w:eastAsia="x-none"/>
+        </w:rPr>
+        <w:t xml:space="preserve">e mucha simplicidad y flexibilidad dejando libertad para la </w:t>
+      </w:r>
+      <w:r>
+        <w:rPr>
+          <w:lang w:val="x-none" w:eastAsia="x-none"/>
+        </w:rPr>
         <w:lastRenderedPageBreak/>
-        <w:t xml:space="preserve">Sprint 2: </w:t>
-      </w:r>
-      <w:r>
-        <w:rPr>
-          <w:rStyle w:val="IntenseReference"/>
-        </w:rPr>
-        <w:t>01/03/2024</w:t>
-      </w:r>
-      <w:r>
-        <w:rPr>
-          <w:rStyle w:val="IntenseReference"/>
-        </w:rPr>
-        <w:t xml:space="preserve"> –</w:t>
+        <w:t xml:space="preserve">implementación de otras herramientas y librerías, además, su aprendizaje es muy rápido </w:t>
+      </w:r>
+      <w:r>
+        <w:rPr>
+          <w:lang w:val="x-none" w:eastAsia="x-none"/>
+        </w:rPr>
+        <w:t>permiti</w:t>
+      </w:r>
+      <w:r>
+        <w:rPr>
+          <w:lang w:val="x-none" w:eastAsia="x-none"/>
+        </w:rPr>
+        <w:t>e</w:t>
+      </w:r>
+      <w:r>
+        <w:rPr>
+          <w:lang w:val="x-none" w:eastAsia="x-none"/>
+        </w:rPr>
+        <w:t>ndo</w:t>
+      </w:r>
+      <w:r>
+        <w:rPr>
+          <w:lang w:val="x-none" w:eastAsia="x-none"/>
+        </w:rPr>
+        <w:t xml:space="preserve"> tener un mayor control en el desarrollo de la aplicación. </w:t>
+      </w:r>
+      <w:r>
+        <w:rPr>
+          <w:lang w:val="x-none" w:eastAsia="x-none"/>
+        </w:rPr>
+        <w:t xml:space="preserve">Sin embargo, puede ser un problema si el proyecto crece lo suficiente con demasiadas </w:t>
+      </w:r>
+      <w:r>
+        <w:rPr>
+          <w:lang w:val="x-none" w:eastAsia="x-none"/>
+        </w:rPr>
+        <w:t>funcionalidades</w:t>
+      </w:r>
+      <w:r>
+        <w:rPr>
+          <w:lang w:val="x-none" w:eastAsia="x-none"/>
+        </w:rPr>
+        <w:t>, ya que habría que implementar muchas características</w:t>
+      </w:r>
+      <w:r>
+        <w:rPr>
+          <w:lang w:val="x-none" w:eastAsia="x-none"/>
+        </w:rPr>
+        <w:t>.</w:t>
+      </w:r>
+      <w:r>
+        <w:rPr>
+          <w:lang w:val="x-none" w:eastAsia="x-none"/>
+        </w:rPr>
+        <w:t xml:space="preserve"> </w:t>
+      </w:r>
+      <w:r>
+        <w:rPr>
+          <w:lang w:val="x-none" w:eastAsia="x-none"/>
+        </w:rPr>
+        <w:t xml:space="preserve">Por otro lado, Django es un </w:t>
+      </w:r>
+      <w:proofErr w:type="spellStart"/>
+      <w:r>
+        <w:rPr>
+          <w:lang w:val="x-none" w:eastAsia="x-none"/>
+        </w:rPr>
+        <w:t>framework</w:t>
+      </w:r>
+      <w:proofErr w:type="spellEnd"/>
+      <w:r>
+        <w:rPr>
+          <w:lang w:val="x-none" w:eastAsia="x-none"/>
+        </w:rPr>
+        <w:t xml:space="preserve"> que ofrece una amplia variedad de funcionalidades integradas de serie, también permite un desarrollo rápido de aplicaciones complejas gracias a estas características</w:t>
+      </w:r>
+      <w:r>
+        <w:rPr>
+          <w:lang w:val="x-none" w:eastAsia="x-none"/>
+        </w:rPr>
+        <w:t xml:space="preserve">, así como </w:t>
+      </w:r>
+      <w:r>
+        <w:rPr>
+          <w:lang w:val="x-none" w:eastAsia="x-none"/>
+        </w:rPr>
+        <w:t>escalabilidad para cualquier proyecto</w:t>
+      </w:r>
+      <w:r>
+        <w:rPr>
+          <w:lang w:val="x-none" w:eastAsia="x-none"/>
+        </w:rPr>
+        <w:t xml:space="preserve">. </w:t>
+      </w:r>
+      <w:r>
+        <w:rPr>
+          <w:lang w:val="x-none" w:eastAsia="x-none"/>
+        </w:rPr>
+        <w:t xml:space="preserve">Valorando todos estos aspectos y analizando la presente situación y la futura he considerado que la mejor opción es usar </w:t>
+      </w:r>
+      <w:proofErr w:type="spellStart"/>
+      <w:r>
+        <w:rPr>
+          <w:lang w:val="x-none" w:eastAsia="x-none"/>
+        </w:rPr>
+        <w:t>Flask</w:t>
+      </w:r>
+      <w:proofErr w:type="spellEnd"/>
+      <w:r>
+        <w:rPr>
+          <w:lang w:val="x-none" w:eastAsia="x-none"/>
+        </w:rPr>
+        <w:t xml:space="preserve"> para mi proyecto.</w:t>
+      </w:r>
+    </w:p>
+    <w:p>
+      <w:pPr>
+        <w:rPr>
+          <w:lang w:val="x-none" w:eastAsia="x-none"/>
+        </w:rPr>
+      </w:pPr>
+      <w:r>
+        <w:rPr>
+          <w:lang w:val="x-none" w:eastAsia="x-none"/>
+        </w:rPr>
+        <w:t>También realicé una investigación de los paquetes OMR más sólidos</w:t>
+      </w:r>
+      <w:r>
+        <w:rPr>
+          <w:lang w:val="x-none" w:eastAsia="x-none"/>
+        </w:rPr>
+        <w:t xml:space="preserve"> y de código abierto</w:t>
+      </w:r>
+      <w:r>
+        <w:rPr>
+          <w:lang w:val="x-none" w:eastAsia="x-none"/>
+        </w:rPr>
+        <w:t xml:space="preserve"> en la actualidad.</w:t>
+      </w:r>
+      <w:r>
+        <w:rPr>
+          <w:lang w:val="x-none" w:eastAsia="x-none"/>
+        </w:rPr>
+        <w:t xml:space="preserve"> La elección más llamativa</w:t>
+      </w:r>
+      <w:r>
+        <w:rPr>
+          <w:lang w:val="x-none" w:eastAsia="x-none"/>
+        </w:rPr>
+        <w:t xml:space="preserve"> es </w:t>
+      </w:r>
+      <w:proofErr w:type="spellStart"/>
+      <w:r>
+        <w:rPr>
+          <w:lang w:val="x-none" w:eastAsia="x-none"/>
+        </w:rPr>
+        <w:t>Audiveris</w:t>
+      </w:r>
+      <w:proofErr w:type="spellEnd"/>
+      <w:r>
+        <w:rPr>
+          <w:lang w:val="x-none" w:eastAsia="x-none"/>
+        </w:rPr>
+        <w:t xml:space="preserve"> debido a su larga trayectoria y la comunidad que hay detrás ya que es muy activa y grande.</w:t>
+      </w:r>
+      <w:r>
+        <w:rPr>
+          <w:lang w:val="x-none" w:eastAsia="x-none"/>
+        </w:rPr>
+        <w:t xml:space="preserve"> </w:t>
+      </w:r>
+      <w:r>
+        <w:rPr>
+          <w:lang w:val="x-none" w:eastAsia="x-none"/>
+        </w:rPr>
+        <w:t xml:space="preserve">Otras </w:t>
+      </w:r>
+      <w:r>
+        <w:rPr>
+          <w:lang w:val="x-none" w:eastAsia="x-none"/>
+        </w:rPr>
+        <w:t xml:space="preserve">tecnologías que valoré son </w:t>
+      </w:r>
+      <w:proofErr w:type="spellStart"/>
+      <w:r>
+        <w:rPr>
+          <w:lang w:val="x-none" w:eastAsia="x-none"/>
+        </w:rPr>
+        <w:t>SharpEye</w:t>
+      </w:r>
+      <w:proofErr w:type="spellEnd"/>
+      <w:r>
+        <w:rPr>
+          <w:lang w:val="x-none" w:eastAsia="x-none"/>
+        </w:rPr>
+        <w:t xml:space="preserve"> Music Reader</w:t>
+      </w:r>
+      <w:r>
+        <w:rPr>
+          <w:lang w:val="x-none" w:eastAsia="x-none"/>
+        </w:rPr>
+        <w:t xml:space="preserve">, </w:t>
+      </w:r>
+      <w:proofErr w:type="spellStart"/>
+      <w:r>
+        <w:rPr>
+          <w:lang w:val="x-none" w:eastAsia="x-none"/>
+        </w:rPr>
+        <w:t>MuseScore</w:t>
+      </w:r>
+      <w:proofErr w:type="spellEnd"/>
+      <w:r>
+        <w:rPr>
+          <w:lang w:val="x-none" w:eastAsia="x-none"/>
+        </w:rPr>
+        <w:t>.</w:t>
+      </w:r>
+    </w:p>
+    <w:p>
+      <w:pPr>
+        <w:rPr>
+          <w:lang w:val="x-none" w:eastAsia="x-none"/>
+        </w:rPr>
+      </w:pPr>
+      <w:r>
+        <w:rPr>
+          <w:lang w:val="x-none" w:eastAsia="x-none"/>
+        </w:rPr>
+        <w:t xml:space="preserve">En este sprint también cambié el </w:t>
+      </w:r>
+      <w:r>
+        <w:rPr>
+          <w:lang w:val="x-none" w:eastAsia="x-none"/>
+        </w:rPr>
+        <w:t>plan estructural de Zotero y la base de datos donde guardo las referencias a Mendeley.</w:t>
       </w:r>
     </w:p>
     <w:tbl>
@@ -1985,12 +2336,6 @@
                 <w:lang w:val="x-none" w:eastAsia="x-none"/>
               </w:rPr>
             </w:pPr>
-            <w:r>
-              <w:rPr>
-                <w:lang w:val="x-none" w:eastAsia="x-none"/>
-              </w:rPr>
-              <w:t>Fecha</w:t>
-            </w:r>
           </w:p>
         </w:tc>
         <w:tc>
@@ -2140,12 +2485,14 @@
                 <w:lang w:val="x-none" w:eastAsia="x-none"/>
               </w:rPr>
             </w:pPr>
+            <w:proofErr w:type="spellStart"/>
             <w:r>
               <w:rPr>
                 <w:lang w:val="x-none" w:eastAsia="x-none"/>
               </w:rPr>
               <w:t>Development</w:t>
             </w:r>
+            <w:proofErr w:type="spellEnd"/>
           </w:p>
         </w:tc>
         <w:tc>
@@ -2270,12 +2617,14 @@
                 <w:lang w:val="x-none" w:eastAsia="x-none"/>
               </w:rPr>
             </w:pPr>
+            <w:proofErr w:type="spellStart"/>
             <w:r>
               <w:rPr>
                 <w:lang w:val="x-none" w:eastAsia="x-none"/>
               </w:rPr>
               <w:t>Development</w:t>
             </w:r>
+            <w:proofErr w:type="spellEnd"/>
           </w:p>
         </w:tc>
         <w:tc>
@@ -2388,12 +2737,14 @@
                 <w:lang w:val="x-none" w:eastAsia="x-none"/>
               </w:rPr>
             </w:pPr>
+            <w:proofErr w:type="spellStart"/>
             <w:r>
               <w:rPr>
                 <w:lang w:val="x-none" w:eastAsia="x-none"/>
               </w:rPr>
               <w:t>Development</w:t>
             </w:r>
+            <w:proofErr w:type="spellEnd"/>
           </w:p>
         </w:tc>
         <w:tc>
@@ -2506,12 +2857,14 @@
                 <w:lang w:val="x-none" w:eastAsia="x-none"/>
               </w:rPr>
             </w:pPr>
+            <w:proofErr w:type="spellStart"/>
             <w:r>
               <w:rPr>
                 <w:lang w:val="x-none" w:eastAsia="x-none"/>
               </w:rPr>
               <w:t>Development</w:t>
             </w:r>
+            <w:proofErr w:type="spellEnd"/>
           </w:p>
         </w:tc>
         <w:tc>
@@ -2624,12 +2977,14 @@
                 <w:lang w:val="x-none" w:eastAsia="x-none"/>
               </w:rPr>
             </w:pPr>
+            <w:proofErr w:type="spellStart"/>
             <w:r>
               <w:rPr>
                 <w:lang w:val="x-none" w:eastAsia="x-none"/>
               </w:rPr>
               <w:t>Developement</w:t>
             </w:r>
+            <w:proofErr w:type="spellEnd"/>
           </w:p>
         </w:tc>
         <w:tc>
@@ -2726,8 +3081,16 @@
               <w:rPr>
                 <w:lang w:val="x-none" w:eastAsia="x-none"/>
               </w:rPr>
-              <w:t>Investigar servidor web: Django vs Flask</w:t>
-            </w:r>
+              <w:t xml:space="preserve">Investigar servidor web: Django vs </w:t>
+            </w:r>
+            <w:proofErr w:type="spellStart"/>
+            <w:r>
+              <w:rPr>
+                <w:lang w:val="x-none" w:eastAsia="x-none"/>
+              </w:rPr>
+              <w:t>Flask</w:t>
+            </w:r>
+            <w:proofErr w:type="spellEnd"/>
           </w:p>
         </w:tc>
         <w:tc>
@@ -2742,12 +3105,14 @@
                 <w:lang w:val="x-none" w:eastAsia="x-none"/>
               </w:rPr>
             </w:pPr>
+            <w:proofErr w:type="spellStart"/>
             <w:r>
               <w:rPr>
                 <w:lang w:val="x-none" w:eastAsia="x-none"/>
               </w:rPr>
               <w:t>Research</w:t>
             </w:r>
+            <w:proofErr w:type="spellEnd"/>
           </w:p>
         </w:tc>
         <w:tc>
@@ -2826,6 +3191,7 @@
                 <w:color w:val="000000"/>
                 <w:lang w:val="x-none" w:eastAsia="x-none"/>
               </w:rPr>
+              <w:lastRenderedPageBreak/>
               <w:t>13/09/2024</w:t>
             </w:r>
           </w:p>
@@ -2844,8 +3210,16 @@
               <w:rPr>
                 <w:lang w:val="x-none" w:eastAsia="x-none"/>
               </w:rPr>
-              <w:t>Investigar servidor web: Django vs Flask</w:t>
-            </w:r>
+              <w:t xml:space="preserve">Investigar servidor web: Django vs </w:t>
+            </w:r>
+            <w:proofErr w:type="spellStart"/>
+            <w:r>
+              <w:rPr>
+                <w:lang w:val="x-none" w:eastAsia="x-none"/>
+              </w:rPr>
+              <w:t>Flask</w:t>
+            </w:r>
+            <w:proofErr w:type="spellEnd"/>
           </w:p>
         </w:tc>
         <w:tc>
@@ -2860,12 +3234,14 @@
                 <w:lang w:val="x-none" w:eastAsia="x-none"/>
               </w:rPr>
             </w:pPr>
+            <w:proofErr w:type="spellStart"/>
             <w:r>
               <w:rPr>
                 <w:lang w:val="x-none" w:eastAsia="x-none"/>
               </w:rPr>
               <w:t>Research</w:t>
             </w:r>
+            <w:proofErr w:type="spellEnd"/>
           </w:p>
         </w:tc>
         <w:tc>
@@ -2976,8 +3352,16 @@
               <w:rPr>
                 <w:lang w:val="x-none" w:eastAsia="x-none"/>
               </w:rPr>
-              <w:t>Investigar servidor web: Django vs Flask</w:t>
-            </w:r>
+              <w:t xml:space="preserve">Investigar servidor web: Django vs </w:t>
+            </w:r>
+            <w:proofErr w:type="spellStart"/>
+            <w:r>
+              <w:rPr>
+                <w:lang w:val="x-none" w:eastAsia="x-none"/>
+              </w:rPr>
+              <w:t>Flask</w:t>
+            </w:r>
+            <w:proofErr w:type="spellEnd"/>
           </w:p>
         </w:tc>
         <w:tc>
@@ -2992,12 +3376,14 @@
                 <w:lang w:val="x-none" w:eastAsia="x-none"/>
               </w:rPr>
             </w:pPr>
+            <w:proofErr w:type="spellStart"/>
             <w:r>
               <w:rPr>
                 <w:lang w:val="x-none" w:eastAsia="x-none"/>
               </w:rPr>
               <w:t>Research</w:t>
             </w:r>
+            <w:proofErr w:type="spellEnd"/>
           </w:p>
         </w:tc>
         <w:tc>
@@ -3076,21 +3462,7 @@
                 <w:color w:val="000000"/>
                 <w:lang w:val="x-none" w:eastAsia="x-none"/>
               </w:rPr>
-              <w:t>1</w:t>
-            </w:r>
-            <w:r>
-              <w:rPr>
-                <w:color w:val="000000"/>
-                <w:lang w:val="x-none" w:eastAsia="x-none"/>
-              </w:rPr>
-              <w:t>6</w:t>
-            </w:r>
-            <w:r>
-              <w:rPr>
-                <w:color w:val="000000"/>
-                <w:lang w:val="x-none" w:eastAsia="x-none"/>
-              </w:rPr>
-              <w:t>/09/2024</w:t>
+              <w:t>16/09/2024</w:t>
             </w:r>
           </w:p>
         </w:tc>
@@ -3124,12 +3496,14 @@
                 <w:lang w:val="x-none" w:eastAsia="x-none"/>
               </w:rPr>
             </w:pPr>
+            <w:proofErr w:type="spellStart"/>
             <w:r>
               <w:rPr>
                 <w:lang w:val="x-none" w:eastAsia="x-none"/>
               </w:rPr>
               <w:t>Research</w:t>
             </w:r>
+            <w:proofErr w:type="spellEnd"/>
           </w:p>
         </w:tc>
         <w:tc>
@@ -3147,7 +3521,7 @@
               <w:rPr>
                 <w:lang w:val="x-none" w:eastAsia="x-none"/>
               </w:rPr>
-              <w:t>En curso</w:t>
+              <w:t>Completado</w:t>
             </w:r>
           </w:p>
         </w:tc>
@@ -3198,9 +3572,35 @@
         </w:rPr>
       </w:pPr>
     </w:p>
+    <w:p>
+      <w:pPr>
+        <w:rPr>
+          <w:lang w:val="x-none" w:eastAsia="x-none"/>
+        </w:rPr>
+      </w:pPr>
+      <w:r>
+        <w:rPr>
+          <w:noProof/>
+          <w:lang w:val="x-none" w:eastAsia="x-none"/>
+        </w:rPr>
+        <w:drawing>
+          <wp:inline distT="0" distB="0" distL="0" distR="0" wp14:anchorId="5A67899D" wp14:editId="30E16187">
+            <wp:extent cx="5400040" cy="3150023"/>
+            <wp:effectExtent l="0" t="0" r="10160" b="12700"/>
+            <wp:docPr id="1769172943" name="Chart 2"/>
+            <wp:cNvGraphicFramePr/>
+            <a:graphic xmlns:a="http://schemas.openxmlformats.org/drawingml/2006/main">
+              <a:graphicData uri="http://schemas.openxmlformats.org/drawingml/2006/chart">
+                <c:chart xmlns:c="http://schemas.openxmlformats.org/drawingml/2006/chart" xmlns:r="http://schemas.openxmlformats.org/officeDocument/2006/relationships" r:id="rId9"/>
+              </a:graphicData>
+            </a:graphic>
+          </wp:inline>
+        </w:drawing>
+      </w:r>
+    </w:p>
     <w:sectPr>
-      <w:headerReference w:type="default" r:id="rId9"/>
-      <w:footerReference w:type="default" r:id="rId10"/>
+      <w:headerReference w:type="default" r:id="rId10"/>
+      <w:footerReference w:type="default" r:id="rId11"/>
       <w:pgSz w:w="11906" w:h="16838"/>
       <w:pgMar w:top="1871" w:right="1701" w:bottom="851" w:left="1701" w:header="284" w:footer="709" w:gutter="0"/>
       <w:pgNumType w:start="0"/>
@@ -4675,6 +5075,429 @@
 </c:chartSpace>
 </file>
 
+<file path=word/charts/chart2.xml><?xml version="1.0" encoding="utf-8"?>
+<c:chartSpace xmlns:c="http://schemas.openxmlformats.org/drawingml/2006/chart" xmlns:a="http://schemas.openxmlformats.org/drawingml/2006/main" xmlns:r="http://schemas.openxmlformats.org/officeDocument/2006/relationships" xmlns:c16r2="http://schemas.microsoft.com/office/drawing/2015/06/chart">
+  <c:date1904 val="0"/>
+  <c:lang val="en-US"/>
+  <c:roundedCorners val="0"/>
+  <mc:AlternateContent xmlns:mc="http://schemas.openxmlformats.org/markup-compatibility/2006">
+    <mc:Choice xmlns:c14="http://schemas.microsoft.com/office/drawing/2007/8/2/chart" Requires="c14">
+      <c14:style val="102"/>
+    </mc:Choice>
+    <mc:Fallback>
+      <c:style val="2"/>
+    </mc:Fallback>
+  </mc:AlternateContent>
+  <c:chart>
+    <c:title>
+      <c:overlay val="0"/>
+      <c:spPr>
+        <a:noFill/>
+        <a:ln>
+          <a:noFill/>
+        </a:ln>
+        <a:effectLst/>
+      </c:spPr>
+      <c:txPr>
+        <a:bodyPr rot="0" spcFirstLastPara="1" vertOverflow="ellipsis" vert="horz" wrap="square" anchor="ctr" anchorCtr="1"/>
+        <a:lstStyle/>
+        <a:p>
+          <a:pPr>
+            <a:defRPr sz="1400" b="0" i="0" u="none" strike="noStrike" kern="1200" spc="0" baseline="0">
+              <a:solidFill>
+                <a:schemeClr val="tx1">
+                  <a:lumMod val="65000"/>
+                  <a:lumOff val="35000"/>
+                </a:schemeClr>
+              </a:solidFill>
+              <a:latin typeface="+mn-lt"/>
+              <a:ea typeface="+mn-ea"/>
+              <a:cs typeface="+mn-cs"/>
+            </a:defRPr>
+          </a:pPr>
+          <a:endParaRPr lang="es-ES"/>
+        </a:p>
+      </c:txPr>
+    </c:title>
+    <c:autoTitleDeleted val="0"/>
+    <c:plotArea>
+      <c:layout/>
+      <c:lineChart>
+        <c:grouping val="standard"/>
+        <c:varyColors val="0"/>
+        <c:ser>
+          <c:idx val="0"/>
+          <c:order val="0"/>
+          <c:tx>
+            <c:strRef>
+              <c:f>Sheet1!$B$1</c:f>
+              <c:strCache>
+                <c:ptCount val="1"/>
+                <c:pt idx="0">
+                  <c:v>Tiempo estimado</c:v>
+                </c:pt>
+              </c:strCache>
+            </c:strRef>
+          </c:tx>
+          <c:spPr>
+            <a:ln w="28575" cap="rnd">
+              <a:solidFill>
+                <a:schemeClr val="accent1"/>
+              </a:solidFill>
+              <a:round/>
+            </a:ln>
+            <a:effectLst/>
+          </c:spPr>
+          <c:marker>
+            <c:symbol val="none"/>
+          </c:marker>
+          <c:cat>
+            <c:numRef>
+              <c:f>Sheet1!$A$2:$A$7</c:f>
+              <c:numCache>
+                <c:formatCode>m/d/yyyy</c:formatCode>
+                <c:ptCount val="6"/>
+                <c:pt idx="0">
+                  <c:v>45541</c:v>
+                </c:pt>
+                <c:pt idx="1">
+                  <c:v>45542</c:v>
+                </c:pt>
+                <c:pt idx="2">
+                  <c:v>45545</c:v>
+                </c:pt>
+                <c:pt idx="3">
+                  <c:v>45546</c:v>
+                </c:pt>
+                <c:pt idx="4">
+                  <c:v>45547</c:v>
+                </c:pt>
+                <c:pt idx="5">
+                  <c:v>45547</c:v>
+                </c:pt>
+              </c:numCache>
+            </c:numRef>
+          </c:cat>
+          <c:val>
+            <c:numRef>
+              <c:f>Sheet1!$B$2:$B$7</c:f>
+              <c:numCache>
+                <c:formatCode>General</c:formatCode>
+                <c:ptCount val="6"/>
+                <c:pt idx="0">
+                  <c:v>0</c:v>
+                </c:pt>
+                <c:pt idx="1">
+                  <c:v>0</c:v>
+                </c:pt>
+                <c:pt idx="2">
+                  <c:v>1</c:v>
+                </c:pt>
+                <c:pt idx="3">
+                  <c:v>1</c:v>
+                </c:pt>
+                <c:pt idx="4">
+                  <c:v>1</c:v>
+                </c:pt>
+                <c:pt idx="5">
+                  <c:v>1</c:v>
+                </c:pt>
+              </c:numCache>
+            </c:numRef>
+          </c:val>
+          <c:smooth val="0"/>
+          <c:extLst>
+            <c:ext xmlns:c16="http://schemas.microsoft.com/office/drawing/2014/chart" uri="{C3380CC4-5D6E-409C-BE32-E72D297353CC}">
+              <c16:uniqueId val="{00000000-1CB3-4F8A-8702-A3EE9D9E254E}"/>
+            </c:ext>
+          </c:extLst>
+        </c:ser>
+        <c:ser>
+          <c:idx val="1"/>
+          <c:order val="1"/>
+          <c:tx>
+            <c:strRef>
+              <c:f>Sheet1!$C$1</c:f>
+              <c:strCache>
+                <c:ptCount val="1"/>
+                <c:pt idx="0">
+                  <c:v>Tiempo real</c:v>
+                </c:pt>
+              </c:strCache>
+            </c:strRef>
+          </c:tx>
+          <c:spPr>
+            <a:ln w="28575" cap="rnd">
+              <a:solidFill>
+                <a:schemeClr val="accent2"/>
+              </a:solidFill>
+              <a:round/>
+            </a:ln>
+            <a:effectLst/>
+          </c:spPr>
+          <c:marker>
+            <c:symbol val="none"/>
+          </c:marker>
+          <c:cat>
+            <c:numRef>
+              <c:f>Sheet1!$A$2:$A$7</c:f>
+              <c:numCache>
+                <c:formatCode>m/d/yyyy</c:formatCode>
+                <c:ptCount val="6"/>
+                <c:pt idx="0">
+                  <c:v>45541</c:v>
+                </c:pt>
+                <c:pt idx="1">
+                  <c:v>45542</c:v>
+                </c:pt>
+                <c:pt idx="2">
+                  <c:v>45545</c:v>
+                </c:pt>
+                <c:pt idx="3">
+                  <c:v>45546</c:v>
+                </c:pt>
+                <c:pt idx="4">
+                  <c:v>45547</c:v>
+                </c:pt>
+                <c:pt idx="5">
+                  <c:v>45547</c:v>
+                </c:pt>
+              </c:numCache>
+            </c:numRef>
+          </c:cat>
+          <c:val>
+            <c:numRef>
+              <c:f>Sheet1!$C$2:$C$7</c:f>
+              <c:numCache>
+                <c:formatCode>General</c:formatCode>
+                <c:ptCount val="6"/>
+                <c:pt idx="0">
+                  <c:v>0</c:v>
+                </c:pt>
+                <c:pt idx="1">
+                  <c:v>0</c:v>
+                </c:pt>
+                <c:pt idx="2">
+                  <c:v>2</c:v>
+                </c:pt>
+                <c:pt idx="3">
+                  <c:v>1</c:v>
+                </c:pt>
+                <c:pt idx="4">
+                  <c:v>0</c:v>
+                </c:pt>
+                <c:pt idx="5">
+                  <c:v>1</c:v>
+                </c:pt>
+              </c:numCache>
+            </c:numRef>
+          </c:val>
+          <c:smooth val="0"/>
+          <c:extLst>
+            <c:ext xmlns:c16="http://schemas.microsoft.com/office/drawing/2014/chart" uri="{C3380CC4-5D6E-409C-BE32-E72D297353CC}">
+              <c16:uniqueId val="{00000001-1CB3-4F8A-8702-A3EE9D9E254E}"/>
+            </c:ext>
+          </c:extLst>
+        </c:ser>
+        <c:dLbls>
+          <c:showLegendKey val="0"/>
+          <c:showVal val="0"/>
+          <c:showCatName val="0"/>
+          <c:showSerName val="0"/>
+          <c:showPercent val="0"/>
+          <c:showBubbleSize val="0"/>
+        </c:dLbls>
+        <c:smooth val="0"/>
+        <c:axId val="1272506496"/>
+        <c:axId val="1272488736"/>
+      </c:lineChart>
+      <c:dateAx>
+        <c:axId val="1272506496"/>
+        <c:scaling>
+          <c:orientation val="minMax"/>
+        </c:scaling>
+        <c:delete val="0"/>
+        <c:axPos val="b"/>
+        <c:numFmt formatCode="m/d/yyyy" sourceLinked="1"/>
+        <c:majorTickMark val="none"/>
+        <c:minorTickMark val="none"/>
+        <c:tickLblPos val="nextTo"/>
+        <c:spPr>
+          <a:noFill/>
+          <a:ln w="9525" cap="flat" cmpd="sng" algn="ctr">
+            <a:solidFill>
+              <a:schemeClr val="tx1">
+                <a:lumMod val="15000"/>
+                <a:lumOff val="85000"/>
+              </a:schemeClr>
+            </a:solidFill>
+            <a:round/>
+          </a:ln>
+          <a:effectLst/>
+        </c:spPr>
+        <c:txPr>
+          <a:bodyPr rot="-60000000" spcFirstLastPara="1" vertOverflow="ellipsis" vert="horz" wrap="square" anchor="ctr" anchorCtr="1"/>
+          <a:lstStyle/>
+          <a:p>
+            <a:pPr>
+              <a:defRPr sz="900" b="0" i="0" u="none" strike="noStrike" kern="1200" baseline="0">
+                <a:solidFill>
+                  <a:schemeClr val="tx1">
+                    <a:lumMod val="65000"/>
+                    <a:lumOff val="35000"/>
+                  </a:schemeClr>
+                </a:solidFill>
+                <a:latin typeface="+mn-lt"/>
+                <a:ea typeface="+mn-ea"/>
+                <a:cs typeface="+mn-cs"/>
+              </a:defRPr>
+            </a:pPr>
+            <a:endParaRPr lang="es-ES"/>
+          </a:p>
+        </c:txPr>
+        <c:crossAx val="1272488736"/>
+        <c:crosses val="autoZero"/>
+        <c:auto val="1"/>
+        <c:lblOffset val="100"/>
+        <c:baseTimeUnit val="days"/>
+      </c:dateAx>
+      <c:valAx>
+        <c:axId val="1272488736"/>
+        <c:scaling>
+          <c:orientation val="minMax"/>
+        </c:scaling>
+        <c:delete val="0"/>
+        <c:axPos val="l"/>
+        <c:majorGridlines>
+          <c:spPr>
+            <a:ln w="9525" cap="flat" cmpd="sng" algn="ctr">
+              <a:solidFill>
+                <a:schemeClr val="tx1">
+                  <a:lumMod val="15000"/>
+                  <a:lumOff val="85000"/>
+                </a:schemeClr>
+              </a:solidFill>
+              <a:round/>
+            </a:ln>
+            <a:effectLst/>
+          </c:spPr>
+        </c:majorGridlines>
+        <c:numFmt formatCode="General" sourceLinked="1"/>
+        <c:majorTickMark val="none"/>
+        <c:minorTickMark val="none"/>
+        <c:tickLblPos val="nextTo"/>
+        <c:spPr>
+          <a:noFill/>
+          <a:ln>
+            <a:noFill/>
+          </a:ln>
+          <a:effectLst/>
+        </c:spPr>
+        <c:txPr>
+          <a:bodyPr rot="-60000000" spcFirstLastPara="1" vertOverflow="ellipsis" vert="horz" wrap="square" anchor="ctr" anchorCtr="1"/>
+          <a:lstStyle/>
+          <a:p>
+            <a:pPr>
+              <a:defRPr sz="900" b="0" i="0" u="none" strike="noStrike" kern="1200" baseline="0">
+                <a:solidFill>
+                  <a:schemeClr val="tx1">
+                    <a:lumMod val="65000"/>
+                    <a:lumOff val="35000"/>
+                  </a:schemeClr>
+                </a:solidFill>
+                <a:latin typeface="+mn-lt"/>
+                <a:ea typeface="+mn-ea"/>
+                <a:cs typeface="+mn-cs"/>
+              </a:defRPr>
+            </a:pPr>
+            <a:endParaRPr lang="es-ES"/>
+          </a:p>
+        </c:txPr>
+        <c:crossAx val="1272506496"/>
+        <c:crosses val="autoZero"/>
+        <c:crossBetween val="between"/>
+      </c:valAx>
+      <c:spPr>
+        <a:noFill/>
+        <a:ln>
+          <a:noFill/>
+        </a:ln>
+        <a:effectLst/>
+      </c:spPr>
+    </c:plotArea>
+    <c:legend>
+      <c:legendPos val="b"/>
+      <c:overlay val="0"/>
+      <c:spPr>
+        <a:noFill/>
+        <a:ln>
+          <a:noFill/>
+        </a:ln>
+        <a:effectLst/>
+      </c:spPr>
+      <c:txPr>
+        <a:bodyPr rot="0" spcFirstLastPara="1" vertOverflow="ellipsis" vert="horz" wrap="square" anchor="ctr" anchorCtr="1"/>
+        <a:lstStyle/>
+        <a:p>
+          <a:pPr>
+            <a:defRPr sz="900" b="0" i="0" u="none" strike="noStrike" kern="1200" baseline="0">
+              <a:solidFill>
+                <a:schemeClr val="tx1">
+                  <a:lumMod val="65000"/>
+                  <a:lumOff val="35000"/>
+                </a:schemeClr>
+              </a:solidFill>
+              <a:latin typeface="+mn-lt"/>
+              <a:ea typeface="+mn-ea"/>
+              <a:cs typeface="+mn-cs"/>
+            </a:defRPr>
+          </a:pPr>
+          <a:endParaRPr lang="es-ES"/>
+        </a:p>
+      </c:txPr>
+    </c:legend>
+    <c:plotVisOnly val="1"/>
+    <c:dispBlanksAs val="gap"/>
+    <c:extLst>
+      <c:ext xmlns:c16r3="http://schemas.microsoft.com/office/drawing/2017/03/chart" uri="{56B9EC1D-385E-4148-901F-78D8002777C0}">
+        <c16r3:dataDisplayOptions16>
+          <c16r3:dispNaAsBlank val="1"/>
+        </c16r3:dataDisplayOptions16>
+      </c:ext>
+    </c:extLst>
+    <c:showDLblsOverMax val="0"/>
+  </c:chart>
+  <c:spPr>
+    <a:solidFill>
+      <a:schemeClr val="bg1"/>
+    </a:solidFill>
+    <a:ln w="9525" cap="flat" cmpd="sng" algn="ctr">
+      <a:solidFill>
+        <a:schemeClr val="tx1">
+          <a:lumMod val="15000"/>
+          <a:lumOff val="85000"/>
+        </a:schemeClr>
+      </a:solidFill>
+      <a:round/>
+    </a:ln>
+    <a:effectLst/>
+  </c:spPr>
+  <c:txPr>
+    <a:bodyPr/>
+    <a:lstStyle/>
+    <a:p>
+      <a:pPr>
+        <a:defRPr/>
+      </a:pPr>
+      <a:endParaRPr lang="es-ES"/>
+    </a:p>
+  </c:txPr>
+  <c:externalData r:id="rId3">
+    <c:autoUpdate val="0"/>
+  </c:externalData>
+</c:chartSpace>
+</file>
+
 <file path=word/charts/colors1.xml><?xml version="1.0" encoding="utf-8"?>
 <cs:colorStyle xmlns:cs="http://schemas.microsoft.com/office/drawing/2012/chartStyle" xmlns:a="http://schemas.openxmlformats.org/drawingml/2006/main" meth="cycle" id="10">
   <a:schemeClr val="accent1"/>
@@ -4715,7 +5538,563 @@
 </cs:colorStyle>
 </file>
 
+<file path=word/charts/colors2.xml><?xml version="1.0" encoding="utf-8"?>
+<cs:colorStyle xmlns:cs="http://schemas.microsoft.com/office/drawing/2012/chartStyle" xmlns:a="http://schemas.openxmlformats.org/drawingml/2006/main" meth="cycle" id="10">
+  <a:schemeClr val="accent1"/>
+  <a:schemeClr val="accent2"/>
+  <a:schemeClr val="accent3"/>
+  <a:schemeClr val="accent4"/>
+  <a:schemeClr val="accent5"/>
+  <a:schemeClr val="accent6"/>
+  <cs:variation/>
+  <cs:variation>
+    <a:lumMod val="60000"/>
+  </cs:variation>
+  <cs:variation>
+    <a:lumMod val="80000"/>
+    <a:lumOff val="20000"/>
+  </cs:variation>
+  <cs:variation>
+    <a:lumMod val="80000"/>
+  </cs:variation>
+  <cs:variation>
+    <a:lumMod val="60000"/>
+    <a:lumOff val="40000"/>
+  </cs:variation>
+  <cs:variation>
+    <a:lumMod val="50000"/>
+  </cs:variation>
+  <cs:variation>
+    <a:lumMod val="70000"/>
+    <a:lumOff val="30000"/>
+  </cs:variation>
+  <cs:variation>
+    <a:lumMod val="70000"/>
+  </cs:variation>
+  <cs:variation>
+    <a:lumMod val="50000"/>
+    <a:lumOff val="50000"/>
+  </cs:variation>
+</cs:colorStyle>
+</file>
+
 <file path=word/charts/style1.xml><?xml version="1.0" encoding="utf-8"?>
+<cs:chartStyle xmlns:cs="http://schemas.microsoft.com/office/drawing/2012/chartStyle" xmlns:a="http://schemas.openxmlformats.org/drawingml/2006/main" id="227">
+  <cs:axisTitle>
+    <cs:lnRef idx="0"/>
+    <cs:fillRef idx="0"/>
+    <cs:effectRef idx="0"/>
+    <cs:fontRef idx="minor">
+      <a:schemeClr val="tx1">
+        <a:lumMod val="65000"/>
+        <a:lumOff val="35000"/>
+      </a:schemeClr>
+    </cs:fontRef>
+    <cs:defRPr sz="1000" kern="1200"/>
+  </cs:axisTitle>
+  <cs:categoryAxis>
+    <cs:lnRef idx="0"/>
+    <cs:fillRef idx="0"/>
+    <cs:effectRef idx="0"/>
+    <cs:fontRef idx="minor">
+      <a:schemeClr val="tx1">
+        <a:lumMod val="65000"/>
+        <a:lumOff val="35000"/>
+      </a:schemeClr>
+    </cs:fontRef>
+    <cs:spPr>
+      <a:ln w="9525" cap="flat" cmpd="sng" algn="ctr">
+        <a:solidFill>
+          <a:schemeClr val="tx1">
+            <a:lumMod val="15000"/>
+            <a:lumOff val="85000"/>
+          </a:schemeClr>
+        </a:solidFill>
+        <a:round/>
+      </a:ln>
+    </cs:spPr>
+    <cs:defRPr sz="900" kern="1200"/>
+  </cs:categoryAxis>
+  <cs:chartArea mods="allowNoFillOverride allowNoLineOverride">
+    <cs:lnRef idx="0"/>
+    <cs:fillRef idx="0"/>
+    <cs:effectRef idx="0"/>
+    <cs:fontRef idx="minor">
+      <a:schemeClr val="tx1"/>
+    </cs:fontRef>
+    <cs:spPr>
+      <a:solidFill>
+        <a:schemeClr val="bg1"/>
+      </a:solidFill>
+      <a:ln w="9525" cap="flat" cmpd="sng" algn="ctr">
+        <a:solidFill>
+          <a:schemeClr val="tx1">
+            <a:lumMod val="15000"/>
+            <a:lumOff val="85000"/>
+          </a:schemeClr>
+        </a:solidFill>
+        <a:round/>
+      </a:ln>
+    </cs:spPr>
+    <cs:defRPr sz="1000" kern="1200"/>
+  </cs:chartArea>
+  <cs:dataLabel>
+    <cs:lnRef idx="0"/>
+    <cs:fillRef idx="0"/>
+    <cs:effectRef idx="0"/>
+    <cs:fontRef idx="minor">
+      <a:schemeClr val="tx1">
+        <a:lumMod val="75000"/>
+        <a:lumOff val="25000"/>
+      </a:schemeClr>
+    </cs:fontRef>
+    <cs:defRPr sz="900" kern="1200"/>
+  </cs:dataLabel>
+  <cs:dataLabelCallout>
+    <cs:lnRef idx="0"/>
+    <cs:fillRef idx="0"/>
+    <cs:effectRef idx="0"/>
+    <cs:fontRef idx="minor">
+      <a:schemeClr val="dk1">
+        <a:lumMod val="65000"/>
+        <a:lumOff val="35000"/>
+      </a:schemeClr>
+    </cs:fontRef>
+    <cs:spPr>
+      <a:solidFill>
+        <a:schemeClr val="lt1"/>
+      </a:solidFill>
+      <a:ln>
+        <a:solidFill>
+          <a:schemeClr val="dk1">
+            <a:lumMod val="25000"/>
+            <a:lumOff val="75000"/>
+          </a:schemeClr>
+        </a:solidFill>
+      </a:ln>
+    </cs:spPr>
+    <cs:defRPr sz="900" kern="1200"/>
+    <cs:bodyPr rot="0" spcFirstLastPara="1" vertOverflow="clip" horzOverflow="clip" vert="horz" wrap="square" lIns="36576" tIns="18288" rIns="36576" bIns="18288" anchor="ctr" anchorCtr="1">
+      <a:spAutoFit/>
+    </cs:bodyPr>
+  </cs:dataLabelCallout>
+  <cs:dataPoint>
+    <cs:lnRef idx="0"/>
+    <cs:fillRef idx="1">
+      <cs:styleClr val="auto"/>
+    </cs:fillRef>
+    <cs:effectRef idx="0"/>
+    <cs:fontRef idx="minor">
+      <a:schemeClr val="tx1"/>
+    </cs:fontRef>
+    <cs:spPr>
+      <a:solidFill>
+        <a:schemeClr val="phClr"/>
+      </a:solidFill>
+    </cs:spPr>
+  </cs:dataPoint>
+  <cs:dataPoint3D>
+    <cs:lnRef idx="0"/>
+    <cs:fillRef idx="1">
+      <cs:styleClr val="auto"/>
+    </cs:fillRef>
+    <cs:effectRef idx="0"/>
+    <cs:fontRef idx="minor">
+      <a:schemeClr val="tx1"/>
+    </cs:fontRef>
+    <cs:spPr>
+      <a:solidFill>
+        <a:schemeClr val="phClr"/>
+      </a:solidFill>
+    </cs:spPr>
+  </cs:dataPoint3D>
+  <cs:dataPointLine>
+    <cs:lnRef idx="0">
+      <cs:styleClr val="auto"/>
+    </cs:lnRef>
+    <cs:fillRef idx="1"/>
+    <cs:effectRef idx="0"/>
+    <cs:fontRef idx="minor">
+      <a:schemeClr val="tx1"/>
+    </cs:fontRef>
+    <cs:spPr>
+      <a:ln w="28575" cap="rnd">
+        <a:solidFill>
+          <a:schemeClr val="phClr"/>
+        </a:solidFill>
+        <a:round/>
+      </a:ln>
+    </cs:spPr>
+  </cs:dataPointLine>
+  <cs:dataPointMarker>
+    <cs:lnRef idx="0">
+      <cs:styleClr val="auto"/>
+    </cs:lnRef>
+    <cs:fillRef idx="1">
+      <cs:styleClr val="auto"/>
+    </cs:fillRef>
+    <cs:effectRef idx="0"/>
+    <cs:fontRef idx="minor">
+      <a:schemeClr val="tx1"/>
+    </cs:fontRef>
+    <cs:spPr>
+      <a:solidFill>
+        <a:schemeClr val="phClr"/>
+      </a:solidFill>
+      <a:ln w="9525">
+        <a:solidFill>
+          <a:schemeClr val="phClr"/>
+        </a:solidFill>
+      </a:ln>
+    </cs:spPr>
+  </cs:dataPointMarker>
+  <cs:dataPointMarkerLayout symbol="circle" size="5"/>
+  <cs:dataPointWireframe>
+    <cs:lnRef idx="0">
+      <cs:styleClr val="auto"/>
+    </cs:lnRef>
+    <cs:fillRef idx="1"/>
+    <cs:effectRef idx="0"/>
+    <cs:fontRef idx="minor">
+      <a:schemeClr val="tx1"/>
+    </cs:fontRef>
+    <cs:spPr>
+      <a:ln w="9525" cap="rnd">
+        <a:solidFill>
+          <a:schemeClr val="phClr"/>
+        </a:solidFill>
+        <a:round/>
+      </a:ln>
+    </cs:spPr>
+  </cs:dataPointWireframe>
+  <cs:dataTable>
+    <cs:lnRef idx="0"/>
+    <cs:fillRef idx="0"/>
+    <cs:effectRef idx="0"/>
+    <cs:fontRef idx="minor">
+      <a:schemeClr val="tx1">
+        <a:lumMod val="65000"/>
+        <a:lumOff val="35000"/>
+      </a:schemeClr>
+    </cs:fontRef>
+    <cs:spPr>
+      <a:noFill/>
+      <a:ln w="9525" cap="flat" cmpd="sng" algn="ctr">
+        <a:solidFill>
+          <a:schemeClr val="tx1">
+            <a:lumMod val="15000"/>
+            <a:lumOff val="85000"/>
+          </a:schemeClr>
+        </a:solidFill>
+        <a:round/>
+      </a:ln>
+    </cs:spPr>
+    <cs:defRPr sz="900" kern="1200"/>
+  </cs:dataTable>
+  <cs:downBar>
+    <cs:lnRef idx="0"/>
+    <cs:fillRef idx="0"/>
+    <cs:effectRef idx="0"/>
+    <cs:fontRef idx="minor">
+      <a:schemeClr val="dk1"/>
+    </cs:fontRef>
+    <cs:spPr>
+      <a:solidFill>
+        <a:schemeClr val="dk1">
+          <a:lumMod val="65000"/>
+          <a:lumOff val="35000"/>
+        </a:schemeClr>
+      </a:solidFill>
+      <a:ln w="9525">
+        <a:solidFill>
+          <a:schemeClr val="tx1">
+            <a:lumMod val="65000"/>
+            <a:lumOff val="35000"/>
+          </a:schemeClr>
+        </a:solidFill>
+      </a:ln>
+    </cs:spPr>
+  </cs:downBar>
+  <cs:dropLine>
+    <cs:lnRef idx="0"/>
+    <cs:fillRef idx="0"/>
+    <cs:effectRef idx="0"/>
+    <cs:fontRef idx="minor">
+      <a:schemeClr val="tx1"/>
+    </cs:fontRef>
+    <cs:spPr>
+      <a:ln w="9525" cap="flat" cmpd="sng" algn="ctr">
+        <a:solidFill>
+          <a:schemeClr val="tx1">
+            <a:lumMod val="35000"/>
+            <a:lumOff val="65000"/>
+          </a:schemeClr>
+        </a:solidFill>
+        <a:round/>
+      </a:ln>
+    </cs:spPr>
+  </cs:dropLine>
+  <cs:errorBar>
+    <cs:lnRef idx="0"/>
+    <cs:fillRef idx="0"/>
+    <cs:effectRef idx="0"/>
+    <cs:fontRef idx="minor">
+      <a:schemeClr val="tx1"/>
+    </cs:fontRef>
+    <cs:spPr>
+      <a:ln w="9525" cap="flat" cmpd="sng" algn="ctr">
+        <a:solidFill>
+          <a:schemeClr val="tx1">
+            <a:lumMod val="65000"/>
+            <a:lumOff val="35000"/>
+          </a:schemeClr>
+        </a:solidFill>
+        <a:round/>
+      </a:ln>
+    </cs:spPr>
+  </cs:errorBar>
+  <cs:floor>
+    <cs:lnRef idx="0"/>
+    <cs:fillRef idx="0"/>
+    <cs:effectRef idx="0"/>
+    <cs:fontRef idx="minor">
+      <a:schemeClr val="tx1"/>
+    </cs:fontRef>
+    <cs:spPr>
+      <a:noFill/>
+      <a:ln>
+        <a:noFill/>
+      </a:ln>
+    </cs:spPr>
+  </cs:floor>
+  <cs:gridlineMajor>
+    <cs:lnRef idx="0"/>
+    <cs:fillRef idx="0"/>
+    <cs:effectRef idx="0"/>
+    <cs:fontRef idx="minor">
+      <a:schemeClr val="tx1"/>
+    </cs:fontRef>
+    <cs:spPr>
+      <a:ln w="9525" cap="flat" cmpd="sng" algn="ctr">
+        <a:solidFill>
+          <a:schemeClr val="tx1">
+            <a:lumMod val="15000"/>
+            <a:lumOff val="85000"/>
+          </a:schemeClr>
+        </a:solidFill>
+        <a:round/>
+      </a:ln>
+    </cs:spPr>
+  </cs:gridlineMajor>
+  <cs:gridlineMinor>
+    <cs:lnRef idx="0"/>
+    <cs:fillRef idx="0"/>
+    <cs:effectRef idx="0"/>
+    <cs:fontRef idx="minor">
+      <a:schemeClr val="tx1"/>
+    </cs:fontRef>
+    <cs:spPr>
+      <a:ln w="9525" cap="flat" cmpd="sng" algn="ctr">
+        <a:solidFill>
+          <a:schemeClr val="tx1">
+            <a:lumMod val="5000"/>
+            <a:lumOff val="95000"/>
+          </a:schemeClr>
+        </a:solidFill>
+        <a:round/>
+      </a:ln>
+    </cs:spPr>
+  </cs:gridlineMinor>
+  <cs:hiLoLine>
+    <cs:lnRef idx="0"/>
+    <cs:fillRef idx="0"/>
+    <cs:effectRef idx="0"/>
+    <cs:fontRef idx="minor">
+      <a:schemeClr val="tx1"/>
+    </cs:fontRef>
+    <cs:spPr>
+      <a:ln w="9525" cap="flat" cmpd="sng" algn="ctr">
+        <a:solidFill>
+          <a:schemeClr val="tx1">
+            <a:lumMod val="75000"/>
+            <a:lumOff val="25000"/>
+          </a:schemeClr>
+        </a:solidFill>
+        <a:round/>
+      </a:ln>
+    </cs:spPr>
+  </cs:hiLoLine>
+  <cs:leaderLine>
+    <cs:lnRef idx="0"/>
+    <cs:fillRef idx="0"/>
+    <cs:effectRef idx="0"/>
+    <cs:fontRef idx="minor">
+      <a:schemeClr val="tx1"/>
+    </cs:fontRef>
+    <cs:spPr>
+      <a:ln w="9525" cap="flat" cmpd="sng" algn="ctr">
+        <a:solidFill>
+          <a:schemeClr val="tx1">
+            <a:lumMod val="35000"/>
+            <a:lumOff val="65000"/>
+          </a:schemeClr>
+        </a:solidFill>
+        <a:round/>
+      </a:ln>
+    </cs:spPr>
+  </cs:leaderLine>
+  <cs:legend>
+    <cs:lnRef idx="0"/>
+    <cs:fillRef idx="0"/>
+    <cs:effectRef idx="0"/>
+    <cs:fontRef idx="minor">
+      <a:schemeClr val="tx1">
+        <a:lumMod val="65000"/>
+        <a:lumOff val="35000"/>
+      </a:schemeClr>
+    </cs:fontRef>
+    <cs:defRPr sz="900" kern="1200"/>
+  </cs:legend>
+  <cs:plotArea mods="allowNoFillOverride allowNoLineOverride">
+    <cs:lnRef idx="0"/>
+    <cs:fillRef idx="0"/>
+    <cs:effectRef idx="0"/>
+    <cs:fontRef idx="minor">
+      <a:schemeClr val="tx1"/>
+    </cs:fontRef>
+  </cs:plotArea>
+  <cs:plotArea3D mods="allowNoFillOverride allowNoLineOverride">
+    <cs:lnRef idx="0"/>
+    <cs:fillRef idx="0"/>
+    <cs:effectRef idx="0"/>
+    <cs:fontRef idx="minor">
+      <a:schemeClr val="tx1"/>
+    </cs:fontRef>
+  </cs:plotArea3D>
+  <cs:seriesAxis>
+    <cs:lnRef idx="0"/>
+    <cs:fillRef idx="0"/>
+    <cs:effectRef idx="0"/>
+    <cs:fontRef idx="minor">
+      <a:schemeClr val="tx1">
+        <a:lumMod val="65000"/>
+        <a:lumOff val="35000"/>
+      </a:schemeClr>
+    </cs:fontRef>
+    <cs:defRPr sz="900" kern="1200"/>
+  </cs:seriesAxis>
+  <cs:seriesLine>
+    <cs:lnRef idx="0"/>
+    <cs:fillRef idx="0"/>
+    <cs:effectRef idx="0"/>
+    <cs:fontRef idx="minor">
+      <a:schemeClr val="tx1"/>
+    </cs:fontRef>
+    <cs:spPr>
+      <a:ln w="9525" cap="flat" cmpd="sng" algn="ctr">
+        <a:solidFill>
+          <a:schemeClr val="tx1">
+            <a:lumMod val="35000"/>
+            <a:lumOff val="65000"/>
+          </a:schemeClr>
+        </a:solidFill>
+        <a:round/>
+      </a:ln>
+    </cs:spPr>
+  </cs:seriesLine>
+  <cs:title>
+    <cs:lnRef idx="0"/>
+    <cs:fillRef idx="0"/>
+    <cs:effectRef idx="0"/>
+    <cs:fontRef idx="minor">
+      <a:schemeClr val="tx1">
+        <a:lumMod val="65000"/>
+        <a:lumOff val="35000"/>
+      </a:schemeClr>
+    </cs:fontRef>
+    <cs:defRPr sz="1400" b="0" kern="1200" spc="0" baseline="0"/>
+  </cs:title>
+  <cs:trendline>
+    <cs:lnRef idx="0">
+      <cs:styleClr val="auto"/>
+    </cs:lnRef>
+    <cs:fillRef idx="0"/>
+    <cs:effectRef idx="0"/>
+    <cs:fontRef idx="minor">
+      <a:schemeClr val="tx1"/>
+    </cs:fontRef>
+    <cs:spPr>
+      <a:ln w="19050" cap="rnd">
+        <a:solidFill>
+          <a:schemeClr val="phClr"/>
+        </a:solidFill>
+        <a:prstDash val="sysDot"/>
+      </a:ln>
+    </cs:spPr>
+  </cs:trendline>
+  <cs:trendlineLabel>
+    <cs:lnRef idx="0"/>
+    <cs:fillRef idx="0"/>
+    <cs:effectRef idx="0"/>
+    <cs:fontRef idx="minor">
+      <a:schemeClr val="tx1">
+        <a:lumMod val="65000"/>
+        <a:lumOff val="35000"/>
+      </a:schemeClr>
+    </cs:fontRef>
+    <cs:defRPr sz="900" kern="1200"/>
+  </cs:trendlineLabel>
+  <cs:upBar>
+    <cs:lnRef idx="0"/>
+    <cs:fillRef idx="0"/>
+    <cs:effectRef idx="0"/>
+    <cs:fontRef idx="minor">
+      <a:schemeClr val="dk1"/>
+    </cs:fontRef>
+    <cs:spPr>
+      <a:solidFill>
+        <a:schemeClr val="lt1"/>
+      </a:solidFill>
+      <a:ln w="9525">
+        <a:solidFill>
+          <a:schemeClr val="tx1">
+            <a:lumMod val="15000"/>
+            <a:lumOff val="85000"/>
+          </a:schemeClr>
+        </a:solidFill>
+      </a:ln>
+    </cs:spPr>
+  </cs:upBar>
+  <cs:valueAxis>
+    <cs:lnRef idx="0"/>
+    <cs:fillRef idx="0"/>
+    <cs:effectRef idx="0"/>
+    <cs:fontRef idx="minor">
+      <a:schemeClr val="tx1">
+        <a:lumMod val="65000"/>
+        <a:lumOff val="35000"/>
+      </a:schemeClr>
+    </cs:fontRef>
+    <cs:defRPr sz="900" kern="1200"/>
+  </cs:valueAxis>
+  <cs:wall>
+    <cs:lnRef idx="0"/>
+    <cs:fillRef idx="0"/>
+    <cs:effectRef idx="0"/>
+    <cs:fontRef idx="minor">
+      <a:schemeClr val="tx1"/>
+    </cs:fontRef>
+    <cs:spPr>
+      <a:noFill/>
+      <a:ln>
+        <a:noFill/>
+      </a:ln>
+    </cs:spPr>
+  </cs:wall>
+</cs:chartStyle>
+</file>
+
+<file path=word/charts/style2.xml><?xml version="1.0" encoding="utf-8"?>
 <cs:chartStyle xmlns:cs="http://schemas.microsoft.com/office/drawing/2012/chartStyle" xmlns:a="http://schemas.openxmlformats.org/drawingml/2006/main" id="227">
   <cs:axisTitle>
     <cs:lnRef idx="0"/>

</xml_diff>

<commit_message>
Documentación Sprint 2, 20-03-2024
</commit_message>
<xml_diff>
--- a/memoria.docx
+++ b/memoria.docx
@@ -263,7 +263,6 @@
         </w:rPr>
         <w:t xml:space="preserve"> </w:t>
       </w:r>
-      <w:proofErr w:type="spellStart"/>
       <w:r>
         <w:rPr>
           <w:rFonts w:ascii="Adobe Garamond Pro" w:hAnsi="Adobe Garamond Pro"/>
@@ -276,7 +275,6 @@
         </w:rPr>
         <w:t>rdax</w:t>
       </w:r>
-      <w:proofErr w:type="spellEnd"/>
     </w:p>
     <w:p>
       <w:pPr>
@@ -335,19 +333,11 @@
           <w:rFonts w:ascii="Adobe Garamond Pro" w:hAnsi="Adobe Garamond Pro"/>
         </w:rPr>
       </w:pPr>
-      <w:proofErr w:type="spellStart"/>
       <w:r>
         <w:rPr>
           <w:rFonts w:ascii="Adobe Garamond Pro" w:hAnsi="Adobe Garamond Pro"/>
         </w:rPr>
-        <w:t>Escula</w:t>
-      </w:r>
-      <w:proofErr w:type="spellEnd"/>
-      <w:r>
-        <w:rPr>
-          <w:rFonts w:ascii="Adobe Garamond Pro" w:hAnsi="Adobe Garamond Pro"/>
-        </w:rPr>
-        <w:t xml:space="preserve"> Politécnica Superior</w:t>
+        <w:t>Escula Politécnica Superior</w:t>
       </w:r>
     </w:p>
     <w:p>
@@ -489,21 +479,7 @@
         <w:rPr>
           <w:lang w:val="x-none" w:eastAsia="x-none"/>
         </w:rPr>
-        <w:t xml:space="preserve">Por último me decanté por desarrollar la memoria en Word por su simplicidad en comparación con </w:t>
-      </w:r>
-      <w:proofErr w:type="spellStart"/>
-      <w:r>
-        <w:rPr>
-          <w:lang w:val="x-none" w:eastAsia="x-none"/>
-        </w:rPr>
-        <w:t>Latex</w:t>
-      </w:r>
-      <w:proofErr w:type="spellEnd"/>
-      <w:r>
-        <w:rPr>
-          <w:lang w:val="x-none" w:eastAsia="x-none"/>
-        </w:rPr>
-        <w:t>.</w:t>
+        <w:t>Por último me decanté por desarrollar la memoria en Word por su simplicidad en comparación con Latex.</w:t>
       </w:r>
     </w:p>
     <w:tbl>
@@ -537,7 +513,13 @@
               <w:rPr>
                 <w:lang w:val="x-none" w:eastAsia="x-none"/>
               </w:rPr>
-              <w:t>Fecha</w:t>
+              <w:t>Fech</w:t>
+            </w:r>
+            <w:r>
+              <w:rPr>
+                <w:lang w:val="x-none" w:eastAsia="x-none"/>
+              </w:rPr>
+              <w:t>a</w:t>
             </w:r>
           </w:p>
         </w:tc>
@@ -654,7 +636,21 @@
                 <w:color w:val="000000"/>
                 <w:lang w:val="x-none" w:eastAsia="x-none"/>
               </w:rPr>
-              <w:t>16/09/2024</w:t>
+              <w:t>16/0</w:t>
+            </w:r>
+            <w:r>
+              <w:rPr>
+                <w:color w:val="000000"/>
+                <w:lang w:val="x-none" w:eastAsia="x-none"/>
+              </w:rPr>
+              <w:t>2</w:t>
+            </w:r>
+            <w:r>
+              <w:rPr>
+                <w:color w:val="000000"/>
+                <w:lang w:val="x-none" w:eastAsia="x-none"/>
+              </w:rPr>
+              <w:t>/2024</w:t>
             </w:r>
           </w:p>
         </w:tc>
@@ -688,14 +684,12 @@
                 <w:lang w:val="x-none" w:eastAsia="x-none"/>
               </w:rPr>
             </w:pPr>
-            <w:proofErr w:type="spellStart"/>
             <w:r>
               <w:rPr>
                 <w:lang w:val="x-none" w:eastAsia="x-none"/>
               </w:rPr>
               <w:t>Development</w:t>
             </w:r>
-            <w:proofErr w:type="spellEnd"/>
           </w:p>
         </w:tc>
         <w:tc>
@@ -772,7 +766,19 @@
               <w:rPr>
                 <w:color w:val="000000"/>
               </w:rPr>
-              <w:t>19/09/2024</w:t>
+              <w:t>19/0</w:t>
+            </w:r>
+            <w:r>
+              <w:rPr>
+                <w:color w:val="000000"/>
+              </w:rPr>
+              <w:t>2</w:t>
+            </w:r>
+            <w:r>
+              <w:rPr>
+                <w:color w:val="000000"/>
+              </w:rPr>
+              <w:t>/2024</w:t>
             </w:r>
           </w:p>
         </w:tc>
@@ -806,14 +812,12 @@
                 <w:lang w:val="x-none" w:eastAsia="x-none"/>
               </w:rPr>
             </w:pPr>
-            <w:proofErr w:type="spellStart"/>
             <w:r>
               <w:rPr>
                 <w:lang w:val="x-none" w:eastAsia="x-none"/>
               </w:rPr>
               <w:t>Development</w:t>
             </w:r>
-            <w:proofErr w:type="spellEnd"/>
           </w:p>
         </w:tc>
         <w:tc>
@@ -890,7 +894,19 @@
               <w:rPr>
                 <w:color w:val="000000"/>
               </w:rPr>
-              <w:t>20/09/2024</w:t>
+              <w:t>20/0</w:t>
+            </w:r>
+            <w:r>
+              <w:rPr>
+                <w:color w:val="000000"/>
+              </w:rPr>
+              <w:t>2</w:t>
+            </w:r>
+            <w:r>
+              <w:rPr>
+                <w:color w:val="000000"/>
+              </w:rPr>
+              <w:t>/2024</w:t>
             </w:r>
           </w:p>
         </w:tc>
@@ -924,14 +940,12 @@
                 <w:lang w:val="x-none" w:eastAsia="x-none"/>
               </w:rPr>
             </w:pPr>
-            <w:proofErr w:type="spellStart"/>
             <w:r>
               <w:rPr>
                 <w:lang w:val="x-none" w:eastAsia="x-none"/>
               </w:rPr>
               <w:t>Development</w:t>
             </w:r>
-            <w:proofErr w:type="spellEnd"/>
           </w:p>
         </w:tc>
         <w:tc>
@@ -1009,7 +1023,19 @@
                 <w:color w:val="000000"/>
               </w:rPr>
               <w:lastRenderedPageBreak/>
-              <w:t>21/09/2024</w:t>
+              <w:t>21/0</w:t>
+            </w:r>
+            <w:r>
+              <w:rPr>
+                <w:color w:val="000000"/>
+              </w:rPr>
+              <w:t>2</w:t>
+            </w:r>
+            <w:r>
+              <w:rPr>
+                <w:color w:val="000000"/>
+              </w:rPr>
+              <w:t>/2024</w:t>
             </w:r>
           </w:p>
         </w:tc>
@@ -1042,14 +1068,12 @@
                 <w:lang w:val="x-none" w:eastAsia="x-none"/>
               </w:rPr>
             </w:pPr>
-            <w:proofErr w:type="spellStart"/>
             <w:r>
               <w:rPr>
                 <w:lang w:val="x-none" w:eastAsia="x-none"/>
               </w:rPr>
               <w:t>Research</w:t>
             </w:r>
-            <w:proofErr w:type="spellEnd"/>
           </w:p>
         </w:tc>
         <w:tc>
@@ -1126,7 +1150,19 @@
               <w:rPr>
                 <w:color w:val="000000"/>
               </w:rPr>
-              <w:t>22/09/2024</w:t>
+              <w:t>22/0</w:t>
+            </w:r>
+            <w:r>
+              <w:rPr>
+                <w:color w:val="000000"/>
+              </w:rPr>
+              <w:t>2</w:t>
+            </w:r>
+            <w:r>
+              <w:rPr>
+                <w:color w:val="000000"/>
+              </w:rPr>
+              <w:t>/2024</w:t>
             </w:r>
           </w:p>
         </w:tc>
@@ -1159,14 +1195,12 @@
                 <w:lang w:val="x-none" w:eastAsia="x-none"/>
               </w:rPr>
             </w:pPr>
-            <w:proofErr w:type="spellStart"/>
             <w:r>
               <w:rPr>
                 <w:lang w:val="x-none" w:eastAsia="x-none"/>
               </w:rPr>
               <w:t>Research</w:t>
             </w:r>
-            <w:proofErr w:type="spellEnd"/>
           </w:p>
         </w:tc>
         <w:tc>
@@ -1243,7 +1277,19 @@
               <w:rPr>
                 <w:color w:val="000000"/>
               </w:rPr>
-              <w:t>23/09/2024</w:t>
+              <w:t>23/0</w:t>
+            </w:r>
+            <w:r>
+              <w:rPr>
+                <w:color w:val="000000"/>
+              </w:rPr>
+              <w:t>2</w:t>
+            </w:r>
+            <w:r>
+              <w:rPr>
+                <w:color w:val="000000"/>
+              </w:rPr>
+              <w:t>/2024</w:t>
             </w:r>
           </w:p>
         </w:tc>
@@ -1276,14 +1322,12 @@
                 <w:lang w:val="x-none" w:eastAsia="x-none"/>
               </w:rPr>
             </w:pPr>
-            <w:proofErr w:type="spellStart"/>
             <w:r>
               <w:rPr>
                 <w:lang w:val="x-none" w:eastAsia="x-none"/>
               </w:rPr>
               <w:t>Research</w:t>
             </w:r>
-            <w:proofErr w:type="spellEnd"/>
           </w:p>
         </w:tc>
         <w:tc>
@@ -1360,7 +1404,19 @@
               <w:rPr>
                 <w:color w:val="000000"/>
               </w:rPr>
-              <w:t>26/09/2024</w:t>
+              <w:t>26/0</w:t>
+            </w:r>
+            <w:r>
+              <w:rPr>
+                <w:color w:val="000000"/>
+              </w:rPr>
+              <w:t>2</w:t>
+            </w:r>
+            <w:r>
+              <w:rPr>
+                <w:color w:val="000000"/>
+              </w:rPr>
+              <w:t>/2024</w:t>
             </w:r>
           </w:p>
         </w:tc>
@@ -1393,14 +1449,12 @@
                 <w:lang w:val="x-none" w:eastAsia="x-none"/>
               </w:rPr>
             </w:pPr>
-            <w:proofErr w:type="spellStart"/>
             <w:r>
               <w:rPr>
                 <w:lang w:val="x-none" w:eastAsia="x-none"/>
               </w:rPr>
               <w:t>Research</w:t>
             </w:r>
-            <w:proofErr w:type="spellEnd"/>
           </w:p>
         </w:tc>
         <w:tc>
@@ -1477,7 +1531,19 @@
               <w:rPr>
                 <w:color w:val="000000"/>
               </w:rPr>
-              <w:t>27/09/2024</w:t>
+              <w:t>27/0</w:t>
+            </w:r>
+            <w:r>
+              <w:rPr>
+                <w:color w:val="000000"/>
+              </w:rPr>
+              <w:t>2</w:t>
+            </w:r>
+            <w:r>
+              <w:rPr>
+                <w:color w:val="000000"/>
+              </w:rPr>
+              <w:t>/2024</w:t>
             </w:r>
           </w:p>
         </w:tc>
@@ -1510,14 +1576,12 @@
                 <w:lang w:val="x-none" w:eastAsia="x-none"/>
               </w:rPr>
             </w:pPr>
-            <w:proofErr w:type="spellStart"/>
             <w:r>
               <w:rPr>
                 <w:lang w:val="x-none" w:eastAsia="x-none"/>
               </w:rPr>
               <w:t>Research</w:t>
             </w:r>
-            <w:proofErr w:type="spellEnd"/>
           </w:p>
         </w:tc>
         <w:tc>
@@ -1594,7 +1658,19 @@
               <w:rPr>
                 <w:color w:val="000000"/>
               </w:rPr>
-              <w:t>28/09/2024</w:t>
+              <w:t>28/0</w:t>
+            </w:r>
+            <w:r>
+              <w:rPr>
+                <w:color w:val="000000"/>
+              </w:rPr>
+              <w:t>2</w:t>
+            </w:r>
+            <w:r>
+              <w:rPr>
+                <w:color w:val="000000"/>
+              </w:rPr>
+              <w:t>/2024</w:t>
             </w:r>
           </w:p>
         </w:tc>
@@ -1627,14 +1703,12 @@
                 <w:lang w:val="x-none" w:eastAsia="x-none"/>
               </w:rPr>
             </w:pPr>
-            <w:proofErr w:type="spellStart"/>
             <w:r>
               <w:rPr>
                 <w:lang w:val="x-none" w:eastAsia="x-none"/>
               </w:rPr>
               <w:t>Research</w:t>
             </w:r>
-            <w:proofErr w:type="spellEnd"/>
           </w:p>
         </w:tc>
         <w:tc>
@@ -1711,7 +1785,19 @@
               <w:rPr>
                 <w:color w:val="000000"/>
               </w:rPr>
-              <w:t>29/09/2024</w:t>
+              <w:t>29/0</w:t>
+            </w:r>
+            <w:r>
+              <w:rPr>
+                <w:color w:val="000000"/>
+              </w:rPr>
+              <w:t>2</w:t>
+            </w:r>
+            <w:r>
+              <w:rPr>
+                <w:color w:val="000000"/>
+              </w:rPr>
+              <w:t>/2024</w:t>
             </w:r>
           </w:p>
         </w:tc>
@@ -1744,14 +1830,12 @@
                 <w:lang w:val="x-none" w:eastAsia="x-none"/>
               </w:rPr>
             </w:pPr>
-            <w:proofErr w:type="spellStart"/>
             <w:r>
               <w:rPr>
                 <w:lang w:val="x-none" w:eastAsia="x-none"/>
               </w:rPr>
               <w:t>Research</w:t>
             </w:r>
-            <w:proofErr w:type="spellEnd"/>
           </w:p>
         </w:tc>
         <w:tc>
@@ -1828,7 +1912,19 @@
               <w:rPr>
                 <w:color w:val="000000"/>
               </w:rPr>
-              <w:t>01/10/2024</w:t>
+              <w:t>01/</w:t>
+            </w:r>
+            <w:r>
+              <w:rPr>
+                <w:color w:val="000000"/>
+              </w:rPr>
+              <w:t>03</w:t>
+            </w:r>
+            <w:r>
+              <w:rPr>
+                <w:color w:val="000000"/>
+              </w:rPr>
+              <w:t>/2024</w:t>
             </w:r>
           </w:p>
         </w:tc>
@@ -1861,14 +1957,12 @@
                 <w:lang w:val="x-none" w:eastAsia="x-none"/>
               </w:rPr>
             </w:pPr>
-            <w:proofErr w:type="spellStart"/>
             <w:r>
               <w:rPr>
                 <w:lang w:val="x-none" w:eastAsia="x-none"/>
               </w:rPr>
               <w:t>Reserach</w:t>
             </w:r>
-            <w:proofErr w:type="spellEnd"/>
           </w:p>
         </w:tc>
         <w:tc>
@@ -1943,23 +2037,16 @@
           <w:lang w:val="x-none" w:eastAsia="x-none"/>
         </w:rPr>
       </w:pPr>
-    </w:p>
-    <w:p>
-      <w:pPr>
-        <w:rPr>
-          <w:lang w:val="x-none" w:eastAsia="x-none"/>
-        </w:rPr>
-      </w:pPr>
       <w:r>
         <w:rPr>
           <w:noProof/>
           <w:lang w:val="x-none" w:eastAsia="x-none"/>
         </w:rPr>
         <w:drawing>
-          <wp:inline distT="0" distB="0" distL="0" distR="0" wp14:anchorId="6F43B591" wp14:editId="41366251">
+          <wp:inline distT="0" distB="0" distL="0" distR="0" wp14:anchorId="23720195" wp14:editId="07B5709C">
             <wp:extent cx="5400040" cy="3150235"/>
             <wp:effectExtent l="0" t="0" r="10160" b="12065"/>
-            <wp:docPr id="196037074" name="Chart 3"/>
+            <wp:docPr id="1531487162" name="Chart 4"/>
             <wp:cNvGraphicFramePr/>
             <a:graphic xmlns:a="http://schemas.openxmlformats.org/drawingml/2006/main">
               <a:graphicData uri="http://schemas.openxmlformats.org/drawingml/2006/chart">
@@ -2033,158 +2120,108 @@
         </w:rPr>
         <w:t xml:space="preserve">. Entre ellas se valoró </w:t>
       </w:r>
-      <w:proofErr w:type="spellStart"/>
       <w:r>
         <w:rPr>
           <w:lang w:val="x-none" w:eastAsia="x-none"/>
         </w:rPr>
-        <w:t>Flask</w:t>
-      </w:r>
-      <w:proofErr w:type="spellEnd"/>
+        <w:t xml:space="preserve">Flask o Django. </w:t>
+      </w:r>
       <w:r>
         <w:rPr>
           <w:lang w:val="x-none" w:eastAsia="x-none"/>
         </w:rPr>
-        <w:t xml:space="preserve"> o Django. </w:t>
-      </w:r>
-      <w:proofErr w:type="spellStart"/>
+        <w:t>Flask ofrec</w:t>
+      </w:r>
       <w:r>
         <w:rPr>
           <w:lang w:val="x-none" w:eastAsia="x-none"/>
         </w:rPr>
-        <w:t>Flask</w:t>
-      </w:r>
-      <w:proofErr w:type="spellEnd"/>
+        <w:t xml:space="preserve">e mucha simplicidad y flexibilidad dejando libertad para la implementación de otras herramientas y librerías, además, su aprendizaje es muy rápido </w:t>
+      </w:r>
       <w:r>
         <w:rPr>
           <w:lang w:val="x-none" w:eastAsia="x-none"/>
         </w:rPr>
-        <w:t xml:space="preserve"> ofrec</w:t>
+        <w:lastRenderedPageBreak/>
+        <w:t>permiti</w:t>
       </w:r>
       <w:r>
         <w:rPr>
           <w:lang w:val="x-none" w:eastAsia="x-none"/>
         </w:rPr>
-        <w:t xml:space="preserve">e mucha simplicidad y flexibilidad dejando libertad para la </w:t>
+        <w:t>e</w:t>
       </w:r>
       <w:r>
         <w:rPr>
           <w:lang w:val="x-none" w:eastAsia="x-none"/>
         </w:rPr>
-        <w:lastRenderedPageBreak/>
-        <w:t xml:space="preserve">implementación de otras herramientas y librerías, además, su aprendizaje es muy rápido </w:t>
+        <w:t>ndo</w:t>
       </w:r>
       <w:r>
         <w:rPr>
           <w:lang w:val="x-none" w:eastAsia="x-none"/>
         </w:rPr>
-        <w:t>permiti</w:t>
+        <w:t xml:space="preserve"> tener un mayor control en el desarrollo de la aplicación. </w:t>
       </w:r>
       <w:r>
         <w:rPr>
           <w:lang w:val="x-none" w:eastAsia="x-none"/>
         </w:rPr>
-        <w:t>e</w:t>
+        <w:t xml:space="preserve">Sin embargo, puede ser un problema si el proyecto crece lo suficiente con demasiadas </w:t>
       </w:r>
       <w:r>
         <w:rPr>
           <w:lang w:val="x-none" w:eastAsia="x-none"/>
         </w:rPr>
-        <w:t>ndo</w:t>
+        <w:t>funcionalidades</w:t>
       </w:r>
       <w:r>
         <w:rPr>
           <w:lang w:val="x-none" w:eastAsia="x-none"/>
         </w:rPr>
-        <w:t xml:space="preserve"> tener un mayor control en el desarrollo de la aplicación. </w:t>
+        <w:t>, ya que habría que implementar muchas características</w:t>
       </w:r>
       <w:r>
         <w:rPr>
           <w:lang w:val="x-none" w:eastAsia="x-none"/>
         </w:rPr>
-        <w:t xml:space="preserve">Sin embargo, puede ser un problema si el proyecto crece lo suficiente con demasiadas </w:t>
+        <w:t>.</w:t>
       </w:r>
       <w:r>
         <w:rPr>
           <w:lang w:val="x-none" w:eastAsia="x-none"/>
         </w:rPr>
-        <w:t>funcionalidades</w:t>
+        <w:t xml:space="preserve"> </w:t>
       </w:r>
       <w:r>
         <w:rPr>
           <w:lang w:val="x-none" w:eastAsia="x-none"/>
         </w:rPr>
-        <w:t>, ya que habría que implementar muchas características</w:t>
+        <w:t>Por otro lado, Django es un framework que ofrece una amplia variedad de funcionalidades integradas de serie, también permite un desarrollo rápido de aplicaciones complejas gracias a estas características</w:t>
       </w:r>
       <w:r>
         <w:rPr>
           <w:lang w:val="x-none" w:eastAsia="x-none"/>
         </w:rPr>
-        <w:t>.</w:t>
+        <w:t xml:space="preserve">, así como </w:t>
       </w:r>
       <w:r>
         <w:rPr>
           <w:lang w:val="x-none" w:eastAsia="x-none"/>
         </w:rPr>
-        <w:t xml:space="preserve"> </w:t>
+        <w:t>escalabilidad para cualquier proyecto</w:t>
       </w:r>
       <w:r>
         <w:rPr>
           <w:lang w:val="x-none" w:eastAsia="x-none"/>
         </w:rPr>
-        <w:t xml:space="preserve">Por otro lado, Django es un </w:t>
-      </w:r>
-      <w:proofErr w:type="spellStart"/>
+        <w:t xml:space="preserve">. </w:t>
+      </w:r>
       <w:r>
         <w:rPr>
           <w:lang w:val="x-none" w:eastAsia="x-none"/>
         </w:rPr>
-        <w:t>framework</w:t>
-      </w:r>
-      <w:proofErr w:type="spellEnd"/>
-      <w:r>
-        <w:rPr>
-          <w:lang w:val="x-none" w:eastAsia="x-none"/>
-        </w:rPr>
-        <w:t xml:space="preserve"> que ofrece una amplia variedad de funcionalidades integradas de serie, también permite un desarrollo rápido de aplicaciones complejas gracias a estas características</w:t>
-      </w:r>
-      <w:r>
-        <w:rPr>
-          <w:lang w:val="x-none" w:eastAsia="x-none"/>
-        </w:rPr>
-        <w:t xml:space="preserve">, así como </w:t>
-      </w:r>
-      <w:r>
-        <w:rPr>
-          <w:lang w:val="x-none" w:eastAsia="x-none"/>
-        </w:rPr>
-        <w:t>escalabilidad para cualquier proyecto</w:t>
-      </w:r>
-      <w:r>
-        <w:rPr>
-          <w:lang w:val="x-none" w:eastAsia="x-none"/>
-        </w:rPr>
-        <w:t xml:space="preserve">. </w:t>
-      </w:r>
-      <w:r>
-        <w:rPr>
-          <w:lang w:val="x-none" w:eastAsia="x-none"/>
-        </w:rPr>
-        <w:t xml:space="preserve">Valorando todos estos aspectos y analizando la presente situación y la futura he considerado que la mejor opción es usar </w:t>
-      </w:r>
-      <w:proofErr w:type="spellStart"/>
-      <w:r>
-        <w:rPr>
-          <w:lang w:val="x-none" w:eastAsia="x-none"/>
-        </w:rPr>
-        <w:t>Flask</w:t>
-      </w:r>
-      <w:proofErr w:type="spellEnd"/>
-      <w:r>
-        <w:rPr>
-          <w:lang w:val="x-none" w:eastAsia="x-none"/>
-        </w:rPr>
-        <w:t xml:space="preserve"> para mi proyecto.</w:t>
+        <w:t>Valorando todos estos aspectos y analizando la presente situación y la futura he considerado que la mejor opción es usar Flask para mi proyecto.</w:t>
       </w:r>
     </w:p>
     <w:p>
@@ -2223,66 +2260,48 @@
         </w:rPr>
         <w:t xml:space="preserve"> es </w:t>
       </w:r>
-      <w:proofErr w:type="spellStart"/>
       <w:r>
         <w:rPr>
           <w:lang w:val="x-none" w:eastAsia="x-none"/>
         </w:rPr>
-        <w:t>Audiveris</w:t>
-      </w:r>
-      <w:proofErr w:type="spellEnd"/>
+        <w:t>Audiveris debido a su larga trayectoria y la comunidad que hay detrás ya que es muy activa y grande.</w:t>
+      </w:r>
       <w:r>
         <w:rPr>
           <w:lang w:val="x-none" w:eastAsia="x-none"/>
         </w:rPr>
-        <w:t xml:space="preserve"> debido a su larga trayectoria y la comunidad que hay detrás ya que es muy activa y grande.</w:t>
+        <w:t xml:space="preserve"> </w:t>
       </w:r>
       <w:r>
         <w:rPr>
           <w:lang w:val="x-none" w:eastAsia="x-none"/>
         </w:rPr>
-        <w:t xml:space="preserve"> </w:t>
+        <w:t xml:space="preserve">Otras </w:t>
       </w:r>
       <w:r>
         <w:rPr>
           <w:lang w:val="x-none" w:eastAsia="x-none"/>
         </w:rPr>
-        <w:t xml:space="preserve">Otras </w:t>
+        <w:t xml:space="preserve">tecnologías que valoré son </w:t>
       </w:r>
       <w:r>
         <w:rPr>
           <w:lang w:val="x-none" w:eastAsia="x-none"/>
         </w:rPr>
-        <w:t xml:space="preserve">tecnologías que valoré son </w:t>
-      </w:r>
-      <w:proofErr w:type="spellStart"/>
+        <w:t>SharpEye Music Reader</w:t>
+      </w:r>
       <w:r>
         <w:rPr>
           <w:lang w:val="x-none" w:eastAsia="x-none"/>
         </w:rPr>
-        <w:t>SharpEye</w:t>
-      </w:r>
-      <w:proofErr w:type="spellEnd"/>
+        <w:t xml:space="preserve">, </w:t>
+      </w:r>
       <w:r>
         <w:rPr>
           <w:lang w:val="x-none" w:eastAsia="x-none"/>
         </w:rPr>
-        <w:t xml:space="preserve"> Music Reader</w:t>
-      </w:r>
-      <w:r>
-        <w:rPr>
-          <w:lang w:val="x-none" w:eastAsia="x-none"/>
-        </w:rPr>
-        <w:t xml:space="preserve">, </w:t>
-      </w:r>
-      <w:proofErr w:type="spellStart"/>
-      <w:r>
-        <w:rPr>
-          <w:lang w:val="x-none" w:eastAsia="x-none"/>
-        </w:rPr>
         <w:t>MuseScore</w:t>
       </w:r>
-      <w:proofErr w:type="spellEnd"/>
       <w:r>
         <w:rPr>
           <w:lang w:val="x-none" w:eastAsia="x-none"/>
@@ -2485,14 +2504,12 @@
                 <w:lang w:val="x-none" w:eastAsia="x-none"/>
               </w:rPr>
             </w:pPr>
-            <w:proofErr w:type="spellStart"/>
             <w:r>
               <w:rPr>
                 <w:lang w:val="x-none" w:eastAsia="x-none"/>
               </w:rPr>
               <w:t>Development</w:t>
             </w:r>
-            <w:proofErr w:type="spellEnd"/>
           </w:p>
         </w:tc>
         <w:tc>
@@ -2617,14 +2634,12 @@
                 <w:lang w:val="x-none" w:eastAsia="x-none"/>
               </w:rPr>
             </w:pPr>
-            <w:proofErr w:type="spellStart"/>
             <w:r>
               <w:rPr>
                 <w:lang w:val="x-none" w:eastAsia="x-none"/>
               </w:rPr>
               <w:t>Development</w:t>
             </w:r>
-            <w:proofErr w:type="spellEnd"/>
           </w:p>
         </w:tc>
         <w:tc>
@@ -2737,14 +2752,12 @@
                 <w:lang w:val="x-none" w:eastAsia="x-none"/>
               </w:rPr>
             </w:pPr>
-            <w:proofErr w:type="spellStart"/>
             <w:r>
               <w:rPr>
                 <w:lang w:val="x-none" w:eastAsia="x-none"/>
               </w:rPr>
               <w:t>Development</w:t>
             </w:r>
-            <w:proofErr w:type="spellEnd"/>
           </w:p>
         </w:tc>
         <w:tc>
@@ -2857,14 +2870,12 @@
                 <w:lang w:val="x-none" w:eastAsia="x-none"/>
               </w:rPr>
             </w:pPr>
-            <w:proofErr w:type="spellStart"/>
             <w:r>
               <w:rPr>
                 <w:lang w:val="x-none" w:eastAsia="x-none"/>
               </w:rPr>
               <w:t>Development</w:t>
             </w:r>
-            <w:proofErr w:type="spellEnd"/>
           </w:p>
         </w:tc>
         <w:tc>
@@ -2977,14 +2988,12 @@
                 <w:lang w:val="x-none" w:eastAsia="x-none"/>
               </w:rPr>
             </w:pPr>
-            <w:proofErr w:type="spellStart"/>
             <w:r>
               <w:rPr>
                 <w:lang w:val="x-none" w:eastAsia="x-none"/>
               </w:rPr>
               <w:t>Developement</w:t>
             </w:r>
-            <w:proofErr w:type="spellEnd"/>
           </w:p>
         </w:tc>
         <w:tc>
@@ -3081,16 +3090,8 @@
               <w:rPr>
                 <w:lang w:val="x-none" w:eastAsia="x-none"/>
               </w:rPr>
-              <w:t xml:space="preserve">Investigar servidor web: Django vs </w:t>
-            </w:r>
-            <w:proofErr w:type="spellStart"/>
-            <w:r>
-              <w:rPr>
-                <w:lang w:val="x-none" w:eastAsia="x-none"/>
-              </w:rPr>
-              <w:t>Flask</w:t>
-            </w:r>
-            <w:proofErr w:type="spellEnd"/>
+              <w:t>Investigar servidor web: Django vs Flask</w:t>
+            </w:r>
           </w:p>
         </w:tc>
         <w:tc>
@@ -3105,14 +3106,12 @@
                 <w:lang w:val="x-none" w:eastAsia="x-none"/>
               </w:rPr>
             </w:pPr>
-            <w:proofErr w:type="spellStart"/>
             <w:r>
               <w:rPr>
                 <w:lang w:val="x-none" w:eastAsia="x-none"/>
               </w:rPr>
               <w:t>Research</w:t>
             </w:r>
-            <w:proofErr w:type="spellEnd"/>
           </w:p>
         </w:tc>
         <w:tc>
@@ -3191,7 +3190,6 @@
                 <w:color w:val="000000"/>
                 <w:lang w:val="x-none" w:eastAsia="x-none"/>
               </w:rPr>
-              <w:lastRenderedPageBreak/>
               <w:t>13/09/2024</w:t>
             </w:r>
           </w:p>
@@ -3210,16 +3208,8 @@
               <w:rPr>
                 <w:lang w:val="x-none" w:eastAsia="x-none"/>
               </w:rPr>
-              <w:t xml:space="preserve">Investigar servidor web: Django vs </w:t>
-            </w:r>
-            <w:proofErr w:type="spellStart"/>
-            <w:r>
-              <w:rPr>
-                <w:lang w:val="x-none" w:eastAsia="x-none"/>
-              </w:rPr>
-              <w:t>Flask</w:t>
-            </w:r>
-            <w:proofErr w:type="spellEnd"/>
+              <w:t>Investigar servidor web: Django vs Flask</w:t>
+            </w:r>
           </w:p>
         </w:tc>
         <w:tc>
@@ -3234,14 +3224,12 @@
                 <w:lang w:val="x-none" w:eastAsia="x-none"/>
               </w:rPr>
             </w:pPr>
-            <w:proofErr w:type="spellStart"/>
             <w:r>
               <w:rPr>
                 <w:lang w:val="x-none" w:eastAsia="x-none"/>
               </w:rPr>
               <w:t>Research</w:t>
             </w:r>
-            <w:proofErr w:type="spellEnd"/>
           </w:p>
         </w:tc>
         <w:tc>
@@ -3320,6 +3308,7 @@
                 <w:color w:val="000000"/>
                 <w:lang w:val="x-none" w:eastAsia="x-none"/>
               </w:rPr>
+              <w:lastRenderedPageBreak/>
               <w:t>1</w:t>
             </w:r>
             <w:r>
@@ -3352,16 +3341,8 @@
               <w:rPr>
                 <w:lang w:val="x-none" w:eastAsia="x-none"/>
               </w:rPr>
-              <w:t xml:space="preserve">Investigar servidor web: Django vs </w:t>
-            </w:r>
-            <w:proofErr w:type="spellStart"/>
-            <w:r>
-              <w:rPr>
-                <w:lang w:val="x-none" w:eastAsia="x-none"/>
-              </w:rPr>
-              <w:t>Flask</w:t>
-            </w:r>
-            <w:proofErr w:type="spellEnd"/>
+              <w:t>Investigar servidor web: Django vs Flask</w:t>
+            </w:r>
           </w:p>
         </w:tc>
         <w:tc>
@@ -3376,14 +3357,12 @@
                 <w:lang w:val="x-none" w:eastAsia="x-none"/>
               </w:rPr>
             </w:pPr>
-            <w:proofErr w:type="spellStart"/>
             <w:r>
               <w:rPr>
                 <w:lang w:val="x-none" w:eastAsia="x-none"/>
               </w:rPr>
               <w:t>Research</w:t>
             </w:r>
-            <w:proofErr w:type="spellEnd"/>
           </w:p>
         </w:tc>
         <w:tc>
@@ -3496,14 +3475,12 @@
                 <w:lang w:val="x-none" w:eastAsia="x-none"/>
               </w:rPr>
             </w:pPr>
-            <w:proofErr w:type="spellStart"/>
             <w:r>
               <w:rPr>
                 <w:lang w:val="x-none" w:eastAsia="x-none"/>
               </w:rPr>
               <w:t>Research</w:t>
             </w:r>
-            <w:proofErr w:type="spellEnd"/>
           </w:p>
         </w:tc>
         <w:tc>
@@ -3584,7 +3561,7 @@
           <w:lang w:val="x-none" w:eastAsia="x-none"/>
         </w:rPr>
         <w:drawing>
-          <wp:inline distT="0" distB="0" distL="0" distR="0" wp14:anchorId="5A67899D" wp14:editId="30E16187">
+          <wp:inline distT="0" distB="0" distL="0" distR="0" wp14:anchorId="5A67899D" wp14:editId="023C1668">
             <wp:extent cx="5400040" cy="3150023"/>
             <wp:effectExtent l="0" t="0" r="10160" b="12700"/>
             <wp:docPr id="1769172943" name="Chart 2"/>
@@ -4690,6 +4667,36 @@
   </mc:AlternateContent>
   <c:chart>
     <c:title>
+      <c:tx>
+        <c:rich>
+          <a:bodyPr rot="0" spcFirstLastPara="1" vertOverflow="ellipsis" vert="horz" wrap="square" anchor="ctr" anchorCtr="1"/>
+          <a:lstStyle/>
+          <a:p>
+            <a:pPr>
+              <a:defRPr sz="1400" b="0" i="0" u="none" strike="noStrike" kern="1200" spc="0" baseline="0">
+                <a:solidFill>
+                  <a:schemeClr val="tx1">
+                    <a:lumMod val="65000"/>
+                    <a:lumOff val="35000"/>
+                  </a:schemeClr>
+                </a:solidFill>
+                <a:latin typeface="+mn-lt"/>
+                <a:ea typeface="+mn-ea"/>
+                <a:cs typeface="+mn-cs"/>
+              </a:defRPr>
+            </a:pPr>
+            <a:r>
+              <a:rPr lang="es-ES"/>
+              <a:t>Sprint</a:t>
+            </a:r>
+            <a:r>
+              <a:rPr lang="es-ES" baseline="0"/>
+              <a:t> 1 - Burdown chart</a:t>
+            </a:r>
+            <a:endParaRPr lang="es-ES"/>
+          </a:p>
+        </c:rich>
+      </c:tx>
       <c:overlay val="0"/>
       <c:spPr>
         <a:noFill/>
@@ -4753,42 +4760,90 @@
           </c:marker>
           <c:cat>
             <c:numRef>
-              <c:f>Sheet1!$A$2:$A$5</c:f>
+              <c:f>Sheet1!$A$2:$A$13</c:f>
               <c:numCache>
                 <c:formatCode>m/d/yyyy</c:formatCode>
-                <c:ptCount val="4"/>
+                <c:ptCount val="12"/>
                 <c:pt idx="0">
-                  <c:v>45185</c:v>
+                  <c:v>45338</c:v>
                 </c:pt>
                 <c:pt idx="1">
-                  <c:v>45188</c:v>
+                  <c:v>45341</c:v>
                 </c:pt>
                 <c:pt idx="2">
-                  <c:v>45189</c:v>
+                  <c:v>45342</c:v>
                 </c:pt>
                 <c:pt idx="3">
-                  <c:v>45190</c:v>
+                  <c:v>45343</c:v>
+                </c:pt>
+                <c:pt idx="4">
+                  <c:v>45344</c:v>
+                </c:pt>
+                <c:pt idx="5">
+                  <c:v>45345</c:v>
+                </c:pt>
+                <c:pt idx="6">
+                  <c:v>45348</c:v>
+                </c:pt>
+                <c:pt idx="7">
+                  <c:v>45349</c:v>
+                </c:pt>
+                <c:pt idx="8">
+                  <c:v>45350</c:v>
+                </c:pt>
+                <c:pt idx="9">
+                  <c:v>45351</c:v>
+                </c:pt>
+                <c:pt idx="10">
+                  <c:v>45352</c:v>
+                </c:pt>
+                <c:pt idx="11">
+                  <c:v>45352</c:v>
                 </c:pt>
               </c:numCache>
             </c:numRef>
           </c:cat>
           <c:val>
             <c:numRef>
-              <c:f>Sheet1!$B$2:$B$5</c:f>
+              <c:f>Sheet1!$B$2:$B$13</c:f>
               <c:numCache>
-                <c:formatCode>General</c:formatCode>
-                <c:ptCount val="4"/>
+                <c:formatCode>0.00</c:formatCode>
+                <c:ptCount val="12"/>
                 <c:pt idx="0">
-                  <c:v>0</c:v>
+                  <c:v>14</c:v>
                 </c:pt>
                 <c:pt idx="1">
-                  <c:v>0</c:v>
+                  <c:v>13.5</c:v>
                 </c:pt>
                 <c:pt idx="2">
+                  <c:v>13</c:v>
+                </c:pt>
+                <c:pt idx="3">
+                  <c:v>12</c:v>
+                </c:pt>
+                <c:pt idx="4">
+                  <c:v>10.5</c:v>
+                </c:pt>
+                <c:pt idx="5">
+                  <c:v>9</c:v>
+                </c:pt>
+                <c:pt idx="6">
+                  <c:v>8</c:v>
+                </c:pt>
+                <c:pt idx="7">
+                  <c:v>6</c:v>
+                </c:pt>
+                <c:pt idx="8">
+                  <c:v>4</c:v>
+                </c:pt>
+                <c:pt idx="9">
+                  <c:v>2</c:v>
+                </c:pt>
+                <c:pt idx="10">
                   <c:v>1</c:v>
                 </c:pt>
-                <c:pt idx="3">
-                  <c:v>0</c:v>
+                <c:pt idx="11">
+                  <c:v>1</c:v>
                 </c:pt>
               </c:numCache>
             </c:numRef>
@@ -4796,7 +4851,7 @@
           <c:smooth val="0"/>
           <c:extLst>
             <c:ext xmlns:c16="http://schemas.microsoft.com/office/drawing/2014/chart" uri="{C3380CC4-5D6E-409C-BE32-E72D297353CC}">
-              <c16:uniqueId val="{00000000-6A28-42A0-9307-B5D0C6BBF9D8}"/>
+              <c16:uniqueId val="{00000000-BC91-42B6-A460-71FE46FA20B5}"/>
             </c:ext>
           </c:extLst>
         </c:ser>
@@ -4828,41 +4883,89 @@
           </c:marker>
           <c:cat>
             <c:numRef>
-              <c:f>Sheet1!$A$2:$A$5</c:f>
+              <c:f>Sheet1!$A$2:$A$13</c:f>
               <c:numCache>
                 <c:formatCode>m/d/yyyy</c:formatCode>
-                <c:ptCount val="4"/>
+                <c:ptCount val="12"/>
                 <c:pt idx="0">
-                  <c:v>45185</c:v>
+                  <c:v>45338</c:v>
                 </c:pt>
                 <c:pt idx="1">
-                  <c:v>45188</c:v>
+                  <c:v>45341</c:v>
                 </c:pt>
                 <c:pt idx="2">
-                  <c:v>45189</c:v>
+                  <c:v>45342</c:v>
                 </c:pt>
                 <c:pt idx="3">
-                  <c:v>45190</c:v>
+                  <c:v>45343</c:v>
+                </c:pt>
+                <c:pt idx="4">
+                  <c:v>45344</c:v>
+                </c:pt>
+                <c:pt idx="5">
+                  <c:v>45345</c:v>
+                </c:pt>
+                <c:pt idx="6">
+                  <c:v>45348</c:v>
+                </c:pt>
+                <c:pt idx="7">
+                  <c:v>45349</c:v>
+                </c:pt>
+                <c:pt idx="8">
+                  <c:v>45350</c:v>
+                </c:pt>
+                <c:pt idx="9">
+                  <c:v>45351</c:v>
+                </c:pt>
+                <c:pt idx="10">
+                  <c:v>45352</c:v>
+                </c:pt>
+                <c:pt idx="11">
+                  <c:v>45352</c:v>
                 </c:pt>
               </c:numCache>
             </c:numRef>
           </c:cat>
           <c:val>
             <c:numRef>
-              <c:f>Sheet1!$C$2:$C$5</c:f>
+              <c:f>Sheet1!$C$2:$C$13</c:f>
               <c:numCache>
                 <c:formatCode>General</c:formatCode>
-                <c:ptCount val="4"/>
+                <c:ptCount val="12"/>
                 <c:pt idx="0">
-                  <c:v>0</c:v>
+                  <c:v>14</c:v>
                 </c:pt>
                 <c:pt idx="1">
-                  <c:v>0</c:v>
+                  <c:v>13.75</c:v>
                 </c:pt>
                 <c:pt idx="2">
-                  <c:v>1</c:v>
+                  <c:v>13.5</c:v>
                 </c:pt>
                 <c:pt idx="3">
+                  <c:v>12.5</c:v>
+                </c:pt>
+                <c:pt idx="4">
+                  <c:v>10.5</c:v>
+                </c:pt>
+                <c:pt idx="5">
+                  <c:v>9</c:v>
+                </c:pt>
+                <c:pt idx="6">
+                  <c:v>8</c:v>
+                </c:pt>
+                <c:pt idx="7">
+                  <c:v>6.5</c:v>
+                </c:pt>
+                <c:pt idx="8">
+                  <c:v>5</c:v>
+                </c:pt>
+                <c:pt idx="9">
+                  <c:v>3.5</c:v>
+                </c:pt>
+                <c:pt idx="10">
+                  <c:v>2.75</c:v>
+                </c:pt>
+                <c:pt idx="11">
                   <c:v>2</c:v>
                 </c:pt>
               </c:numCache>
@@ -4871,7 +4974,7 @@
           <c:smooth val="0"/>
           <c:extLst>
             <c:ext xmlns:c16="http://schemas.microsoft.com/office/drawing/2014/chart" uri="{C3380CC4-5D6E-409C-BE32-E72D297353CC}">
-              <c16:uniqueId val="{00000001-6A28-42A0-9307-B5D0C6BBF9D8}"/>
+              <c16:uniqueId val="{00000001-BC91-42B6-A460-71FE46FA20B5}"/>
             </c:ext>
           </c:extLst>
         </c:ser>
@@ -4884,11 +4987,11 @@
           <c:showBubbleSize val="0"/>
         </c:dLbls>
         <c:smooth val="0"/>
-        <c:axId val="487702959"/>
-        <c:axId val="487701519"/>
+        <c:axId val="1440993264"/>
+        <c:axId val="1441001424"/>
       </c:lineChart>
       <c:dateAx>
-        <c:axId val="487702959"/>
+        <c:axId val="1440993264"/>
         <c:scaling>
           <c:orientation val="minMax"/>
         </c:scaling>
@@ -4931,17 +5034,16 @@
             <a:endParaRPr lang="es-ES"/>
           </a:p>
         </c:txPr>
-        <c:crossAx val="487701519"/>
+        <c:crossAx val="1441001424"/>
         <c:crosses val="autoZero"/>
         <c:auto val="1"/>
         <c:lblOffset val="100"/>
         <c:baseTimeUnit val="days"/>
       </c:dateAx>
       <c:valAx>
-        <c:axId val="487701519"/>
+        <c:axId val="1441001424"/>
         <c:scaling>
           <c:orientation val="minMax"/>
-          <c:max val="3"/>
         </c:scaling>
         <c:delete val="0"/>
         <c:axPos val="l"/>
@@ -4959,7 +5061,7 @@
             <a:effectLst/>
           </c:spPr>
         </c:majorGridlines>
-        <c:numFmt formatCode="General" sourceLinked="1"/>
+        <c:numFmt formatCode="0.00" sourceLinked="1"/>
         <c:majorTickMark val="none"/>
         <c:minorTickMark val="none"/>
         <c:tickLblPos val="nextTo"/>
@@ -4990,7 +5092,7 @@
             <a:endParaRPr lang="es-ES"/>
           </a:p>
         </c:txPr>
-        <c:crossAx val="487702959"/>
+        <c:crossAx val="1440993264"/>
         <c:crosses val="autoZero"/>
         <c:crossBetween val="between"/>
       </c:valAx>
@@ -5090,6 +5192,38 @@
   </mc:AlternateContent>
   <c:chart>
     <c:title>
+      <c:tx>
+        <c:rich>
+          <a:bodyPr rot="0" spcFirstLastPara="1" vertOverflow="ellipsis" vert="horz" wrap="square" anchor="ctr" anchorCtr="1"/>
+          <a:lstStyle/>
+          <a:p>
+            <a:pPr>
+              <a:defRPr sz="1400" b="0" i="0" u="none" strike="noStrike" kern="1200" spc="0" baseline="0">
+                <a:solidFill>
+                  <a:schemeClr val="tx1">
+                    <a:lumMod val="65000"/>
+                    <a:lumOff val="35000"/>
+                  </a:schemeClr>
+                </a:solidFill>
+                <a:latin typeface="+mn-lt"/>
+                <a:ea typeface="+mn-ea"/>
+                <a:cs typeface="+mn-cs"/>
+              </a:defRPr>
+            </a:pPr>
+            <a:r>
+              <a:rPr lang="es-ES" sz="1400" b="0" i="0" u="none" strike="noStrike" kern="1200" spc="0" baseline="0">
+                <a:solidFill>
+                  <a:sysClr val="windowText" lastClr="000000">
+                    <a:lumMod val="65000"/>
+                    <a:lumOff val="35000"/>
+                  </a:sysClr>
+                </a:solidFill>
+              </a:rPr>
+              <a:t>Sprint 2 - Burdown chart</a:t>
+            </a:r>
+          </a:p>
+        </c:rich>
+      </c:tx>
       <c:overlay val="0"/>
       <c:spPr>
         <a:noFill/>
@@ -5153,54 +5287,78 @@
           </c:marker>
           <c:cat>
             <c:numRef>
-              <c:f>Sheet1!$A$2:$A$7</c:f>
+              <c:f>Sheet1!$A$2:$A$11</c:f>
               <c:numCache>
                 <c:formatCode>m/d/yyyy</c:formatCode>
-                <c:ptCount val="6"/>
+                <c:ptCount val="10"/>
                 <c:pt idx="0">
+                  <c:v>45540</c:v>
+                </c:pt>
+                <c:pt idx="1">
                   <c:v>45541</c:v>
                 </c:pt>
-                <c:pt idx="1">
+                <c:pt idx="2">
                   <c:v>45542</c:v>
                 </c:pt>
-                <c:pt idx="2">
+                <c:pt idx="3">
                   <c:v>45545</c:v>
                 </c:pt>
-                <c:pt idx="3">
+                <c:pt idx="4">
                   <c:v>45546</c:v>
-                </c:pt>
-                <c:pt idx="4">
-                  <c:v>45547</c:v>
                 </c:pt>
                 <c:pt idx="5">
                   <c:v>45547</c:v>
+                </c:pt>
+                <c:pt idx="6">
+                  <c:v>45547</c:v>
+                </c:pt>
+                <c:pt idx="7">
+                  <c:v>45548</c:v>
+                </c:pt>
+                <c:pt idx="8">
+                  <c:v>45549</c:v>
+                </c:pt>
+                <c:pt idx="9">
+                  <c:v>45551</c:v>
                 </c:pt>
               </c:numCache>
             </c:numRef>
           </c:cat>
           <c:val>
             <c:numRef>
-              <c:f>Sheet1!$B$2:$B$7</c:f>
+              <c:f>Sheet1!$B$2:$B$11</c:f>
               <c:numCache>
-                <c:formatCode>General</c:formatCode>
-                <c:ptCount val="6"/>
+                <c:formatCode>0.00</c:formatCode>
+                <c:ptCount val="10"/>
                 <c:pt idx="0">
+                  <c:v>9.75</c:v>
+                </c:pt>
+                <c:pt idx="1">
+                  <c:v>9.25</c:v>
+                </c:pt>
+                <c:pt idx="2">
+                  <c:v>9</c:v>
+                </c:pt>
+                <c:pt idx="3">
+                  <c:v>8</c:v>
+                </c:pt>
+                <c:pt idx="4">
+                  <c:v>7</c:v>
+                </c:pt>
+                <c:pt idx="5">
+                  <c:v>6</c:v>
+                </c:pt>
+                <c:pt idx="6">
+                  <c:v>5</c:v>
+                </c:pt>
+                <c:pt idx="7">
+                  <c:v>3</c:v>
+                </c:pt>
+                <c:pt idx="8">
+                  <c:v>2</c:v>
+                </c:pt>
+                <c:pt idx="9">
                   <c:v>0</c:v>
-                </c:pt>
-                <c:pt idx="1">
-                  <c:v>0</c:v>
-                </c:pt>
-                <c:pt idx="2">
-                  <c:v>1</c:v>
-                </c:pt>
-                <c:pt idx="3">
-                  <c:v>1</c:v>
-                </c:pt>
-                <c:pt idx="4">
-                  <c:v>1</c:v>
-                </c:pt>
-                <c:pt idx="5">
-                  <c:v>1</c:v>
                 </c:pt>
               </c:numCache>
             </c:numRef>
@@ -5240,54 +5398,78 @@
           </c:marker>
           <c:cat>
             <c:numRef>
-              <c:f>Sheet1!$A$2:$A$7</c:f>
+              <c:f>Sheet1!$A$2:$A$11</c:f>
               <c:numCache>
                 <c:formatCode>m/d/yyyy</c:formatCode>
-                <c:ptCount val="6"/>
+                <c:ptCount val="10"/>
                 <c:pt idx="0">
+                  <c:v>45540</c:v>
+                </c:pt>
+                <c:pt idx="1">
                   <c:v>45541</c:v>
                 </c:pt>
-                <c:pt idx="1">
+                <c:pt idx="2">
                   <c:v>45542</c:v>
                 </c:pt>
-                <c:pt idx="2">
+                <c:pt idx="3">
                   <c:v>45545</c:v>
                 </c:pt>
-                <c:pt idx="3">
+                <c:pt idx="4">
                   <c:v>45546</c:v>
-                </c:pt>
-                <c:pt idx="4">
-                  <c:v>45547</c:v>
                 </c:pt>
                 <c:pt idx="5">
                   <c:v>45547</c:v>
+                </c:pt>
+                <c:pt idx="6">
+                  <c:v>45547</c:v>
+                </c:pt>
+                <c:pt idx="7">
+                  <c:v>45548</c:v>
+                </c:pt>
+                <c:pt idx="8">
+                  <c:v>45549</c:v>
+                </c:pt>
+                <c:pt idx="9">
+                  <c:v>45551</c:v>
                 </c:pt>
               </c:numCache>
             </c:numRef>
           </c:cat>
           <c:val>
             <c:numRef>
-              <c:f>Sheet1!$C$2:$C$7</c:f>
+              <c:f>Sheet1!$C$2:$C$11</c:f>
               <c:numCache>
                 <c:formatCode>General</c:formatCode>
-                <c:ptCount val="6"/>
+                <c:ptCount val="10"/>
                 <c:pt idx="0">
-                  <c:v>0</c:v>
+                  <c:v>9.75</c:v>
                 </c:pt>
                 <c:pt idx="1">
-                  <c:v>0</c:v>
+                  <c:v>9.4499999999999993</c:v>
                 </c:pt>
                 <c:pt idx="2">
-                  <c:v>2</c:v>
+                  <c:v>9.1999999999999993</c:v>
                 </c:pt>
                 <c:pt idx="3">
-                  <c:v>1</c:v>
+                  <c:v>7.2</c:v>
                 </c:pt>
                 <c:pt idx="4">
-                  <c:v>0</c:v>
+                  <c:v>6.2</c:v>
                 </c:pt>
                 <c:pt idx="5">
-                  <c:v>1</c:v>
+                  <c:v>4.7</c:v>
+                </c:pt>
+                <c:pt idx="6">
+                  <c:v>3.7</c:v>
+                </c:pt>
+                <c:pt idx="7">
+                  <c:v>1.7</c:v>
+                </c:pt>
+                <c:pt idx="8">
+                  <c:v>-0.3</c:v>
+                </c:pt>
+                <c:pt idx="9">
+                  <c:v>-2.8</c:v>
                 </c:pt>
               </c:numCache>
             </c:numRef>
@@ -5382,7 +5564,7 @@
             <a:effectLst/>
           </c:spPr>
         </c:majorGridlines>
-        <c:numFmt formatCode="General" sourceLinked="1"/>
+        <c:numFmt formatCode="0.00" sourceLinked="1"/>
         <c:majorTickMark val="none"/>
         <c:minorTickMark val="none"/>
         <c:tickLblPos val="nextTo"/>

</xml_diff>